<commit_message>
Changed technology stack section in documentation
</commit_message>
<xml_diff>
--- a/Extras and Diagrams/Postalot_Documentation.docx
+++ b/Extras and Diagrams/Postalot_Documentation.docx
@@ -1,6 +1,6 @@
 
 <file path=word/document.xml><?xml version="1.0" encoding="utf-8"?>
-<w:document xmlns:wpc="http://schemas.microsoft.com/office/word/2010/wordprocessingCanvas" xmlns:cx="http://schemas.microsoft.com/office/drawing/2014/chartex" xmlns:cx1="http://schemas.microsoft.com/office/drawing/2015/9/8/chartex" xmlns:cx2="http://schemas.microsoft.com/office/drawing/2015/10/21/chartex" xmlns:cx3="http://schemas.microsoft.com/office/drawing/2016/5/9/chartex" xmlns:cx4="http://schemas.microsoft.com/office/drawing/2016/5/10/chartex" xmlns:cx5="http://schemas.microsoft.com/office/drawing/2016/5/11/chartex" xmlns:cx6="http://schemas.microsoft.com/office/drawing/2016/5/12/chartex" xmlns:cx7="http://schemas.microsoft.com/office/drawing/2016/5/13/chartex" xmlns:cx8="http://schemas.microsoft.com/office/drawing/2016/5/14/chartex" xmlns:mc="http://schemas.openxmlformats.org/markup-compatibility/2006" xmlns:aink="http://schemas.microsoft.com/office/drawing/2016/ink" xmlns:am3d="http://schemas.microsoft.com/office/drawing/2017/model3d" xmlns:o="urn:schemas-microsoft-com:office:office" xmlns:r="http://schemas.openxmlformats.org/officeDocument/2006/relationships" xmlns:m="http://schemas.openxmlformats.org/officeDocument/2006/math" xmlns:v="urn:schemas-microsoft-com:vml" xmlns:wp14="http://schemas.microsoft.com/office/word/2010/wordprocessingDrawing" xmlns:wp="http://schemas.openxmlformats.org/drawingml/2006/wordprocessingDrawing" xmlns:w10="urn:schemas-microsoft-com:office:word" xmlns:w="http://schemas.openxmlformats.org/wordprocessingml/2006/main" xmlns:w14="http://schemas.microsoft.com/office/word/2010/wordml" xmlns:w15="http://schemas.microsoft.com/office/word/2012/wordml" xmlns:w16cex="http://schemas.microsoft.com/office/word/2018/wordml/cex" xmlns:w16cid="http://schemas.microsoft.com/office/word/2016/wordml/cid" xmlns:w16="http://schemas.microsoft.com/office/word/2018/wordml" xmlns:w16se="http://schemas.microsoft.com/office/word/2015/wordml/symex" xmlns:wpg="http://schemas.microsoft.com/office/word/2010/wordprocessingGroup" xmlns:wpi="http://schemas.microsoft.com/office/word/2010/wordprocessingInk" xmlns:wne="http://schemas.microsoft.com/office/word/2006/wordml" xmlns:wps="http://schemas.microsoft.com/office/word/2010/wordprocessingShape" mc:Ignorable="w14 w15 w16se w16cid w16 w16cex wp14">
+<w:document xmlns:wpc="http://schemas.microsoft.com/office/word/2010/wordprocessingCanvas" xmlns:cx="http://schemas.microsoft.com/office/drawing/2014/chartex" xmlns:cx1="http://schemas.microsoft.com/office/drawing/2015/9/8/chartex" xmlns:cx2="http://schemas.microsoft.com/office/drawing/2015/10/21/chartex" xmlns:cx3="http://schemas.microsoft.com/office/drawing/2016/5/9/chartex" xmlns:cx4="http://schemas.microsoft.com/office/drawing/2016/5/10/chartex" xmlns:cx5="http://schemas.microsoft.com/office/drawing/2016/5/11/chartex" xmlns:cx6="http://schemas.microsoft.com/office/drawing/2016/5/12/chartex" xmlns:cx7="http://schemas.microsoft.com/office/drawing/2016/5/13/chartex" xmlns:cx8="http://schemas.microsoft.com/office/drawing/2016/5/14/chartex" xmlns:mc="http://schemas.openxmlformats.org/markup-compatibility/2006" xmlns:aink="http://schemas.microsoft.com/office/drawing/2016/ink" xmlns:am3d="http://schemas.microsoft.com/office/drawing/2017/model3d" xmlns:o="urn:schemas-microsoft-com:office:office" xmlns:r="http://schemas.openxmlformats.org/officeDocument/2006/relationships" xmlns:m="http://schemas.openxmlformats.org/officeDocument/2006/math" xmlns:v="urn:schemas-microsoft-com:vml" xmlns:wp14="http://schemas.microsoft.com/office/word/2010/wordprocessingDrawing" xmlns:wp="http://schemas.openxmlformats.org/drawingml/2006/wordprocessingDrawing" xmlns:w10="urn:schemas-microsoft-com:office:word" xmlns:w="http://schemas.openxmlformats.org/wordprocessingml/2006/main" xmlns:w14="http://schemas.microsoft.com/office/word/2010/wordml" xmlns:w15="http://schemas.microsoft.com/office/word/2012/wordml" xmlns:w16cex="http://schemas.microsoft.com/office/word/2018/wordml/cex" xmlns:w16cid="http://schemas.microsoft.com/office/word/2016/wordml/cid" xmlns:w16="http://schemas.microsoft.com/office/word/2018/wordml" xmlns:w16sdtdh="http://schemas.microsoft.com/office/word/2020/wordml/sdtdatahash" xmlns:w16se="http://schemas.microsoft.com/office/word/2015/wordml/symex" xmlns:wpg="http://schemas.microsoft.com/office/word/2010/wordprocessingGroup" xmlns:wpi="http://schemas.microsoft.com/office/word/2010/wordprocessingInk" xmlns:wne="http://schemas.microsoft.com/office/word/2006/wordml" xmlns:wps="http://schemas.microsoft.com/office/word/2010/wordprocessingShape" mc:Ignorable="w14 w15 w16se w16cid w16 w16cex w16sdtdh wp14">
   <w:body>
     <w:p>
       <w:pPr>
@@ -2324,7 +2324,13 @@
     </w:p>
     <w:p>
       <w:r>
-        <w:t xml:space="preserve">Our system is built with Node.js with a React based frontend and a Loopback based API backend. Both the front and backend components are hosted on Heroku. Our PostgreSQL database is hosted on Amazon Web Services and provisioned by Heroku. </w:t>
+        <w:t>Our system is built with Node.js with a React based frontend and a Loopback based API</w:t>
+      </w:r>
+      <w:r>
+        <w:t xml:space="preserve"> framework for the</w:t>
+      </w:r>
+      <w:r>
+        <w:t xml:space="preserve"> backend. Both the front and backend components are hosted on Heroku. Our PostgreSQL database is hosted on Amazon Web Services and provisioned by Heroku. </w:t>
       </w:r>
     </w:p>
     <w:p>
@@ -2407,10 +2413,7 @@
         <w:t xml:space="preserve">GitHub was used as Source Control. Because the Front and backend were hosted and developed apart from one-another, two </w:t>
       </w:r>
       <w:r>
-        <w:t>GitHub</w:t>
-      </w:r>
-      <w:r>
-        <w:t xml:space="preserve"> </w:t>
+        <w:t xml:space="preserve">GitHub </w:t>
       </w:r>
       <w:r>
         <w:t xml:space="preserve">repositories were used. A Dev branch was used for development, and successful changes were merged into the Main branches. The Main branches were linked to Heroku by means of Automatic Deployment, so that the latest successful changes were always live. </w:t>
@@ -2731,7 +2734,7 @@
 </file>
 
 <file path=word/endnotes.xml><?xml version="1.0" encoding="utf-8"?>
-<w:endnotes xmlns:wpc="http://schemas.microsoft.com/office/word/2010/wordprocessingCanvas" xmlns:cx="http://schemas.microsoft.com/office/drawing/2014/chartex" xmlns:cx1="http://schemas.microsoft.com/office/drawing/2015/9/8/chartex" xmlns:cx2="http://schemas.microsoft.com/office/drawing/2015/10/21/chartex" xmlns:cx3="http://schemas.microsoft.com/office/drawing/2016/5/9/chartex" xmlns:cx4="http://schemas.microsoft.com/office/drawing/2016/5/10/chartex" xmlns:cx5="http://schemas.microsoft.com/office/drawing/2016/5/11/chartex" xmlns:cx6="http://schemas.microsoft.com/office/drawing/2016/5/12/chartex" xmlns:cx7="http://schemas.microsoft.com/office/drawing/2016/5/13/chartex" xmlns:cx8="http://schemas.microsoft.com/office/drawing/2016/5/14/chartex" xmlns:mc="http://schemas.openxmlformats.org/markup-compatibility/2006" xmlns:aink="http://schemas.microsoft.com/office/drawing/2016/ink" xmlns:am3d="http://schemas.microsoft.com/office/drawing/2017/model3d" xmlns:o="urn:schemas-microsoft-com:office:office" xmlns:r="http://schemas.openxmlformats.org/officeDocument/2006/relationships" xmlns:m="http://schemas.openxmlformats.org/officeDocument/2006/math" xmlns:v="urn:schemas-microsoft-com:vml" xmlns:wp14="http://schemas.microsoft.com/office/word/2010/wordprocessingDrawing" xmlns:wp="http://schemas.openxmlformats.org/drawingml/2006/wordprocessingDrawing" xmlns:w10="urn:schemas-microsoft-com:office:word" xmlns:w="http://schemas.openxmlformats.org/wordprocessingml/2006/main" xmlns:w14="http://schemas.microsoft.com/office/word/2010/wordml" xmlns:w15="http://schemas.microsoft.com/office/word/2012/wordml" xmlns:w16cex="http://schemas.microsoft.com/office/word/2018/wordml/cex" xmlns:w16cid="http://schemas.microsoft.com/office/word/2016/wordml/cid" xmlns:w16="http://schemas.microsoft.com/office/word/2018/wordml" xmlns:w16se="http://schemas.microsoft.com/office/word/2015/wordml/symex" xmlns:wpg="http://schemas.microsoft.com/office/word/2010/wordprocessingGroup" xmlns:wpi="http://schemas.microsoft.com/office/word/2010/wordprocessingInk" xmlns:wne="http://schemas.microsoft.com/office/word/2006/wordml" xmlns:wps="http://schemas.microsoft.com/office/word/2010/wordprocessingShape" mc:Ignorable="w14 w15 w16se w16cid w16 w16cex wp14">
+<w:endnotes xmlns:wpc="http://schemas.microsoft.com/office/word/2010/wordprocessingCanvas" xmlns:cx="http://schemas.microsoft.com/office/drawing/2014/chartex" xmlns:cx1="http://schemas.microsoft.com/office/drawing/2015/9/8/chartex" xmlns:cx2="http://schemas.microsoft.com/office/drawing/2015/10/21/chartex" xmlns:cx3="http://schemas.microsoft.com/office/drawing/2016/5/9/chartex" xmlns:cx4="http://schemas.microsoft.com/office/drawing/2016/5/10/chartex" xmlns:cx5="http://schemas.microsoft.com/office/drawing/2016/5/11/chartex" xmlns:cx6="http://schemas.microsoft.com/office/drawing/2016/5/12/chartex" xmlns:cx7="http://schemas.microsoft.com/office/drawing/2016/5/13/chartex" xmlns:cx8="http://schemas.microsoft.com/office/drawing/2016/5/14/chartex" xmlns:mc="http://schemas.openxmlformats.org/markup-compatibility/2006" xmlns:aink="http://schemas.microsoft.com/office/drawing/2016/ink" xmlns:am3d="http://schemas.microsoft.com/office/drawing/2017/model3d" xmlns:o="urn:schemas-microsoft-com:office:office" xmlns:r="http://schemas.openxmlformats.org/officeDocument/2006/relationships" xmlns:m="http://schemas.openxmlformats.org/officeDocument/2006/math" xmlns:v="urn:schemas-microsoft-com:vml" xmlns:wp14="http://schemas.microsoft.com/office/word/2010/wordprocessingDrawing" xmlns:wp="http://schemas.openxmlformats.org/drawingml/2006/wordprocessingDrawing" xmlns:w10="urn:schemas-microsoft-com:office:word" xmlns:w="http://schemas.openxmlformats.org/wordprocessingml/2006/main" xmlns:w14="http://schemas.microsoft.com/office/word/2010/wordml" xmlns:w15="http://schemas.microsoft.com/office/word/2012/wordml" xmlns:w16cex="http://schemas.microsoft.com/office/word/2018/wordml/cex" xmlns:w16cid="http://schemas.microsoft.com/office/word/2016/wordml/cid" xmlns:w16="http://schemas.microsoft.com/office/word/2018/wordml" xmlns:w16sdtdh="http://schemas.microsoft.com/office/word/2020/wordml/sdtdatahash" xmlns:w16se="http://schemas.microsoft.com/office/word/2015/wordml/symex" xmlns:wpg="http://schemas.microsoft.com/office/word/2010/wordprocessingGroup" xmlns:wpi="http://schemas.microsoft.com/office/word/2010/wordprocessingInk" xmlns:wne="http://schemas.microsoft.com/office/word/2006/wordml" xmlns:wps="http://schemas.microsoft.com/office/word/2010/wordprocessingShape" mc:Ignorable="w14 w15 w16se w16cid w16 w16cex w16sdtdh wp14">
   <w:endnote w:type="separator" w:id="-1">
     <w:p>
       <w:pPr>
@@ -2756,7 +2759,7 @@
 </file>
 
 <file path=word/footer1.xml><?xml version="1.0" encoding="utf-8"?>
-<w:ftr xmlns:wpc="http://schemas.microsoft.com/office/word/2010/wordprocessingCanvas" xmlns:cx="http://schemas.microsoft.com/office/drawing/2014/chartex" xmlns:cx1="http://schemas.microsoft.com/office/drawing/2015/9/8/chartex" xmlns:cx2="http://schemas.microsoft.com/office/drawing/2015/10/21/chartex" xmlns:cx3="http://schemas.microsoft.com/office/drawing/2016/5/9/chartex" xmlns:cx4="http://schemas.microsoft.com/office/drawing/2016/5/10/chartex" xmlns:cx5="http://schemas.microsoft.com/office/drawing/2016/5/11/chartex" xmlns:cx6="http://schemas.microsoft.com/office/drawing/2016/5/12/chartex" xmlns:cx7="http://schemas.microsoft.com/office/drawing/2016/5/13/chartex" xmlns:cx8="http://schemas.microsoft.com/office/drawing/2016/5/14/chartex" xmlns:mc="http://schemas.openxmlformats.org/markup-compatibility/2006" xmlns:aink="http://schemas.microsoft.com/office/drawing/2016/ink" xmlns:am3d="http://schemas.microsoft.com/office/drawing/2017/model3d" xmlns:o="urn:schemas-microsoft-com:office:office" xmlns:r="http://schemas.openxmlformats.org/officeDocument/2006/relationships" xmlns:m="http://schemas.openxmlformats.org/officeDocument/2006/math" xmlns:v="urn:schemas-microsoft-com:vml" xmlns:wp14="http://schemas.microsoft.com/office/word/2010/wordprocessingDrawing" xmlns:wp="http://schemas.openxmlformats.org/drawingml/2006/wordprocessingDrawing" xmlns:w10="urn:schemas-microsoft-com:office:word" xmlns:w="http://schemas.openxmlformats.org/wordprocessingml/2006/main" xmlns:w14="http://schemas.microsoft.com/office/word/2010/wordml" xmlns:w15="http://schemas.microsoft.com/office/word/2012/wordml" xmlns:w16cex="http://schemas.microsoft.com/office/word/2018/wordml/cex" xmlns:w16cid="http://schemas.microsoft.com/office/word/2016/wordml/cid" xmlns:w16="http://schemas.microsoft.com/office/word/2018/wordml" xmlns:w16se="http://schemas.microsoft.com/office/word/2015/wordml/symex" xmlns:wpg="http://schemas.microsoft.com/office/word/2010/wordprocessingGroup" xmlns:wpi="http://schemas.microsoft.com/office/word/2010/wordprocessingInk" xmlns:wne="http://schemas.microsoft.com/office/word/2006/wordml" xmlns:wps="http://schemas.microsoft.com/office/word/2010/wordprocessingShape" mc:Ignorable="w14 w15 w16se w16cid w16 w16cex wp14">
+<w:ftr xmlns:wpc="http://schemas.microsoft.com/office/word/2010/wordprocessingCanvas" xmlns:cx="http://schemas.microsoft.com/office/drawing/2014/chartex" xmlns:cx1="http://schemas.microsoft.com/office/drawing/2015/9/8/chartex" xmlns:cx2="http://schemas.microsoft.com/office/drawing/2015/10/21/chartex" xmlns:cx3="http://schemas.microsoft.com/office/drawing/2016/5/9/chartex" xmlns:cx4="http://schemas.microsoft.com/office/drawing/2016/5/10/chartex" xmlns:cx5="http://schemas.microsoft.com/office/drawing/2016/5/11/chartex" xmlns:cx6="http://schemas.microsoft.com/office/drawing/2016/5/12/chartex" xmlns:cx7="http://schemas.microsoft.com/office/drawing/2016/5/13/chartex" xmlns:cx8="http://schemas.microsoft.com/office/drawing/2016/5/14/chartex" xmlns:mc="http://schemas.openxmlformats.org/markup-compatibility/2006" xmlns:aink="http://schemas.microsoft.com/office/drawing/2016/ink" xmlns:am3d="http://schemas.microsoft.com/office/drawing/2017/model3d" xmlns:o="urn:schemas-microsoft-com:office:office" xmlns:r="http://schemas.openxmlformats.org/officeDocument/2006/relationships" xmlns:m="http://schemas.openxmlformats.org/officeDocument/2006/math" xmlns:v="urn:schemas-microsoft-com:vml" xmlns:wp14="http://schemas.microsoft.com/office/word/2010/wordprocessingDrawing" xmlns:wp="http://schemas.openxmlformats.org/drawingml/2006/wordprocessingDrawing" xmlns:w10="urn:schemas-microsoft-com:office:word" xmlns:w="http://schemas.openxmlformats.org/wordprocessingml/2006/main" xmlns:w14="http://schemas.microsoft.com/office/word/2010/wordml" xmlns:w15="http://schemas.microsoft.com/office/word/2012/wordml" xmlns:w16cex="http://schemas.microsoft.com/office/word/2018/wordml/cex" xmlns:w16cid="http://schemas.microsoft.com/office/word/2016/wordml/cid" xmlns:w16="http://schemas.microsoft.com/office/word/2018/wordml" xmlns:w16sdtdh="http://schemas.microsoft.com/office/word/2020/wordml/sdtdatahash" xmlns:w16se="http://schemas.microsoft.com/office/word/2015/wordml/symex" xmlns:wpg="http://schemas.microsoft.com/office/word/2010/wordprocessingGroup" xmlns:wpi="http://schemas.microsoft.com/office/word/2010/wordprocessingInk" xmlns:wne="http://schemas.microsoft.com/office/word/2006/wordml" xmlns:wps="http://schemas.microsoft.com/office/word/2010/wordprocessingShape" mc:Ignorable="w14 w15 w16se w16cid w16 w16cex w16sdtdh wp14">
   <w:p>
     <w:pPr>
       <w:pStyle w:val="Footer"/>
@@ -2797,7 +2800,7 @@
 </file>
 
 <file path=word/footnotes.xml><?xml version="1.0" encoding="utf-8"?>
-<w:footnotes xmlns:wpc="http://schemas.microsoft.com/office/word/2010/wordprocessingCanvas" xmlns:cx="http://schemas.microsoft.com/office/drawing/2014/chartex" xmlns:cx1="http://schemas.microsoft.com/office/drawing/2015/9/8/chartex" xmlns:cx2="http://schemas.microsoft.com/office/drawing/2015/10/21/chartex" xmlns:cx3="http://schemas.microsoft.com/office/drawing/2016/5/9/chartex" xmlns:cx4="http://schemas.microsoft.com/office/drawing/2016/5/10/chartex" xmlns:cx5="http://schemas.microsoft.com/office/drawing/2016/5/11/chartex" xmlns:cx6="http://schemas.microsoft.com/office/drawing/2016/5/12/chartex" xmlns:cx7="http://schemas.microsoft.com/office/drawing/2016/5/13/chartex" xmlns:cx8="http://schemas.microsoft.com/office/drawing/2016/5/14/chartex" xmlns:mc="http://schemas.openxmlformats.org/markup-compatibility/2006" xmlns:aink="http://schemas.microsoft.com/office/drawing/2016/ink" xmlns:am3d="http://schemas.microsoft.com/office/drawing/2017/model3d" xmlns:o="urn:schemas-microsoft-com:office:office" xmlns:r="http://schemas.openxmlformats.org/officeDocument/2006/relationships" xmlns:m="http://schemas.openxmlformats.org/officeDocument/2006/math" xmlns:v="urn:schemas-microsoft-com:vml" xmlns:wp14="http://schemas.microsoft.com/office/word/2010/wordprocessingDrawing" xmlns:wp="http://schemas.openxmlformats.org/drawingml/2006/wordprocessingDrawing" xmlns:w10="urn:schemas-microsoft-com:office:word" xmlns:w="http://schemas.openxmlformats.org/wordprocessingml/2006/main" xmlns:w14="http://schemas.microsoft.com/office/word/2010/wordml" xmlns:w15="http://schemas.microsoft.com/office/word/2012/wordml" xmlns:w16cex="http://schemas.microsoft.com/office/word/2018/wordml/cex" xmlns:w16cid="http://schemas.microsoft.com/office/word/2016/wordml/cid" xmlns:w16="http://schemas.microsoft.com/office/word/2018/wordml" xmlns:w16se="http://schemas.microsoft.com/office/word/2015/wordml/symex" xmlns:wpg="http://schemas.microsoft.com/office/word/2010/wordprocessingGroup" xmlns:wpi="http://schemas.microsoft.com/office/word/2010/wordprocessingInk" xmlns:wne="http://schemas.microsoft.com/office/word/2006/wordml" xmlns:wps="http://schemas.microsoft.com/office/word/2010/wordprocessingShape" mc:Ignorable="w14 w15 w16se w16cid w16 w16cex wp14">
+<w:footnotes xmlns:wpc="http://schemas.microsoft.com/office/word/2010/wordprocessingCanvas" xmlns:cx="http://schemas.microsoft.com/office/drawing/2014/chartex" xmlns:cx1="http://schemas.microsoft.com/office/drawing/2015/9/8/chartex" xmlns:cx2="http://schemas.microsoft.com/office/drawing/2015/10/21/chartex" xmlns:cx3="http://schemas.microsoft.com/office/drawing/2016/5/9/chartex" xmlns:cx4="http://schemas.microsoft.com/office/drawing/2016/5/10/chartex" xmlns:cx5="http://schemas.microsoft.com/office/drawing/2016/5/11/chartex" xmlns:cx6="http://schemas.microsoft.com/office/drawing/2016/5/12/chartex" xmlns:cx7="http://schemas.microsoft.com/office/drawing/2016/5/13/chartex" xmlns:cx8="http://schemas.microsoft.com/office/drawing/2016/5/14/chartex" xmlns:mc="http://schemas.openxmlformats.org/markup-compatibility/2006" xmlns:aink="http://schemas.microsoft.com/office/drawing/2016/ink" xmlns:am3d="http://schemas.microsoft.com/office/drawing/2017/model3d" xmlns:o="urn:schemas-microsoft-com:office:office" xmlns:r="http://schemas.openxmlformats.org/officeDocument/2006/relationships" xmlns:m="http://schemas.openxmlformats.org/officeDocument/2006/math" xmlns:v="urn:schemas-microsoft-com:vml" xmlns:wp14="http://schemas.microsoft.com/office/word/2010/wordprocessingDrawing" xmlns:wp="http://schemas.openxmlformats.org/drawingml/2006/wordprocessingDrawing" xmlns:w10="urn:schemas-microsoft-com:office:word" xmlns:w="http://schemas.openxmlformats.org/wordprocessingml/2006/main" xmlns:w14="http://schemas.microsoft.com/office/word/2010/wordml" xmlns:w15="http://schemas.microsoft.com/office/word/2012/wordml" xmlns:w16cex="http://schemas.microsoft.com/office/word/2018/wordml/cex" xmlns:w16cid="http://schemas.microsoft.com/office/word/2016/wordml/cid" xmlns:w16="http://schemas.microsoft.com/office/word/2018/wordml" xmlns:w16sdtdh="http://schemas.microsoft.com/office/word/2020/wordml/sdtdatahash" xmlns:w16se="http://schemas.microsoft.com/office/word/2015/wordml/symex" xmlns:wpg="http://schemas.microsoft.com/office/word/2010/wordprocessingGroup" xmlns:wpi="http://schemas.microsoft.com/office/word/2010/wordprocessingInk" xmlns:wne="http://schemas.microsoft.com/office/word/2006/wordml" xmlns:wps="http://schemas.microsoft.com/office/word/2010/wordprocessingShape" mc:Ignorable="w14 w15 w16se w16cid w16 w16cex w16sdtdh wp14">
   <w:footnote w:type="separator" w:id="-1">
     <w:p>
       <w:pPr>
@@ -2822,7 +2825,7 @@
 </file>
 
 <file path=word/header1.xml><?xml version="1.0" encoding="utf-8"?>
-<w:hdr xmlns:wpc="http://schemas.microsoft.com/office/word/2010/wordprocessingCanvas" xmlns:cx="http://schemas.microsoft.com/office/drawing/2014/chartex" xmlns:cx1="http://schemas.microsoft.com/office/drawing/2015/9/8/chartex" xmlns:cx2="http://schemas.microsoft.com/office/drawing/2015/10/21/chartex" xmlns:cx3="http://schemas.microsoft.com/office/drawing/2016/5/9/chartex" xmlns:cx4="http://schemas.microsoft.com/office/drawing/2016/5/10/chartex" xmlns:cx5="http://schemas.microsoft.com/office/drawing/2016/5/11/chartex" xmlns:cx6="http://schemas.microsoft.com/office/drawing/2016/5/12/chartex" xmlns:cx7="http://schemas.microsoft.com/office/drawing/2016/5/13/chartex" xmlns:cx8="http://schemas.microsoft.com/office/drawing/2016/5/14/chartex" xmlns:mc="http://schemas.openxmlformats.org/markup-compatibility/2006" xmlns:aink="http://schemas.microsoft.com/office/drawing/2016/ink" xmlns:am3d="http://schemas.microsoft.com/office/drawing/2017/model3d" xmlns:o="urn:schemas-microsoft-com:office:office" xmlns:r="http://schemas.openxmlformats.org/officeDocument/2006/relationships" xmlns:m="http://schemas.openxmlformats.org/officeDocument/2006/math" xmlns:v="urn:schemas-microsoft-com:vml" xmlns:wp14="http://schemas.microsoft.com/office/word/2010/wordprocessingDrawing" xmlns:wp="http://schemas.openxmlformats.org/drawingml/2006/wordprocessingDrawing" xmlns:w10="urn:schemas-microsoft-com:office:word" xmlns:w="http://schemas.openxmlformats.org/wordprocessingml/2006/main" xmlns:w14="http://schemas.microsoft.com/office/word/2010/wordml" xmlns:w15="http://schemas.microsoft.com/office/word/2012/wordml" xmlns:w16cex="http://schemas.microsoft.com/office/word/2018/wordml/cex" xmlns:w16cid="http://schemas.microsoft.com/office/word/2016/wordml/cid" xmlns:w16="http://schemas.microsoft.com/office/word/2018/wordml" xmlns:w16se="http://schemas.microsoft.com/office/word/2015/wordml/symex" xmlns:wpg="http://schemas.microsoft.com/office/word/2010/wordprocessingGroup" xmlns:wpi="http://schemas.microsoft.com/office/word/2010/wordprocessingInk" xmlns:wne="http://schemas.microsoft.com/office/word/2006/wordml" xmlns:wps="http://schemas.microsoft.com/office/word/2010/wordprocessingShape" mc:Ignorable="w14 w15 w16se w16cid w16 w16cex wp14">
+<w:hdr xmlns:wpc="http://schemas.microsoft.com/office/word/2010/wordprocessingCanvas" xmlns:cx="http://schemas.microsoft.com/office/drawing/2014/chartex" xmlns:cx1="http://schemas.microsoft.com/office/drawing/2015/9/8/chartex" xmlns:cx2="http://schemas.microsoft.com/office/drawing/2015/10/21/chartex" xmlns:cx3="http://schemas.microsoft.com/office/drawing/2016/5/9/chartex" xmlns:cx4="http://schemas.microsoft.com/office/drawing/2016/5/10/chartex" xmlns:cx5="http://schemas.microsoft.com/office/drawing/2016/5/11/chartex" xmlns:cx6="http://schemas.microsoft.com/office/drawing/2016/5/12/chartex" xmlns:cx7="http://schemas.microsoft.com/office/drawing/2016/5/13/chartex" xmlns:cx8="http://schemas.microsoft.com/office/drawing/2016/5/14/chartex" xmlns:mc="http://schemas.openxmlformats.org/markup-compatibility/2006" xmlns:aink="http://schemas.microsoft.com/office/drawing/2016/ink" xmlns:am3d="http://schemas.microsoft.com/office/drawing/2017/model3d" xmlns:o="urn:schemas-microsoft-com:office:office" xmlns:r="http://schemas.openxmlformats.org/officeDocument/2006/relationships" xmlns:m="http://schemas.openxmlformats.org/officeDocument/2006/math" xmlns:v="urn:schemas-microsoft-com:vml" xmlns:wp14="http://schemas.microsoft.com/office/word/2010/wordprocessingDrawing" xmlns:wp="http://schemas.openxmlformats.org/drawingml/2006/wordprocessingDrawing" xmlns:w10="urn:schemas-microsoft-com:office:word" xmlns:w="http://schemas.openxmlformats.org/wordprocessingml/2006/main" xmlns:w14="http://schemas.microsoft.com/office/word/2010/wordml" xmlns:w15="http://schemas.microsoft.com/office/word/2012/wordml" xmlns:w16cex="http://schemas.microsoft.com/office/word/2018/wordml/cex" xmlns:w16cid="http://schemas.microsoft.com/office/word/2016/wordml/cid" xmlns:w16="http://schemas.microsoft.com/office/word/2018/wordml" xmlns:w16sdtdh="http://schemas.microsoft.com/office/word/2020/wordml/sdtdatahash" xmlns:w16se="http://schemas.microsoft.com/office/word/2015/wordml/symex" xmlns:wpg="http://schemas.microsoft.com/office/word/2010/wordprocessingGroup" xmlns:wpi="http://schemas.microsoft.com/office/word/2010/wordprocessingInk" xmlns:wne="http://schemas.microsoft.com/office/word/2006/wordml" xmlns:wps="http://schemas.microsoft.com/office/word/2010/wordprocessingShape" mc:Ignorable="w14 w15 w16se w16cid w16 w16cex w16sdtdh wp14">
   <w:p>
     <w:pPr>
       <w:pStyle w:val="Header"/>
@@ -2897,7 +2900,7 @@
 </file>
 
 <file path=word/header2.xml><?xml version="1.0" encoding="utf-8"?>
-<w:hdr xmlns:wpc="http://schemas.microsoft.com/office/word/2010/wordprocessingCanvas" xmlns:cx="http://schemas.microsoft.com/office/drawing/2014/chartex" xmlns:cx1="http://schemas.microsoft.com/office/drawing/2015/9/8/chartex" xmlns:cx2="http://schemas.microsoft.com/office/drawing/2015/10/21/chartex" xmlns:cx3="http://schemas.microsoft.com/office/drawing/2016/5/9/chartex" xmlns:cx4="http://schemas.microsoft.com/office/drawing/2016/5/10/chartex" xmlns:cx5="http://schemas.microsoft.com/office/drawing/2016/5/11/chartex" xmlns:cx6="http://schemas.microsoft.com/office/drawing/2016/5/12/chartex" xmlns:cx7="http://schemas.microsoft.com/office/drawing/2016/5/13/chartex" xmlns:cx8="http://schemas.microsoft.com/office/drawing/2016/5/14/chartex" xmlns:mc="http://schemas.openxmlformats.org/markup-compatibility/2006" xmlns:aink="http://schemas.microsoft.com/office/drawing/2016/ink" xmlns:am3d="http://schemas.microsoft.com/office/drawing/2017/model3d" xmlns:o="urn:schemas-microsoft-com:office:office" xmlns:r="http://schemas.openxmlformats.org/officeDocument/2006/relationships" xmlns:m="http://schemas.openxmlformats.org/officeDocument/2006/math" xmlns:v="urn:schemas-microsoft-com:vml" xmlns:wp14="http://schemas.microsoft.com/office/word/2010/wordprocessingDrawing" xmlns:wp="http://schemas.openxmlformats.org/drawingml/2006/wordprocessingDrawing" xmlns:w10="urn:schemas-microsoft-com:office:word" xmlns:w="http://schemas.openxmlformats.org/wordprocessingml/2006/main" xmlns:w14="http://schemas.microsoft.com/office/word/2010/wordml" xmlns:w15="http://schemas.microsoft.com/office/word/2012/wordml" xmlns:w16cex="http://schemas.microsoft.com/office/word/2018/wordml/cex" xmlns:w16cid="http://schemas.microsoft.com/office/word/2016/wordml/cid" xmlns:w16="http://schemas.microsoft.com/office/word/2018/wordml" xmlns:w16se="http://schemas.microsoft.com/office/word/2015/wordml/symex" xmlns:wpg="http://schemas.microsoft.com/office/word/2010/wordprocessingGroup" xmlns:wpi="http://schemas.microsoft.com/office/word/2010/wordprocessingInk" xmlns:wne="http://schemas.microsoft.com/office/word/2006/wordml" xmlns:wps="http://schemas.microsoft.com/office/word/2010/wordprocessingShape" mc:Ignorable="w14 w15 w16se w16cid w16 w16cex wp14">
+<w:hdr xmlns:wpc="http://schemas.microsoft.com/office/word/2010/wordprocessingCanvas" xmlns:cx="http://schemas.microsoft.com/office/drawing/2014/chartex" xmlns:cx1="http://schemas.microsoft.com/office/drawing/2015/9/8/chartex" xmlns:cx2="http://schemas.microsoft.com/office/drawing/2015/10/21/chartex" xmlns:cx3="http://schemas.microsoft.com/office/drawing/2016/5/9/chartex" xmlns:cx4="http://schemas.microsoft.com/office/drawing/2016/5/10/chartex" xmlns:cx5="http://schemas.microsoft.com/office/drawing/2016/5/11/chartex" xmlns:cx6="http://schemas.microsoft.com/office/drawing/2016/5/12/chartex" xmlns:cx7="http://schemas.microsoft.com/office/drawing/2016/5/13/chartex" xmlns:cx8="http://schemas.microsoft.com/office/drawing/2016/5/14/chartex" xmlns:mc="http://schemas.openxmlformats.org/markup-compatibility/2006" xmlns:aink="http://schemas.microsoft.com/office/drawing/2016/ink" xmlns:am3d="http://schemas.microsoft.com/office/drawing/2017/model3d" xmlns:o="urn:schemas-microsoft-com:office:office" xmlns:r="http://schemas.openxmlformats.org/officeDocument/2006/relationships" xmlns:m="http://schemas.openxmlformats.org/officeDocument/2006/math" xmlns:v="urn:schemas-microsoft-com:vml" xmlns:wp14="http://schemas.microsoft.com/office/word/2010/wordprocessingDrawing" xmlns:wp="http://schemas.openxmlformats.org/drawingml/2006/wordprocessingDrawing" xmlns:w10="urn:schemas-microsoft-com:office:word" xmlns:w="http://schemas.openxmlformats.org/wordprocessingml/2006/main" xmlns:w14="http://schemas.microsoft.com/office/word/2010/wordml" xmlns:w15="http://schemas.microsoft.com/office/word/2012/wordml" xmlns:w16cex="http://schemas.microsoft.com/office/word/2018/wordml/cex" xmlns:w16cid="http://schemas.microsoft.com/office/word/2016/wordml/cid" xmlns:w16="http://schemas.microsoft.com/office/word/2018/wordml" xmlns:w16sdtdh="http://schemas.microsoft.com/office/word/2020/wordml/sdtdatahash" xmlns:w16se="http://schemas.microsoft.com/office/word/2015/wordml/symex" xmlns:wpg="http://schemas.microsoft.com/office/word/2010/wordprocessingGroup" xmlns:wpi="http://schemas.microsoft.com/office/word/2010/wordprocessingInk" xmlns:wne="http://schemas.microsoft.com/office/word/2006/wordml" xmlns:wps="http://schemas.microsoft.com/office/word/2010/wordprocessingShape" mc:Ignorable="w14 w15 w16se w16cid w16 w16cex w16sdtdh wp14">
   <w:p>
     <w:pPr>
       <w:pStyle w:val="Header"/>
@@ -2910,7 +2913,7 @@
 </file>
 
 <file path=word/numbering.xml><?xml version="1.0" encoding="utf-8"?>
-<w:numbering xmlns:wpc="http://schemas.microsoft.com/office/word/2010/wordprocessingCanvas" xmlns:cx="http://schemas.microsoft.com/office/drawing/2014/chartex" xmlns:cx1="http://schemas.microsoft.com/office/drawing/2015/9/8/chartex" xmlns:cx2="http://schemas.microsoft.com/office/drawing/2015/10/21/chartex" xmlns:cx3="http://schemas.microsoft.com/office/drawing/2016/5/9/chartex" xmlns:cx4="http://schemas.microsoft.com/office/drawing/2016/5/10/chartex" xmlns:cx5="http://schemas.microsoft.com/office/drawing/2016/5/11/chartex" xmlns:cx6="http://schemas.microsoft.com/office/drawing/2016/5/12/chartex" xmlns:cx7="http://schemas.microsoft.com/office/drawing/2016/5/13/chartex" xmlns:cx8="http://schemas.microsoft.com/office/drawing/2016/5/14/chartex" xmlns:mc="http://schemas.openxmlformats.org/markup-compatibility/2006" xmlns:aink="http://schemas.microsoft.com/office/drawing/2016/ink" xmlns:am3d="http://schemas.microsoft.com/office/drawing/2017/model3d" xmlns:o="urn:schemas-microsoft-com:office:office" xmlns:r="http://schemas.openxmlformats.org/officeDocument/2006/relationships" xmlns:m="http://schemas.openxmlformats.org/officeDocument/2006/math" xmlns:v="urn:schemas-microsoft-com:vml" xmlns:wp14="http://schemas.microsoft.com/office/word/2010/wordprocessingDrawing" xmlns:wp="http://schemas.openxmlformats.org/drawingml/2006/wordprocessingDrawing" xmlns:w10="urn:schemas-microsoft-com:office:word" xmlns:w="http://schemas.openxmlformats.org/wordprocessingml/2006/main" xmlns:w14="http://schemas.microsoft.com/office/word/2010/wordml" xmlns:w15="http://schemas.microsoft.com/office/word/2012/wordml" xmlns:w16cex="http://schemas.microsoft.com/office/word/2018/wordml/cex" xmlns:w16cid="http://schemas.microsoft.com/office/word/2016/wordml/cid" xmlns:w16="http://schemas.microsoft.com/office/word/2018/wordml" xmlns:w16se="http://schemas.microsoft.com/office/word/2015/wordml/symex" xmlns:wpg="http://schemas.microsoft.com/office/word/2010/wordprocessingGroup" xmlns:wpi="http://schemas.microsoft.com/office/word/2010/wordprocessingInk" xmlns:wne="http://schemas.microsoft.com/office/word/2006/wordml" xmlns:wps="http://schemas.microsoft.com/office/word/2010/wordprocessingShape" mc:Ignorable="w14 w15 w16se w16cid w16 w16cex wp14">
+<w:numbering xmlns:wpc="http://schemas.microsoft.com/office/word/2010/wordprocessingCanvas" xmlns:cx="http://schemas.microsoft.com/office/drawing/2014/chartex" xmlns:cx1="http://schemas.microsoft.com/office/drawing/2015/9/8/chartex" xmlns:cx2="http://schemas.microsoft.com/office/drawing/2015/10/21/chartex" xmlns:cx3="http://schemas.microsoft.com/office/drawing/2016/5/9/chartex" xmlns:cx4="http://schemas.microsoft.com/office/drawing/2016/5/10/chartex" xmlns:cx5="http://schemas.microsoft.com/office/drawing/2016/5/11/chartex" xmlns:cx6="http://schemas.microsoft.com/office/drawing/2016/5/12/chartex" xmlns:cx7="http://schemas.microsoft.com/office/drawing/2016/5/13/chartex" xmlns:cx8="http://schemas.microsoft.com/office/drawing/2016/5/14/chartex" xmlns:mc="http://schemas.openxmlformats.org/markup-compatibility/2006" xmlns:aink="http://schemas.microsoft.com/office/drawing/2016/ink" xmlns:am3d="http://schemas.microsoft.com/office/drawing/2017/model3d" xmlns:o="urn:schemas-microsoft-com:office:office" xmlns:r="http://schemas.openxmlformats.org/officeDocument/2006/relationships" xmlns:m="http://schemas.openxmlformats.org/officeDocument/2006/math" xmlns:v="urn:schemas-microsoft-com:vml" xmlns:wp14="http://schemas.microsoft.com/office/word/2010/wordprocessingDrawing" xmlns:wp="http://schemas.openxmlformats.org/drawingml/2006/wordprocessingDrawing" xmlns:w10="urn:schemas-microsoft-com:office:word" xmlns:w="http://schemas.openxmlformats.org/wordprocessingml/2006/main" xmlns:w14="http://schemas.microsoft.com/office/word/2010/wordml" xmlns:w15="http://schemas.microsoft.com/office/word/2012/wordml" xmlns:w16cex="http://schemas.microsoft.com/office/word/2018/wordml/cex" xmlns:w16cid="http://schemas.microsoft.com/office/word/2016/wordml/cid" xmlns:w16="http://schemas.microsoft.com/office/word/2018/wordml" xmlns:w16sdtdh="http://schemas.microsoft.com/office/word/2020/wordml/sdtdatahash" xmlns:w16se="http://schemas.microsoft.com/office/word/2015/wordml/symex" xmlns:wpg="http://schemas.microsoft.com/office/word/2010/wordprocessingGroup" xmlns:wpi="http://schemas.microsoft.com/office/word/2010/wordprocessingInk" xmlns:wne="http://schemas.microsoft.com/office/word/2006/wordml" xmlns:wps="http://schemas.microsoft.com/office/word/2010/wordprocessingShape" mc:Ignorable="w14 w15 w16se w16cid w16 w16cex w16sdtdh wp14">
   <w:abstractNum w:abstractNumId="0" w15:restartNumberingAfterBreak="0">
     <w:nsid w:val="FFFFFF7C"/>
     <w:multiLevelType w:val="singleLevel"/>
@@ -5457,7 +5460,7 @@
 </file>
 
 <file path=word/styles.xml><?xml version="1.0" encoding="utf-8"?>
-<w:styles xmlns:mc="http://schemas.openxmlformats.org/markup-compatibility/2006" xmlns:r="http://schemas.openxmlformats.org/officeDocument/2006/relationships" xmlns:w="http://schemas.openxmlformats.org/wordprocessingml/2006/main" xmlns:w14="http://schemas.microsoft.com/office/word/2010/wordml" xmlns:w15="http://schemas.microsoft.com/office/word/2012/wordml" xmlns:w16cex="http://schemas.microsoft.com/office/word/2018/wordml/cex" xmlns:w16cid="http://schemas.microsoft.com/office/word/2016/wordml/cid" xmlns:w16="http://schemas.microsoft.com/office/word/2018/wordml" xmlns:w16se="http://schemas.microsoft.com/office/word/2015/wordml/symex" mc:Ignorable="w14 w15 w16se w16cid w16 w16cex">
+<w:styles xmlns:mc="http://schemas.openxmlformats.org/markup-compatibility/2006" xmlns:r="http://schemas.openxmlformats.org/officeDocument/2006/relationships" xmlns:w="http://schemas.openxmlformats.org/wordprocessingml/2006/main" xmlns:w14="http://schemas.microsoft.com/office/word/2010/wordml" xmlns:w15="http://schemas.microsoft.com/office/word/2012/wordml" xmlns:w16cex="http://schemas.microsoft.com/office/word/2018/wordml/cex" xmlns:w16cid="http://schemas.microsoft.com/office/word/2016/wordml/cid" xmlns:w16="http://schemas.microsoft.com/office/word/2018/wordml" xmlns:w16sdtdh="http://schemas.microsoft.com/office/word/2020/wordml/sdtdatahash" xmlns:w16se="http://schemas.microsoft.com/office/word/2015/wordml/symex" mc:Ignorable="w14 w15 w16se w16cid w16 w16cex w16sdtdh">
   <w:docDefaults>
     <w:rPrDefault>
       <w:rPr>

</xml_diff>

<commit_message>
Final touches to documentation
</commit_message>
<xml_diff>
--- a/Extras and Diagrams/Postalot_Documentation.docx
+++ b/Extras and Diagrams/Postalot_Documentation.docx
@@ -1,6 +1,6 @@
 
 <file path=word/document.xml><?xml version="1.0" encoding="utf-8"?>
-<w:document xmlns:wpc="http://schemas.microsoft.com/office/word/2010/wordprocessingCanvas" xmlns:cx="http://schemas.microsoft.com/office/drawing/2014/chartex" xmlns:cx1="http://schemas.microsoft.com/office/drawing/2015/9/8/chartex" xmlns:cx2="http://schemas.microsoft.com/office/drawing/2015/10/21/chartex" xmlns:cx3="http://schemas.microsoft.com/office/drawing/2016/5/9/chartex" xmlns:cx4="http://schemas.microsoft.com/office/drawing/2016/5/10/chartex" xmlns:cx5="http://schemas.microsoft.com/office/drawing/2016/5/11/chartex" xmlns:cx6="http://schemas.microsoft.com/office/drawing/2016/5/12/chartex" xmlns:cx7="http://schemas.microsoft.com/office/drawing/2016/5/13/chartex" xmlns:cx8="http://schemas.microsoft.com/office/drawing/2016/5/14/chartex" xmlns:mc="http://schemas.openxmlformats.org/markup-compatibility/2006" xmlns:aink="http://schemas.microsoft.com/office/drawing/2016/ink" xmlns:am3d="http://schemas.microsoft.com/office/drawing/2017/model3d" xmlns:o="urn:schemas-microsoft-com:office:office" xmlns:r="http://schemas.openxmlformats.org/officeDocument/2006/relationships" xmlns:m="http://schemas.openxmlformats.org/officeDocument/2006/math" xmlns:v="urn:schemas-microsoft-com:vml" xmlns:wp14="http://schemas.microsoft.com/office/word/2010/wordprocessingDrawing" xmlns:wp="http://schemas.openxmlformats.org/drawingml/2006/wordprocessingDrawing" xmlns:w10="urn:schemas-microsoft-com:office:word" xmlns:w="http://schemas.openxmlformats.org/wordprocessingml/2006/main" xmlns:w14="http://schemas.microsoft.com/office/word/2010/wordml" xmlns:w15="http://schemas.microsoft.com/office/word/2012/wordml" xmlns:w16cex="http://schemas.microsoft.com/office/word/2018/wordml/cex" xmlns:w16cid="http://schemas.microsoft.com/office/word/2016/wordml/cid" xmlns:w16="http://schemas.microsoft.com/office/word/2018/wordml" xmlns:w16sdtdh="http://schemas.microsoft.com/office/word/2020/wordml/sdtdatahash" xmlns:w16se="http://schemas.microsoft.com/office/word/2015/wordml/symex" xmlns:wpg="http://schemas.microsoft.com/office/word/2010/wordprocessingGroup" xmlns:wpi="http://schemas.microsoft.com/office/word/2010/wordprocessingInk" xmlns:wne="http://schemas.microsoft.com/office/word/2006/wordml" xmlns:wps="http://schemas.microsoft.com/office/word/2010/wordprocessingShape" mc:Ignorable="w14 w15 w16se w16cid w16 w16cex w16sdtdh wp14">
+<w:document xmlns:wpc="http://schemas.microsoft.com/office/word/2010/wordprocessingCanvas" xmlns:cx="http://schemas.microsoft.com/office/drawing/2014/chartex" xmlns:cx1="http://schemas.microsoft.com/office/drawing/2015/9/8/chartex" xmlns:cx2="http://schemas.microsoft.com/office/drawing/2015/10/21/chartex" xmlns:cx3="http://schemas.microsoft.com/office/drawing/2016/5/9/chartex" xmlns:cx4="http://schemas.microsoft.com/office/drawing/2016/5/10/chartex" xmlns:cx5="http://schemas.microsoft.com/office/drawing/2016/5/11/chartex" xmlns:cx6="http://schemas.microsoft.com/office/drawing/2016/5/12/chartex" xmlns:cx7="http://schemas.microsoft.com/office/drawing/2016/5/13/chartex" xmlns:cx8="http://schemas.microsoft.com/office/drawing/2016/5/14/chartex" xmlns:mc="http://schemas.openxmlformats.org/markup-compatibility/2006" xmlns:aink="http://schemas.microsoft.com/office/drawing/2016/ink" xmlns:am3d="http://schemas.microsoft.com/office/drawing/2017/model3d" xmlns:o="urn:schemas-microsoft-com:office:office" xmlns:r="http://schemas.openxmlformats.org/officeDocument/2006/relationships" xmlns:m="http://schemas.openxmlformats.org/officeDocument/2006/math" xmlns:v="urn:schemas-microsoft-com:vml" xmlns:wp14="http://schemas.microsoft.com/office/word/2010/wordprocessingDrawing" xmlns:wp="http://schemas.openxmlformats.org/drawingml/2006/wordprocessingDrawing" xmlns:w10="urn:schemas-microsoft-com:office:word" xmlns:w="http://schemas.openxmlformats.org/wordprocessingml/2006/main" xmlns:w14="http://schemas.microsoft.com/office/word/2010/wordml" xmlns:w15="http://schemas.microsoft.com/office/word/2012/wordml" xmlns:w16cex="http://schemas.microsoft.com/office/word/2018/wordml/cex" xmlns:w16cid="http://schemas.microsoft.com/office/word/2016/wordml/cid" xmlns:w16="http://schemas.microsoft.com/office/word/2018/wordml" xmlns:w16se="http://schemas.microsoft.com/office/word/2015/wordml/symex" xmlns:wpg="http://schemas.microsoft.com/office/word/2010/wordprocessingGroup" xmlns:wpi="http://schemas.microsoft.com/office/word/2010/wordprocessingInk" xmlns:wne="http://schemas.microsoft.com/office/word/2006/wordml" xmlns:wps="http://schemas.microsoft.com/office/word/2010/wordprocessingShape" mc:Ignorable="w14 w15 w16se w16cid w16 w16cex wp14">
   <w:body>
     <w:p>
       <w:pPr>
@@ -2149,6 +2149,11 @@
     <w:p>
       <w:pPr>
         <w:pStyle w:val="Heading2"/>
+        <w:rPr>
+          <w:iCs w:val="0"/>
+          <w:noProof/>
+          <w:szCs w:val="28"/>
+        </w:rPr>
       </w:pPr>
       <w:bookmarkStart w:id="7" w:name="_Toc87882214"/>
       <w:r>
@@ -2160,105 +2165,73 @@
       <w:pPr>
         <w:pStyle w:val="TableofFigures"/>
         <w:rPr>
-          <w:rFonts w:eastAsiaTheme="minorEastAsia" w:cs="Arial"/>
-          <w:b/>
-          <w:bCs/>
+          <w:rFonts w:asciiTheme="minorHAnsi" w:eastAsiaTheme="minorEastAsia" w:hAnsiTheme="minorHAnsi" w:cstheme="minorBidi"/>
           <w:szCs w:val="22"/>
           <w:lang w:eastAsia="en-ZA"/>
         </w:rPr>
       </w:pPr>
       <w:r>
-        <w:rPr>
-          <w:rFonts w:cs="Arial"/>
-          <w:b/>
-          <w:bCs/>
-        </w:rPr>
         <w:fldChar w:fldCharType="begin"/>
       </w:r>
       <w:r>
-        <w:rPr>
-          <w:rFonts w:cs="Arial"/>
-          <w:b/>
-          <w:bCs/>
-        </w:rPr>
         <w:instrText xml:space="preserve"> TOC \h \z \c "Figure" </w:instrText>
       </w:r>
       <w:r>
-        <w:rPr>
-          <w:rFonts w:cs="Arial"/>
-          <w:b/>
-          <w:bCs/>
-        </w:rPr>
         <w:fldChar w:fldCharType="separate"/>
       </w:r>
-      <w:hyperlink w:anchor="_Toc86612387" w:history="1">
+      <w:hyperlink w:anchor="_Toc88346566" w:history="1">
         <w:r>
           <w:rPr>
             <w:rStyle w:val="Hyperlink"/>
             <w:rFonts w:cs="Arial"/>
-            <w:b/>
-            <w:bCs/>
           </w:rPr>
-          <w:t>Figure 1: Entity Relationship Diagram</w:t>
+          <w:t>Figure 1</w:t>
         </w:r>
         <w:r>
           <w:rPr>
+            <w:rStyle w:val="Hyperlink"/>
             <w:rFonts w:cs="Arial"/>
-            <w:b/>
-            <w:bCs/>
+          </w:rPr>
+          <w:noBreakHyphen/>
+          <w:t>1: Entity Relationship Diagram</w:t>
+        </w:r>
+        <w:r>
+          <w:rPr>
             <w:webHidden/>
           </w:rPr>
           <w:tab/>
         </w:r>
         <w:r>
           <w:rPr>
-            <w:rFonts w:cs="Arial"/>
-            <w:b/>
-            <w:bCs/>
             <w:webHidden/>
           </w:rPr>
           <w:fldChar w:fldCharType="begin"/>
         </w:r>
         <w:r>
           <w:rPr>
-            <w:rFonts w:cs="Arial"/>
-            <w:b/>
-            <w:bCs/>
             <w:webHidden/>
           </w:rPr>
-          <w:instrText xml:space="preserve"> PAGEREF _Toc86612387 \h </w:instrText>
+          <w:instrText xml:space="preserve"> PAGEREF _Toc88346566 \h </w:instrText>
         </w:r>
         <w:r>
           <w:rPr>
-            <w:rFonts w:cs="Arial"/>
-            <w:b/>
-            <w:bCs/>
             <w:webHidden/>
           </w:rPr>
         </w:r>
         <w:r>
           <w:rPr>
-            <w:rFonts w:cs="Arial"/>
-            <w:b/>
-            <w:bCs/>
             <w:webHidden/>
           </w:rPr>
           <w:fldChar w:fldCharType="separate"/>
         </w:r>
         <w:r>
           <w:rPr>
-            <w:rFonts w:cs="Arial"/>
-            <w:b/>
-            <w:bCs/>
             <w:webHidden/>
           </w:rPr>
-          <w:t>3</w:t>
+          <w:t>5</w:t>
         </w:r>
         <w:r>
           <w:rPr>
-            <w:rFonts w:cs="Arial"/>
-            <w:b/>
-            <w:bCs/>
             <w:webHidden/>
           </w:rPr>
           <w:fldChar w:fldCharType="end"/>
@@ -2267,20 +2240,413 @@
     </w:p>
     <w:p>
       <w:pPr>
+        <w:pStyle w:val="TableofFigures"/>
+        <w:rPr>
+          <w:rFonts w:asciiTheme="minorHAnsi" w:eastAsiaTheme="minorEastAsia" w:hAnsiTheme="minorHAnsi" w:cstheme="minorBidi"/>
+          <w:szCs w:val="22"/>
+          <w:lang w:eastAsia="en-ZA"/>
+        </w:rPr>
+      </w:pPr>
+      <w:hyperlink w:anchor="_Toc88346567" w:history="1">
+        <w:r>
+          <w:rPr>
+            <w:rStyle w:val="Hyperlink"/>
+          </w:rPr>
+          <w:t>Figure 1</w:t>
+        </w:r>
+        <w:r>
+          <w:rPr>
+            <w:rStyle w:val="Hyperlink"/>
+          </w:rPr>
+          <w:noBreakHyphen/>
+          <w:t>2: Use Case Diagram</w:t>
+        </w:r>
+        <w:r>
+          <w:rPr>
+            <w:webHidden/>
+          </w:rPr>
+          <w:tab/>
+        </w:r>
+        <w:r>
+          <w:rPr>
+            <w:webHidden/>
+          </w:rPr>
+          <w:fldChar w:fldCharType="begin"/>
+        </w:r>
+        <w:r>
+          <w:rPr>
+            <w:webHidden/>
+          </w:rPr>
+          <w:instrText xml:space="preserve"> PAGEREF _Toc88346567 \h </w:instrText>
+        </w:r>
+        <w:r>
+          <w:rPr>
+            <w:webHidden/>
+          </w:rPr>
+        </w:r>
+        <w:r>
+          <w:rPr>
+            <w:webHidden/>
+          </w:rPr>
+          <w:fldChar w:fldCharType="separate"/>
+        </w:r>
+        <w:r>
+          <w:rPr>
+            <w:webHidden/>
+          </w:rPr>
+          <w:t>6</w:t>
+        </w:r>
+        <w:r>
+          <w:rPr>
+            <w:webHidden/>
+          </w:rPr>
+          <w:fldChar w:fldCharType="end"/>
+        </w:r>
+      </w:hyperlink>
+    </w:p>
+    <w:p>
+      <w:pPr>
+        <w:pStyle w:val="TableofFigures"/>
+        <w:rPr>
+          <w:rFonts w:asciiTheme="minorHAnsi" w:eastAsiaTheme="minorEastAsia" w:hAnsiTheme="minorHAnsi" w:cstheme="minorBidi"/>
+          <w:szCs w:val="22"/>
+          <w:lang w:eastAsia="en-ZA"/>
+        </w:rPr>
+      </w:pPr>
+      <w:hyperlink r:id="rId10" w:anchor="_Toc88346568" w:history="1">
+        <w:r>
+          <w:rPr>
+            <w:rStyle w:val="Hyperlink"/>
+          </w:rPr>
+          <w:t>Figure 1</w:t>
+        </w:r>
+        <w:r>
+          <w:rPr>
+            <w:rStyle w:val="Hyperlink"/>
+          </w:rPr>
+          <w:noBreakHyphen/>
+          <w:t>3:Upload Image Data Flow Diagram</w:t>
+        </w:r>
+        <w:r>
+          <w:rPr>
+            <w:webHidden/>
+          </w:rPr>
+          <w:tab/>
+        </w:r>
+        <w:r>
+          <w:rPr>
+            <w:webHidden/>
+          </w:rPr>
+          <w:fldChar w:fldCharType="begin"/>
+        </w:r>
+        <w:r>
+          <w:rPr>
+            <w:webHidden/>
+          </w:rPr>
+          <w:instrText xml:space="preserve"> PAGEREF _Toc88346568 \h </w:instrText>
+        </w:r>
+        <w:r>
+          <w:rPr>
+            <w:webHidden/>
+          </w:rPr>
+        </w:r>
+        <w:r>
+          <w:rPr>
+            <w:webHidden/>
+          </w:rPr>
+          <w:fldChar w:fldCharType="separate"/>
+        </w:r>
+        <w:r>
+          <w:rPr>
+            <w:webHidden/>
+          </w:rPr>
+          <w:t>7</w:t>
+        </w:r>
+        <w:r>
+          <w:rPr>
+            <w:webHidden/>
+          </w:rPr>
+          <w:fldChar w:fldCharType="end"/>
+        </w:r>
+      </w:hyperlink>
+    </w:p>
+    <w:p>
+      <w:pPr>
+        <w:pStyle w:val="TableofFigures"/>
+        <w:rPr>
+          <w:rFonts w:asciiTheme="minorHAnsi" w:eastAsiaTheme="minorEastAsia" w:hAnsiTheme="minorHAnsi" w:cstheme="minorBidi"/>
+          <w:szCs w:val="22"/>
+          <w:lang w:eastAsia="en-ZA"/>
+        </w:rPr>
+      </w:pPr>
+      <w:hyperlink w:anchor="_Toc88346569" w:history="1">
+        <w:r>
+          <w:rPr>
+            <w:rStyle w:val="Hyperlink"/>
+          </w:rPr>
+          <w:t>Figure 1</w:t>
+        </w:r>
+        <w:r>
+          <w:rPr>
+            <w:rStyle w:val="Hyperlink"/>
+          </w:rPr>
+          <w:noBreakHyphen/>
+          <w:t>4: Login to System Data Flow Diagram</w:t>
+        </w:r>
+        <w:r>
+          <w:rPr>
+            <w:webHidden/>
+          </w:rPr>
+          <w:tab/>
+        </w:r>
+        <w:r>
+          <w:rPr>
+            <w:webHidden/>
+          </w:rPr>
+          <w:fldChar w:fldCharType="begin"/>
+        </w:r>
+        <w:r>
+          <w:rPr>
+            <w:webHidden/>
+          </w:rPr>
+          <w:instrText xml:space="preserve"> PAGEREF _Toc88346569 \h </w:instrText>
+        </w:r>
+        <w:r>
+          <w:rPr>
+            <w:webHidden/>
+          </w:rPr>
+        </w:r>
+        <w:r>
+          <w:rPr>
+            <w:webHidden/>
+          </w:rPr>
+          <w:fldChar w:fldCharType="separate"/>
+        </w:r>
+        <w:r>
+          <w:rPr>
+            <w:webHidden/>
+          </w:rPr>
+          <w:t>7</w:t>
+        </w:r>
+        <w:r>
+          <w:rPr>
+            <w:webHidden/>
+          </w:rPr>
+          <w:fldChar w:fldCharType="end"/>
+        </w:r>
+      </w:hyperlink>
+    </w:p>
+    <w:p>
+      <w:pPr>
+        <w:pStyle w:val="TableofFigures"/>
+        <w:rPr>
+          <w:rFonts w:asciiTheme="minorHAnsi" w:eastAsiaTheme="minorEastAsia" w:hAnsiTheme="minorHAnsi" w:cstheme="minorBidi"/>
+          <w:szCs w:val="22"/>
+          <w:lang w:eastAsia="en-ZA"/>
+        </w:rPr>
+      </w:pPr>
+      <w:hyperlink r:id="rId11" w:anchor="_Toc88346570" w:history="1">
+        <w:r>
+          <w:rPr>
+            <w:rStyle w:val="Hyperlink"/>
+          </w:rPr>
+          <w:t>Figure 1</w:t>
+        </w:r>
+        <w:r>
+          <w:rPr>
+            <w:rStyle w:val="Hyperlink"/>
+          </w:rPr>
+          <w:noBreakHyphen/>
+          <w:t>5: Create Share Relationship Data Flow Diagram</w:t>
+        </w:r>
+        <w:r>
+          <w:rPr>
+            <w:webHidden/>
+          </w:rPr>
+          <w:tab/>
+        </w:r>
+        <w:r>
+          <w:rPr>
+            <w:webHidden/>
+          </w:rPr>
+          <w:fldChar w:fldCharType="begin"/>
+        </w:r>
+        <w:r>
+          <w:rPr>
+            <w:webHidden/>
+          </w:rPr>
+          <w:instrText xml:space="preserve"> PAGEREF _Toc88346570 \h </w:instrText>
+        </w:r>
+        <w:r>
+          <w:rPr>
+            <w:webHidden/>
+          </w:rPr>
+        </w:r>
+        <w:r>
+          <w:rPr>
+            <w:webHidden/>
+          </w:rPr>
+          <w:fldChar w:fldCharType="separate"/>
+        </w:r>
+        <w:r>
+          <w:rPr>
+            <w:webHidden/>
+          </w:rPr>
+          <w:t>8</w:t>
+        </w:r>
+        <w:r>
+          <w:rPr>
+            <w:webHidden/>
+          </w:rPr>
+          <w:fldChar w:fldCharType="end"/>
+        </w:r>
+      </w:hyperlink>
+    </w:p>
+    <w:p>
+      <w:pPr>
+        <w:pStyle w:val="TableofFigures"/>
+        <w:rPr>
+          <w:rFonts w:asciiTheme="minorHAnsi" w:eastAsiaTheme="minorEastAsia" w:hAnsiTheme="minorHAnsi" w:cstheme="minorBidi"/>
+          <w:szCs w:val="22"/>
+          <w:lang w:eastAsia="en-ZA"/>
+        </w:rPr>
+      </w:pPr>
+      <w:hyperlink r:id="rId12" w:anchor="_Toc88346571" w:history="1">
+        <w:r>
+          <w:rPr>
+            <w:rStyle w:val="Hyperlink"/>
+          </w:rPr>
+          <w:t>Figure 1</w:t>
+        </w:r>
+        <w:r>
+          <w:rPr>
+            <w:rStyle w:val="Hyperlink"/>
+          </w:rPr>
+          <w:noBreakHyphen/>
+          <w:t>6: Create Album Data Flow Diagram</w:t>
+        </w:r>
+        <w:r>
+          <w:rPr>
+            <w:webHidden/>
+          </w:rPr>
+          <w:tab/>
+        </w:r>
+        <w:r>
+          <w:rPr>
+            <w:webHidden/>
+          </w:rPr>
+          <w:fldChar w:fldCharType="begin"/>
+        </w:r>
+        <w:r>
+          <w:rPr>
+            <w:webHidden/>
+          </w:rPr>
+          <w:instrText xml:space="preserve"> PAGEREF _Toc88346571 \h </w:instrText>
+        </w:r>
+        <w:r>
+          <w:rPr>
+            <w:webHidden/>
+          </w:rPr>
+        </w:r>
+        <w:r>
+          <w:rPr>
+            <w:webHidden/>
+          </w:rPr>
+          <w:fldChar w:fldCharType="separate"/>
+        </w:r>
+        <w:r>
+          <w:rPr>
+            <w:webHidden/>
+          </w:rPr>
+          <w:t>8</w:t>
+        </w:r>
+        <w:r>
+          <w:rPr>
+            <w:webHidden/>
+          </w:rPr>
+          <w:fldChar w:fldCharType="end"/>
+        </w:r>
+      </w:hyperlink>
+    </w:p>
+    <w:p>
+      <w:pPr>
+        <w:pStyle w:val="TableofFigures"/>
+        <w:rPr>
+          <w:rFonts w:asciiTheme="minorHAnsi" w:eastAsiaTheme="minorEastAsia" w:hAnsiTheme="minorHAnsi" w:cstheme="minorBidi"/>
+          <w:szCs w:val="22"/>
+          <w:lang w:eastAsia="en-ZA"/>
+        </w:rPr>
+      </w:pPr>
+      <w:hyperlink r:id="rId13" w:anchor="_Toc88346572" w:history="1">
+        <w:r>
+          <w:rPr>
+            <w:rStyle w:val="Hyperlink"/>
+          </w:rPr>
+          <w:t>Figure 1</w:t>
+        </w:r>
+        <w:r>
+          <w:rPr>
+            <w:rStyle w:val="Hyperlink"/>
+          </w:rPr>
+          <w:noBreakHyphen/>
+          <w:t>7: Upload Metadata Data Flow Diagram</w:t>
+        </w:r>
+        <w:r>
+          <w:rPr>
+            <w:webHidden/>
+          </w:rPr>
+          <w:tab/>
+        </w:r>
+        <w:r>
+          <w:rPr>
+            <w:webHidden/>
+          </w:rPr>
+          <w:fldChar w:fldCharType="begin"/>
+        </w:r>
+        <w:r>
+          <w:rPr>
+            <w:webHidden/>
+          </w:rPr>
+          <w:instrText xml:space="preserve"> PAGEREF _Toc88346572 \h </w:instrText>
+        </w:r>
+        <w:r>
+          <w:rPr>
+            <w:webHidden/>
+          </w:rPr>
+        </w:r>
+        <w:r>
+          <w:rPr>
+            <w:webHidden/>
+          </w:rPr>
+          <w:fldChar w:fldCharType="separate"/>
+        </w:r>
+        <w:r>
+          <w:rPr>
+            <w:webHidden/>
+          </w:rPr>
+          <w:t>8</w:t>
+        </w:r>
+        <w:r>
+          <w:rPr>
+            <w:webHidden/>
+          </w:rPr>
+          <w:fldChar w:fldCharType="end"/>
+        </w:r>
+      </w:hyperlink>
+    </w:p>
+    <w:p>
+      <w:r>
+        <w:fldChar w:fldCharType="end"/>
+      </w:r>
+    </w:p>
+    <w:p>
+      <w:pPr>
         <w:rPr>
           <w:rFonts w:cs="Arial"/>
           <w:b/>
           <w:bCs/>
         </w:rPr>
       </w:pPr>
-      <w:r>
-        <w:rPr>
-          <w:rFonts w:cs="Arial"/>
-          <w:b/>
-          <w:bCs/>
-        </w:rPr>
-        <w:fldChar w:fldCharType="end"/>
-      </w:r>
     </w:p>
     <w:p>
       <w:pPr>
@@ -2308,11 +2674,22 @@
       <w:bookmarkStart w:id="8" w:name="_Toc87882215"/>
       <w:r>
         <w:lastRenderedPageBreak/>
-        <w:t>INTRODUCTION/SYSTEM OVERVIEW</w:t>
+        <w:t>INTRODUCTION</w:t>
+      </w:r>
+      <w:r>
+        <w:t xml:space="preserve"> AND </w:t>
+      </w:r>
+      <w:r>
+        <w:t>SYSTEM OVERVIEW</w:t>
       </w:r>
       <w:bookmarkEnd w:id="8"/>
     </w:p>
     <w:p>
+      <w:r>
+        <w:t xml:space="preserve">The project brief was to create an image sharing platform where users could upload images, share images with other users and edit the associated metadata. We determined that the best way to accomplish this was by developing a front-end for the users to interact with, and an API server to handle data requests. </w:t>
+      </w:r>
+    </w:p>
+    <w:p>
       <w:pPr>
         <w:pStyle w:val="Heading2"/>
       </w:pPr>
@@ -2324,120 +2701,170 @@
     </w:p>
     <w:p>
       <w:r>
-        <w:t>Our system is built with Node.js with a React based frontend and a Loopback based API</w:t>
-      </w:r>
-      <w:r>
-        <w:t xml:space="preserve"> framework for the</w:t>
+        <w:t>Our system is built with Node.js with a React based frontend and a Loopback</w:t>
+      </w:r>
+      <w:r>
+        <w:t xml:space="preserve"> framework-based</w:t>
+      </w:r>
+      <w:r>
+        <w:t xml:space="preserve"> API</w:t>
+      </w:r>
+      <w:r>
+        <w:t xml:space="preserve"> </w:t>
+      </w:r>
+      <w:r>
+        <w:t xml:space="preserve">server </w:t>
+      </w:r>
+      <w:r>
+        <w:t>for the</w:t>
       </w:r>
       <w:r>
         <w:t xml:space="preserve"> backend. Both the front and backend components are hosted on Heroku. Our PostgreSQL database is hosted on Amazon Web Services and provisioned by Heroku. </w:t>
+      </w:r>
+      <w:r>
+        <w:t xml:space="preserve">Our image files are saved to Cloudinary. </w:t>
       </w:r>
     </w:p>
     <w:p>
       <w:pPr>
         <w:pStyle w:val="Heading2"/>
       </w:pPr>
-      <w:bookmarkStart w:id="10" w:name="_Toc87882217"/>
-      <w:r>
-        <w:t xml:space="preserve">PROJECT TEAM </w:t>
-      </w:r>
-      <w:r>
-        <w:t>DYNAMIC</w:t>
-      </w:r>
-      <w:r>
-        <w:t>S</w:t>
+      <w:bookmarkStart w:id="10" w:name="_Toc87882218"/>
+      <w:r>
+        <w:t>TEAM DYNAMICS</w:t>
       </w:r>
       <w:bookmarkEnd w:id="10"/>
     </w:p>
     <w:p>
       <w:pPr>
-        <w:pStyle w:val="Heading2"/>
-      </w:pPr>
-      <w:bookmarkStart w:id="11" w:name="_Toc87882218"/>
-      <w:r>
-        <w:t>TEAM DYNAMICS</w:t>
+        <w:pStyle w:val="Heading3"/>
+      </w:pPr>
+      <w:bookmarkStart w:id="11" w:name="_Toc87882219"/>
+      <w:r>
+        <w:t>ROLES AND TEAM FUNCTIONING</w:t>
       </w:r>
       <w:bookmarkEnd w:id="11"/>
     </w:p>
     <w:p>
+      <w:r>
+        <w:t xml:space="preserve">We split the group into two groups, and Llewellyn built the React Frontend, while John built the Loopback Backend and setup the database. </w:t>
+      </w:r>
+      <w:r>
+        <w:t xml:space="preserve">When one member had a </w:t>
+      </w:r>
+      <w:r>
+        <w:t>problem that</w:t>
+      </w:r>
+      <w:r>
+        <w:t xml:space="preserve"> they could not solve on their own, a meeting was called to help each other out. </w:t>
+      </w:r>
+    </w:p>
+    <w:p>
       <w:pPr>
         <w:pStyle w:val="Heading3"/>
       </w:pPr>
-      <w:bookmarkStart w:id="12" w:name="_Toc87882219"/>
-      <w:r>
-        <w:t>ROLES AND TEAM FUNCTIONING</w:t>
+      <w:bookmarkStart w:id="12" w:name="_Toc87882220"/>
+      <w:r>
+        <w:t>COMMUNICATION</w:t>
       </w:r>
       <w:bookmarkEnd w:id="12"/>
     </w:p>
     <w:p>
       <w:r>
-        <w:t xml:space="preserve">We split the group into two groups, and Llewellyn built the React Frontend, while John built the Loopback Backend and setup the database. </w:t>
+        <w:t xml:space="preserve">Communication was done primarily </w:t>
+      </w:r>
+      <w:r>
+        <w:t>over</w:t>
+      </w:r>
+      <w:r>
+        <w:t xml:space="preserve"> Discord </w:t>
+      </w:r>
+      <w:r>
+        <w:t xml:space="preserve">through regular meetings in the TheBlankCompany Discord channel. During these meetings, planning was done, along with resolving issues with deployment along with any other issues that might have arose during development. </w:t>
       </w:r>
     </w:p>
     <w:p>
       <w:pPr>
         <w:pStyle w:val="Heading3"/>
       </w:pPr>
-      <w:bookmarkStart w:id="13" w:name="_Toc87882220"/>
-      <w:r>
-        <w:t>COMMUNICATION</w:t>
+      <w:bookmarkStart w:id="13" w:name="_Toc87882221"/>
+      <w:r>
+        <w:t>SOURCE CONTROL</w:t>
       </w:r>
       <w:bookmarkEnd w:id="13"/>
     </w:p>
     <w:p>
       <w:r>
-        <w:t xml:space="preserve">Communication was done primarily </w:t>
-      </w:r>
-      <w:r>
-        <w:t>over</w:t>
-      </w:r>
-      <w:r>
-        <w:t xml:space="preserve"> Discord </w:t>
-      </w:r>
-      <w:r>
-        <w:t xml:space="preserve">through regular meetings in the TheBlankCompany Discord channel. During these meetings, planning was done, along with resolving issues with deployment along with any other issues that might have arose during development. </w:t>
+        <w:t xml:space="preserve">GitHub was used as Source Control. Because the Front and backend were hosted and developed apart from one-another, two </w:t>
+      </w:r>
+      <w:r>
+        <w:t xml:space="preserve">GitHub </w:t>
+      </w:r>
+      <w:r>
+        <w:t xml:space="preserve">repositories were used. A Dev branch was used for development, and successful changes were merged into the Main branches. The Main branches were linked to Heroku by means of Automatic Deployment, so that the latest successful changes were always live. </w:t>
       </w:r>
     </w:p>
     <w:p>
       <w:pPr>
         <w:pStyle w:val="Heading3"/>
       </w:pPr>
-      <w:bookmarkStart w:id="14" w:name="_Toc87882221"/>
-      <w:r>
-        <w:t>SOURCE CONTROL</w:t>
+      <w:bookmarkStart w:id="14" w:name="_Toc87882222"/>
+      <w:r>
+        <w:lastRenderedPageBreak/>
+        <w:t>CONTRIBUTIONS/TASKS PER MEMBER</w:t>
       </w:r>
       <w:bookmarkEnd w:id="14"/>
     </w:p>
     <w:p>
       <w:r>
-        <w:t xml:space="preserve">GitHub was used as Source Control. Because the Front and backend were hosted and developed apart from one-another, two </w:t>
-      </w:r>
-      <w:r>
-        <w:t xml:space="preserve">GitHub </w:t>
-      </w:r>
-      <w:r>
-        <w:t xml:space="preserve">repositories were used. A Dev branch was used for development, and successful changes were merged into the Main branches. The Main branches were linked to Heroku by means of Automatic Deployment, so that the latest successful changes were always live. </w:t>
+        <w:t>Llew</w:t>
+      </w:r>
+      <w:r>
+        <w:t>e</w:t>
+      </w:r>
+      <w:r>
+        <w:t xml:space="preserve">llyn focused primarily on building the React Front-end that the users interact with. The front-end captures the user’s data, formulates an API-request and makes this request to the server. </w:t>
       </w:r>
     </w:p>
     <w:p>
+      <w:r>
+        <w:t xml:space="preserve">John focused primarily on building the Loopback API-server that would </w:t>
+      </w:r>
+      <w:r>
+        <w:t>interact with the database</w:t>
+      </w:r>
+      <w:r>
+        <w:t xml:space="preserve"> for data storage and data-manipulation. It would </w:t>
+      </w:r>
+      <w:r>
+        <w:t xml:space="preserve">execute requests and return the right data to the front-end. </w:t>
+      </w:r>
+    </w:p>
+    <w:p>
+      <w:r>
+        <w:t>Both members contributed to the creation of the Cloudinary account for saving the image files</w:t>
+      </w:r>
+      <w:r>
+        <w:t xml:space="preserve">. </w:t>
+      </w:r>
+    </w:p>
+    <w:p>
       <w:pPr>
         <w:pStyle w:val="Heading3"/>
       </w:pPr>
-      <w:bookmarkStart w:id="15" w:name="_Toc87882222"/>
-      <w:r>
-        <w:t>CONTRIBUTIONS/TASKS PER MEMBER</w:t>
+      <w:bookmarkStart w:id="15" w:name="_Toc87882223"/>
+      <w:r>
+        <w:t>BENEFITS/CHALLENGES OF THE TEAM APPROACH</w:t>
       </w:r>
       <w:bookmarkEnd w:id="15"/>
     </w:p>
     <w:p>
-      <w:pPr>
-        <w:pStyle w:val="Heading3"/>
-      </w:pPr>
-      <w:bookmarkStart w:id="16" w:name="_Toc87882223"/>
-      <w:r>
-        <w:t>BENEFITS/CHALLENGES OF THE TEAM APPROACH</w:t>
-      </w:r>
-      <w:bookmarkEnd w:id="16"/>
+      <w:r>
+        <w:t xml:space="preserve">The main benefit to the team approach was the ability to divide the labour </w:t>
+      </w:r>
+      <w:r>
+        <w:t xml:space="preserve">between members so that each member could focus on their strengths. The main challenge was executing proper planning. Because team members were not able to meet up due to the Covid-19 pandemic, planning the project took longer than we anticipated. </w:t>
+      </w:r>
     </w:p>
     <w:p>
       <w:pPr>
@@ -2450,12 +2877,12 @@
       <w:pPr>
         <w:pStyle w:val="Heading2"/>
       </w:pPr>
-      <w:bookmarkStart w:id="17" w:name="_Toc87882224"/>
+      <w:bookmarkStart w:id="16" w:name="_Toc87882224"/>
       <w:r>
         <w:lastRenderedPageBreak/>
         <w:t>ENTITY RELATIONSHIP DIAGRAM</w:t>
       </w:r>
-      <w:bookmarkEnd w:id="17"/>
+      <w:bookmarkEnd w:id="16"/>
     </w:p>
     <w:p>
       <w:pPr>
@@ -2487,7 +2914,7 @@
                     </pic:cNvPicPr>
                   </pic:nvPicPr>
                   <pic:blipFill>
-                    <a:blip r:embed="rId10">
+                    <a:blip r:embed="rId14">
                       <a:extLst>
                         <a:ext uri="{28A0092B-C50C-407E-A947-70E740481C1C}">
                           <a14:useLocalDpi xmlns:a14="http://schemas.microsoft.com/office/drawing/2010/main" val="0"/>
@@ -2527,7 +2954,8 @@
           <w:rFonts w:cs="Arial"/>
         </w:rPr>
       </w:pPr>
-      <w:bookmarkStart w:id="18" w:name="_Toc86612387"/>
+      <w:bookmarkStart w:id="17" w:name="_Toc86612387"/>
+      <w:bookmarkStart w:id="18" w:name="_Toc88346566"/>
       <w:r>
         <w:rPr>
           <w:rFonts w:cs="Arial"/>
@@ -2544,7 +2972,7 @@
         <w:rPr>
           <w:rFonts w:cs="Arial"/>
         </w:rPr>
-        <w:instrText xml:space="preserve"> SEQ Figure \* ARABIC </w:instrText>
+        <w:instrText xml:space="preserve"> STYLEREF 1 \s </w:instrText>
       </w:r>
       <w:r>
         <w:rPr>
@@ -2562,7 +2990,43 @@
       <w:r>
         <w:rPr>
           <w:rFonts w:cs="Arial"/>
+        </w:rPr>
+        <w:fldChar w:fldCharType="end"/>
+      </w:r>
+      <w:r>
+        <w:rPr>
+          <w:rFonts w:cs="Arial"/>
+        </w:rPr>
+        <w:noBreakHyphen/>
+      </w:r>
+      <w:r>
+        <w:rPr>
+          <w:rFonts w:cs="Arial"/>
+        </w:rPr>
+        <w:fldChar w:fldCharType="begin"/>
+      </w:r>
+      <w:r>
+        <w:rPr>
+          <w:rFonts w:cs="Arial"/>
+        </w:rPr>
+        <w:instrText xml:space="preserve"> SEQ Figure \* ARABIC \s 1 </w:instrText>
+      </w:r>
+      <w:r>
+        <w:rPr>
+          <w:rFonts w:cs="Arial"/>
+        </w:rPr>
+        <w:fldChar w:fldCharType="separate"/>
+      </w:r>
+      <w:r>
+        <w:rPr>
+          <w:rFonts w:cs="Arial"/>
           <w:noProof/>
+        </w:rPr>
+        <w:t>1</w:t>
+      </w:r>
+      <w:r>
+        <w:rPr>
+          <w:rFonts w:cs="Arial"/>
         </w:rPr>
         <w:fldChar w:fldCharType="end"/>
       </w:r>
@@ -2572,6 +3036,7 @@
         </w:rPr>
         <w:t>: Entity Relationship Diagram</w:t>
       </w:r>
+      <w:bookmarkEnd w:id="17"/>
       <w:bookmarkEnd w:id="18"/>
     </w:p>
     <w:p>
@@ -2587,33 +3052,727 @@
     </w:p>
     <w:p>
       <w:pPr>
-        <w:pStyle w:val="Heading2"/>
-      </w:pPr>
-      <w:bookmarkStart w:id="20" w:name="_Toc87882226"/>
-      <w:r>
-        <w:t>DATA FLOW DIAGRAMS</w:t>
+        <w:keepNext/>
+      </w:pPr>
+      <w:r>
+        <w:rPr>
+          <w:noProof/>
+        </w:rPr>
+        <w:drawing>
+          <wp:inline distT="0" distB="0" distL="0" distR="0" wp14:anchorId="676E4280" wp14:editId="21AB4417">
+            <wp:extent cx="6181725" cy="6886223"/>
+            <wp:effectExtent l="0" t="0" r="0" b="0"/>
+            <wp:docPr id="1" name="Picture 1"/>
+            <wp:cNvGraphicFramePr>
+              <a:graphicFrameLocks xmlns:a="http://schemas.openxmlformats.org/drawingml/2006/main" noChangeAspect="1"/>
+            </wp:cNvGraphicFramePr>
+            <a:graphic xmlns:a="http://schemas.openxmlformats.org/drawingml/2006/main">
+              <a:graphicData uri="http://schemas.openxmlformats.org/drawingml/2006/picture">
+                <pic:pic xmlns:pic="http://schemas.openxmlformats.org/drawingml/2006/picture">
+                  <pic:nvPicPr>
+                    <pic:cNvPr id="0" name="Picture 1"/>
+                    <pic:cNvPicPr>
+                      <a:picLocks noChangeAspect="1" noChangeArrowheads="1"/>
+                    </pic:cNvPicPr>
+                  </pic:nvPicPr>
+                  <pic:blipFill>
+                    <a:blip r:embed="rId15">
+                      <a:extLst>
+                        <a:ext uri="{28A0092B-C50C-407E-A947-70E740481C1C}">
+                          <a14:useLocalDpi xmlns:a14="http://schemas.microsoft.com/office/drawing/2010/main" val="0"/>
+                        </a:ext>
+                      </a:extLst>
+                    </a:blip>
+                    <a:srcRect/>
+                    <a:stretch>
+                      <a:fillRect/>
+                    </a:stretch>
+                  </pic:blipFill>
+                  <pic:spPr bwMode="auto">
+                    <a:xfrm>
+                      <a:off x="0" y="0"/>
+                      <a:ext cx="6213304" cy="6921401"/>
+                    </a:xfrm>
+                    <a:prstGeom prst="rect">
+                      <a:avLst/>
+                    </a:prstGeom>
+                    <a:noFill/>
+                    <a:ln>
+                      <a:noFill/>
+                    </a:ln>
+                  </pic:spPr>
+                </pic:pic>
+              </a:graphicData>
+            </a:graphic>
+          </wp:inline>
+        </w:drawing>
+      </w:r>
+    </w:p>
+    <w:p>
+      <w:pPr>
+        <w:pStyle w:val="Caption"/>
+      </w:pPr>
+      <w:bookmarkStart w:id="20" w:name="_Toc88346567"/>
+      <w:r>
+        <w:t xml:space="preserve">Figure </w:t>
+      </w:r>
+      <w:fldSimple w:instr=" STYLEREF 1 \s ">
+        <w:r>
+          <w:rPr>
+            <w:noProof/>
+          </w:rPr>
+          <w:t>1</w:t>
+        </w:r>
+      </w:fldSimple>
+      <w:r>
+        <w:noBreakHyphen/>
+      </w:r>
+      <w:fldSimple w:instr=" SEQ Figure \* ARABIC \s 1 ">
+        <w:r>
+          <w:rPr>
+            <w:noProof/>
+          </w:rPr>
+          <w:t>2</w:t>
+        </w:r>
+      </w:fldSimple>
+      <w:r>
+        <w:t>: Use Case Diagram</w:t>
       </w:r>
       <w:bookmarkEnd w:id="20"/>
     </w:p>
     <w:p>
       <w:pPr>
+        <w:spacing w:after="0" w:line="240" w:lineRule="auto"/>
+        <w:jc w:val="left"/>
+      </w:pPr>
+      <w:r>
+        <w:br w:type="page"/>
+      </w:r>
+    </w:p>
+    <w:p/>
+    <w:p>
+      <w:pPr>
         <w:pStyle w:val="Heading2"/>
       </w:pPr>
-      <w:bookmarkStart w:id="21" w:name="_Toc87882227"/>
-      <w:r>
-        <w:t>USER MANUAL</w:t>
+      <w:bookmarkStart w:id="21" w:name="_Toc87882226"/>
+      <w:r>
+        <w:t>DATA FLOW DIAGRAMS</w:t>
       </w:r>
       <w:bookmarkEnd w:id="21"/>
     </w:p>
     <w:p>
       <w:pPr>
+        <w:keepNext/>
+      </w:pPr>
+      <w:r>
+        <w:rPr>
+          <w:noProof/>
+        </w:rPr>
+        <w:drawing>
+          <wp:anchor distT="0" distB="0" distL="114300" distR="114300" simplePos="0" relativeHeight="251653120" behindDoc="0" locked="0" layoutInCell="1" allowOverlap="1" wp14:anchorId="457547E4" wp14:editId="0B8734D4">
+            <wp:simplePos x="0" y="0"/>
+            <wp:positionH relativeFrom="column">
+              <wp:posOffset>3528695</wp:posOffset>
+            </wp:positionH>
+            <wp:positionV relativeFrom="paragraph">
+              <wp:posOffset>432435</wp:posOffset>
+            </wp:positionV>
+            <wp:extent cx="1390650" cy="3933825"/>
+            <wp:effectExtent l="0" t="0" r="0" b="0"/>
+            <wp:wrapNone/>
+            <wp:docPr id="7" name="Picture 7"/>
+            <wp:cNvGraphicFramePr>
+              <a:graphicFrameLocks xmlns:a="http://schemas.openxmlformats.org/drawingml/2006/main" noChangeAspect="1"/>
+            </wp:cNvGraphicFramePr>
+            <a:graphic xmlns:a="http://schemas.openxmlformats.org/drawingml/2006/main">
+              <a:graphicData uri="http://schemas.openxmlformats.org/drawingml/2006/picture">
+                <pic:pic xmlns:pic="http://schemas.openxmlformats.org/drawingml/2006/picture">
+                  <pic:nvPicPr>
+                    <pic:cNvPr id="0" name="Picture 4"/>
+                    <pic:cNvPicPr>
+                      <a:picLocks noChangeAspect="1" noChangeArrowheads="1"/>
+                    </pic:cNvPicPr>
+                  </pic:nvPicPr>
+                  <pic:blipFill>
+                    <a:blip r:embed="rId16">
+                      <a:extLst>
+                        <a:ext uri="{28A0092B-C50C-407E-A947-70E740481C1C}">
+                          <a14:useLocalDpi xmlns:a14="http://schemas.microsoft.com/office/drawing/2010/main" val="0"/>
+                        </a:ext>
+                      </a:extLst>
+                    </a:blip>
+                    <a:srcRect/>
+                    <a:stretch>
+                      <a:fillRect/>
+                    </a:stretch>
+                  </pic:blipFill>
+                  <pic:spPr bwMode="auto">
+                    <a:xfrm>
+                      <a:off x="0" y="0"/>
+                      <a:ext cx="1390650" cy="3933825"/>
+                    </a:xfrm>
+                    <a:prstGeom prst="rect">
+                      <a:avLst/>
+                    </a:prstGeom>
+                    <a:noFill/>
+                    <a:ln>
+                      <a:noFill/>
+                    </a:ln>
+                  </pic:spPr>
+                </pic:pic>
+              </a:graphicData>
+            </a:graphic>
+          </wp:anchor>
+        </w:drawing>
+      </w:r>
+      <w:r>
+        <w:rPr>
+          <w:noProof/>
+        </w:rPr>
+        <w:pict w14:anchorId="73FDDEAB">
+          <v:shapetype id="_x0000_t202" coordsize="21600,21600" o:spt="202" path="m,l,21600r21600,l21600,xe">
+            <v:stroke joinstyle="miter"/>
+            <v:path gradientshapeok="t" o:connecttype="rect"/>
+          </v:shapetype>
+          <v:shape id="_x0000_s1026" type="#_x0000_t202" style="position:absolute;left:0;text-align:left;margin-left:280.85pt;margin-top:346.8pt;width:109.5pt;height:30.7pt;z-index:251658240;mso-position-horizontal-relative:text;mso-position-vertical-relative:text" stroked="f">
+            <v:textbox style="mso-fit-shape-to-text:t" inset="0,0,0,0">
+              <w:txbxContent>
+                <w:p>
+                  <w:pPr>
+                    <w:pStyle w:val="Caption"/>
+                    <w:rPr>
+                      <w:noProof/>
+                      <w:szCs w:val="20"/>
+                    </w:rPr>
+                  </w:pPr>
+                  <w:bookmarkStart w:id="22" w:name="_Toc88346568"/>
+                  <w:r>
+                    <w:t xml:space="preserve">Figure </w:t>
+                  </w:r>
+                  <w:fldSimple w:instr=" STYLEREF 1 \s ">
+                    <w:r>
+                      <w:rPr>
+                        <w:noProof/>
+                      </w:rPr>
+                      <w:t>1</w:t>
+                    </w:r>
+                  </w:fldSimple>
+                  <w:r>
+                    <w:noBreakHyphen/>
+                  </w:r>
+                  <w:fldSimple w:instr=" SEQ Figure \* ARABIC \s 1 ">
+                    <w:r>
+                      <w:rPr>
+                        <w:noProof/>
+                      </w:rPr>
+                      <w:t>3</w:t>
+                    </w:r>
+                  </w:fldSimple>
+                  <w:r>
+                    <w:t>:Upload Image Data Flow Diagram</w:t>
+                  </w:r>
+                  <w:bookmarkEnd w:id="22"/>
+                </w:p>
+              </w:txbxContent>
+            </v:textbox>
+            <w10:wrap type="square"/>
+          </v:shape>
+        </w:pict>
+      </w:r>
+      <w:r>
+        <w:rPr>
+          <w:noProof/>
+        </w:rPr>
+        <w:drawing>
+          <wp:inline distT="0" distB="0" distL="0" distR="0" wp14:anchorId="500B45E9" wp14:editId="5D026B67">
+            <wp:extent cx="2400300" cy="4676775"/>
+            <wp:effectExtent l="0" t="0" r="0" b="0"/>
+            <wp:docPr id="4" name="Picture 4"/>
+            <wp:cNvGraphicFramePr>
+              <a:graphicFrameLocks xmlns:a="http://schemas.openxmlformats.org/drawingml/2006/main" noChangeAspect="1"/>
+            </wp:cNvGraphicFramePr>
+            <a:graphic xmlns:a="http://schemas.openxmlformats.org/drawingml/2006/main">
+              <a:graphicData uri="http://schemas.openxmlformats.org/drawingml/2006/picture">
+                <pic:pic xmlns:pic="http://schemas.openxmlformats.org/drawingml/2006/picture">
+                  <pic:nvPicPr>
+                    <pic:cNvPr id="0" name="Picture 2"/>
+                    <pic:cNvPicPr>
+                      <a:picLocks noChangeAspect="1" noChangeArrowheads="1"/>
+                    </pic:cNvPicPr>
+                  </pic:nvPicPr>
+                  <pic:blipFill>
+                    <a:blip r:embed="rId17">
+                      <a:extLst>
+                        <a:ext uri="{28A0092B-C50C-407E-A947-70E740481C1C}">
+                          <a14:useLocalDpi xmlns:a14="http://schemas.microsoft.com/office/drawing/2010/main" val="0"/>
+                        </a:ext>
+                      </a:extLst>
+                    </a:blip>
+                    <a:srcRect/>
+                    <a:stretch>
+                      <a:fillRect/>
+                    </a:stretch>
+                  </pic:blipFill>
+                  <pic:spPr bwMode="auto">
+                    <a:xfrm>
+                      <a:off x="0" y="0"/>
+                      <a:ext cx="2400300" cy="4676775"/>
+                    </a:xfrm>
+                    <a:prstGeom prst="rect">
+                      <a:avLst/>
+                    </a:prstGeom>
+                    <a:noFill/>
+                    <a:ln>
+                      <a:noFill/>
+                    </a:ln>
+                  </pic:spPr>
+                </pic:pic>
+              </a:graphicData>
+            </a:graphic>
+          </wp:inline>
+        </w:drawing>
+      </w:r>
+    </w:p>
+    <w:p>
+      <w:pPr>
+        <w:pStyle w:val="Caption"/>
+      </w:pPr>
+      <w:bookmarkStart w:id="23" w:name="_Toc88346569"/>
+      <w:r>
+        <w:t xml:space="preserve">Figure </w:t>
+      </w:r>
+      <w:fldSimple w:instr=" STYLEREF 1 \s ">
+        <w:r>
+          <w:rPr>
+            <w:noProof/>
+          </w:rPr>
+          <w:t>1</w:t>
+        </w:r>
+      </w:fldSimple>
+      <w:r>
+        <w:noBreakHyphen/>
+      </w:r>
+      <w:fldSimple w:instr=" SEQ Figure \* ARABIC \s 1 ">
+        <w:r>
+          <w:rPr>
+            <w:noProof/>
+          </w:rPr>
+          <w:t>4</w:t>
+        </w:r>
+      </w:fldSimple>
+      <w:r>
+        <w:t>: Login to System Data Flow Diagram</w:t>
+      </w:r>
+      <w:bookmarkEnd w:id="23"/>
+    </w:p>
+    <w:p>
+      <w:pPr>
+        <w:spacing w:after="0" w:line="240" w:lineRule="auto"/>
+        <w:jc w:val="left"/>
+      </w:pPr>
+      <w:r>
+        <w:br w:type="page"/>
+      </w:r>
+    </w:p>
+    <w:p>
+      <w:pPr>
+        <w:keepNext/>
+      </w:pPr>
+      <w:r>
+        <w:rPr>
+          <w:noProof/>
+        </w:rPr>
+        <w:lastRenderedPageBreak/>
+        <w:pict w14:anchorId="6640CD30">
+          <v:shape id="_x0000_s1029" type="#_x0000_t202" style="position:absolute;left:0;text-align:left;margin-left:282.35pt;margin-top:300.75pt;width:83.25pt;height:.05pt;z-index:251661312;mso-position-horizontal-relative:text;mso-position-vertical-relative:text" stroked="f">
+            <v:textbox style="mso-fit-shape-to-text:t" inset="0,0,0,0">
+              <w:txbxContent>
+                <w:p>
+                  <w:pPr>
+                    <w:pStyle w:val="Caption"/>
+                    <w:rPr>
+                      <w:noProof/>
+                      <w:szCs w:val="20"/>
+                    </w:rPr>
+                  </w:pPr>
+                  <w:bookmarkStart w:id="24" w:name="_Toc88346570"/>
+                  <w:r>
+                    <w:t xml:space="preserve">Figure </w:t>
+                  </w:r>
+                  <w:fldSimple w:instr=" STYLEREF 1 \s ">
+                    <w:r>
+                      <w:rPr>
+                        <w:noProof/>
+                      </w:rPr>
+                      <w:t>1</w:t>
+                    </w:r>
+                  </w:fldSimple>
+                  <w:r>
+                    <w:noBreakHyphen/>
+                  </w:r>
+                  <w:fldSimple w:instr=" SEQ Figure \* ARABIC \s 1 ">
+                    <w:r>
+                      <w:rPr>
+                        <w:noProof/>
+                      </w:rPr>
+                      <w:t>5</w:t>
+                    </w:r>
+                  </w:fldSimple>
+                  <w:r>
+                    <w:t>: Create Share Relationship Data Flow Diagram</w:t>
+                  </w:r>
+                  <w:bookmarkEnd w:id="24"/>
+                </w:p>
+              </w:txbxContent>
+            </v:textbox>
+          </v:shape>
+        </w:pict>
+      </w:r>
+      <w:r>
+        <w:rPr>
+          <w:noProof/>
+        </w:rPr>
+        <w:drawing>
+          <wp:anchor distT="0" distB="0" distL="114300" distR="114300" simplePos="0" relativeHeight="251677696" behindDoc="0" locked="0" layoutInCell="1" allowOverlap="1" wp14:anchorId="50BFE9D4" wp14:editId="40DF25B6">
+            <wp:simplePos x="0" y="0"/>
+            <wp:positionH relativeFrom="column">
+              <wp:posOffset>3585845</wp:posOffset>
+            </wp:positionH>
+            <wp:positionV relativeFrom="paragraph">
+              <wp:posOffset>-219075</wp:posOffset>
+            </wp:positionV>
+            <wp:extent cx="1057275" cy="3981450"/>
+            <wp:effectExtent l="0" t="0" r="0" b="0"/>
+            <wp:wrapNone/>
+            <wp:docPr id="11" name="Picture 11"/>
+            <wp:cNvGraphicFramePr>
+              <a:graphicFrameLocks xmlns:a="http://schemas.openxmlformats.org/drawingml/2006/main" noChangeAspect="1"/>
+            </wp:cNvGraphicFramePr>
+            <a:graphic xmlns:a="http://schemas.openxmlformats.org/drawingml/2006/main">
+              <a:graphicData uri="http://schemas.openxmlformats.org/drawingml/2006/picture">
+                <pic:pic xmlns:pic="http://schemas.openxmlformats.org/drawingml/2006/picture">
+                  <pic:nvPicPr>
+                    <pic:cNvPr id="0" name="Picture 8"/>
+                    <pic:cNvPicPr>
+                      <a:picLocks noChangeAspect="1" noChangeArrowheads="1"/>
+                    </pic:cNvPicPr>
+                  </pic:nvPicPr>
+                  <pic:blipFill>
+                    <a:blip r:embed="rId18">
+                      <a:extLst>
+                        <a:ext uri="{28A0092B-C50C-407E-A947-70E740481C1C}">
+                          <a14:useLocalDpi xmlns:a14="http://schemas.microsoft.com/office/drawing/2010/main" val="0"/>
+                        </a:ext>
+                      </a:extLst>
+                    </a:blip>
+                    <a:srcRect/>
+                    <a:stretch>
+                      <a:fillRect/>
+                    </a:stretch>
+                  </pic:blipFill>
+                  <pic:spPr bwMode="auto">
+                    <a:xfrm>
+                      <a:off x="0" y="0"/>
+                      <a:ext cx="1057275" cy="3981450"/>
+                    </a:xfrm>
+                    <a:prstGeom prst="rect">
+                      <a:avLst/>
+                    </a:prstGeom>
+                    <a:noFill/>
+                    <a:ln>
+                      <a:noFill/>
+                    </a:ln>
+                  </pic:spPr>
+                </pic:pic>
+              </a:graphicData>
+            </a:graphic>
+          </wp:anchor>
+        </w:drawing>
+      </w:r>
+      <w:r>
+        <w:rPr>
+          <w:noProof/>
+        </w:rPr>
+        <w:drawing>
+          <wp:anchor distT="0" distB="0" distL="114300" distR="114300" simplePos="0" relativeHeight="251671552" behindDoc="0" locked="0" layoutInCell="1" allowOverlap="1" wp14:anchorId="68E605E5" wp14:editId="4BB6820C">
+            <wp:simplePos x="0" y="0"/>
+            <wp:positionH relativeFrom="column">
+              <wp:posOffset>1557020</wp:posOffset>
+            </wp:positionH>
+            <wp:positionV relativeFrom="paragraph">
+              <wp:posOffset>-219075</wp:posOffset>
+            </wp:positionV>
+            <wp:extent cx="1219200" cy="3857625"/>
+            <wp:effectExtent l="0" t="0" r="0" b="0"/>
+            <wp:wrapNone/>
+            <wp:docPr id="10" name="Picture 10"/>
+            <wp:cNvGraphicFramePr>
+              <a:graphicFrameLocks xmlns:a="http://schemas.openxmlformats.org/drawingml/2006/main" noChangeAspect="1"/>
+            </wp:cNvGraphicFramePr>
+            <a:graphic xmlns:a="http://schemas.openxmlformats.org/drawingml/2006/main">
+              <a:graphicData uri="http://schemas.openxmlformats.org/drawingml/2006/picture">
+                <pic:pic xmlns:pic="http://schemas.openxmlformats.org/drawingml/2006/picture">
+                  <pic:nvPicPr>
+                    <pic:cNvPr id="0" name="Picture 7"/>
+                    <pic:cNvPicPr>
+                      <a:picLocks noChangeAspect="1" noChangeArrowheads="1"/>
+                    </pic:cNvPicPr>
+                  </pic:nvPicPr>
+                  <pic:blipFill>
+                    <a:blip r:embed="rId19">
+                      <a:extLst>
+                        <a:ext uri="{28A0092B-C50C-407E-A947-70E740481C1C}">
+                          <a14:useLocalDpi xmlns:a14="http://schemas.microsoft.com/office/drawing/2010/main" val="0"/>
+                        </a:ext>
+                      </a:extLst>
+                    </a:blip>
+                    <a:srcRect/>
+                    <a:stretch>
+                      <a:fillRect/>
+                    </a:stretch>
+                  </pic:blipFill>
+                  <pic:spPr bwMode="auto">
+                    <a:xfrm>
+                      <a:off x="0" y="0"/>
+                      <a:ext cx="1219200" cy="3857625"/>
+                    </a:xfrm>
+                    <a:prstGeom prst="rect">
+                      <a:avLst/>
+                    </a:prstGeom>
+                    <a:noFill/>
+                    <a:ln>
+                      <a:noFill/>
+                    </a:ln>
+                  </pic:spPr>
+                </pic:pic>
+              </a:graphicData>
+            </a:graphic>
+          </wp:anchor>
+        </w:drawing>
+      </w:r>
+      <w:r>
+        <w:rPr>
+          <w:noProof/>
+        </w:rPr>
+        <w:pict w14:anchorId="4887C220">
+          <v:shape id="_x0000_s1028" type="#_x0000_t202" style="position:absolute;left:0;text-align:left;margin-left:118.85pt;margin-top:291pt;width:96pt;height:.05pt;z-index:251660288;mso-position-horizontal-relative:text;mso-position-vertical-relative:text" stroked="f">
+            <v:textbox style="mso-fit-shape-to-text:t" inset="0,0,0,0">
+              <w:txbxContent>
+                <w:p>
+                  <w:pPr>
+                    <w:pStyle w:val="Caption"/>
+                    <w:rPr>
+                      <w:noProof/>
+                      <w:szCs w:val="20"/>
+                    </w:rPr>
+                  </w:pPr>
+                  <w:bookmarkStart w:id="25" w:name="_Toc88346571"/>
+                  <w:r>
+                    <w:t xml:space="preserve">Figure </w:t>
+                  </w:r>
+                  <w:fldSimple w:instr=" STYLEREF 1 \s ">
+                    <w:r>
+                      <w:rPr>
+                        <w:noProof/>
+                      </w:rPr>
+                      <w:t>1</w:t>
+                    </w:r>
+                  </w:fldSimple>
+                  <w:r>
+                    <w:noBreakHyphen/>
+                  </w:r>
+                  <w:fldSimple w:instr=" SEQ Figure \* ARABIC \s 1 ">
+                    <w:r>
+                      <w:rPr>
+                        <w:noProof/>
+                      </w:rPr>
+                      <w:t>6</w:t>
+                    </w:r>
+                  </w:fldSimple>
+                  <w:r>
+                    <w:t>: Create Album Data Flow Diagram</w:t>
+                  </w:r>
+                  <w:bookmarkEnd w:id="25"/>
+                </w:p>
+              </w:txbxContent>
+            </v:textbox>
+          </v:shape>
+        </w:pict>
+      </w:r>
+      <w:r>
+        <w:rPr>
+          <w:noProof/>
+        </w:rPr>
+        <w:pict w14:anchorId="6D733F97">
+          <v:shape id="_x0000_s1027" type="#_x0000_t202" style="position:absolute;left:0;text-align:left;margin-left:-17.65pt;margin-top:285.95pt;width:81pt;height:.05pt;z-index:251659264;mso-position-horizontal-relative:text;mso-position-vertical-relative:text" stroked="f">
+            <v:textbox style="mso-next-textbox:#_x0000_s1027;mso-fit-shape-to-text:t" inset="0,0,0,0">
+              <w:txbxContent>
+                <w:p>
+                  <w:pPr>
+                    <w:pStyle w:val="Caption"/>
+                    <w:rPr>
+                      <w:noProof/>
+                      <w:szCs w:val="20"/>
+                    </w:rPr>
+                  </w:pPr>
+                  <w:bookmarkStart w:id="26" w:name="_Toc88346572"/>
+                  <w:r>
+                    <w:t xml:space="preserve">Figure </w:t>
+                  </w:r>
+                  <w:fldSimple w:instr=" STYLEREF 1 \s ">
+                    <w:r>
+                      <w:rPr>
+                        <w:noProof/>
+                      </w:rPr>
+                      <w:t>1</w:t>
+                    </w:r>
+                  </w:fldSimple>
+                  <w:r>
+                    <w:noBreakHyphen/>
+                  </w:r>
+                  <w:fldSimple w:instr=" SEQ Figure \* ARABIC \s 1 ">
+                    <w:r>
+                      <w:rPr>
+                        <w:noProof/>
+                      </w:rPr>
+                      <w:t>7</w:t>
+                    </w:r>
+                  </w:fldSimple>
+                  <w:r>
+                    <w:t>: Upload Metadata Data Flow Diagram</w:t>
+                  </w:r>
+                  <w:bookmarkEnd w:id="26"/>
+                </w:p>
+              </w:txbxContent>
+            </v:textbox>
+          </v:shape>
+        </w:pict>
+      </w:r>
+      <w:r>
+        <w:rPr>
+          <w:noProof/>
+        </w:rPr>
+        <w:drawing>
+          <wp:anchor distT="0" distB="0" distL="114300" distR="114300" simplePos="0" relativeHeight="251663360" behindDoc="0" locked="0" layoutInCell="1" allowOverlap="1" wp14:anchorId="138B9B69" wp14:editId="33A7D26A">
+            <wp:simplePos x="0" y="0"/>
+            <wp:positionH relativeFrom="column">
+              <wp:posOffset>-224155</wp:posOffset>
+            </wp:positionH>
+            <wp:positionV relativeFrom="paragraph">
+              <wp:posOffset>-292735</wp:posOffset>
+            </wp:positionV>
+            <wp:extent cx="1028700" cy="3867150"/>
+            <wp:effectExtent l="0" t="0" r="0" b="0"/>
+            <wp:wrapNone/>
+            <wp:docPr id="8" name="Picture 8"/>
+            <wp:cNvGraphicFramePr>
+              <a:graphicFrameLocks xmlns:a="http://schemas.openxmlformats.org/drawingml/2006/main" noChangeAspect="1"/>
+            </wp:cNvGraphicFramePr>
+            <a:graphic xmlns:a="http://schemas.openxmlformats.org/drawingml/2006/main">
+              <a:graphicData uri="http://schemas.openxmlformats.org/drawingml/2006/picture">
+                <pic:pic xmlns:pic="http://schemas.openxmlformats.org/drawingml/2006/picture">
+                  <pic:nvPicPr>
+                    <pic:cNvPr id="0" name="Picture 5"/>
+                    <pic:cNvPicPr>
+                      <a:picLocks noChangeAspect="1" noChangeArrowheads="1"/>
+                    </pic:cNvPicPr>
+                  </pic:nvPicPr>
+                  <pic:blipFill>
+                    <a:blip r:embed="rId20">
+                      <a:extLst>
+                        <a:ext uri="{28A0092B-C50C-407E-A947-70E740481C1C}">
+                          <a14:useLocalDpi xmlns:a14="http://schemas.microsoft.com/office/drawing/2010/main" val="0"/>
+                        </a:ext>
+                      </a:extLst>
+                    </a:blip>
+                    <a:srcRect/>
+                    <a:stretch>
+                      <a:fillRect/>
+                    </a:stretch>
+                  </pic:blipFill>
+                  <pic:spPr bwMode="auto">
+                    <a:xfrm>
+                      <a:off x="0" y="0"/>
+                      <a:ext cx="1028700" cy="3867150"/>
+                    </a:xfrm>
+                    <a:prstGeom prst="rect">
+                      <a:avLst/>
+                    </a:prstGeom>
+                    <a:noFill/>
+                    <a:ln>
+                      <a:noFill/>
+                    </a:ln>
+                  </pic:spPr>
+                </pic:pic>
+              </a:graphicData>
+            </a:graphic>
+          </wp:anchor>
+        </w:drawing>
+      </w:r>
+    </w:p>
+    <w:p>
+      <w:pPr>
+        <w:spacing w:after="0" w:line="240" w:lineRule="auto"/>
+        <w:jc w:val="left"/>
+      </w:pPr>
+      <w:r>
+        <w:br w:type="page"/>
+      </w:r>
+    </w:p>
+    <w:p>
+      <w:pPr>
         <w:pStyle w:val="Heading2"/>
       </w:pPr>
-      <w:bookmarkStart w:id="22" w:name="_Toc87882228"/>
+      <w:bookmarkStart w:id="27" w:name="_Toc87882227"/>
+      <w:r>
+        <w:lastRenderedPageBreak/>
+        <w:t>USER MANUAL</w:t>
+      </w:r>
+      <w:bookmarkEnd w:id="27"/>
+    </w:p>
+    <w:p>
+      <w:r>
+        <w:t>In your web browser, navigate to postalot-client.herokuapp.com. You will see the login page. If you have an account, use these details to log into your account. If not, select the “Not a user? Register Here” option showed in the figure below.</w:t>
+      </w:r>
+    </w:p>
+    <w:p>
+      <w:r>
+        <w:t>You will see images shared with you on your home page. To upload a photo, select the ‘plus’ icon showed below. Select your image and Input the Metadata you would like to attach to the image, including tags you would like to use to search for. Hit the upload button, and your image will be saved!</w:t>
+      </w:r>
+    </w:p>
+    <w:p>
+      <w:r>
+        <w:t xml:space="preserve">To share this photo with your friends, select the “paper plane” showed below. Search for the user you would like to share the image with, and press share. They will now be able to view your image and edit its metadata. </w:t>
+      </w:r>
+    </w:p>
+    <w:p>
+      <w:r>
+        <w:t xml:space="preserve">To edit the metadata of an image on your home screen, select the </w:t>
+      </w:r>
+      <w:r>
+        <w:t>three-dot</w:t>
+      </w:r>
+      <w:r>
+        <w:t xml:space="preserve"> button, and select the “Edit Metadata” option. Enter the new data you would like to </w:t>
+      </w:r>
+      <w:r>
+        <w:t xml:space="preserve">save and hit the save button. </w:t>
+      </w:r>
+    </w:p>
+    <w:p>
+      <w:r>
+        <w:t>To create an album, head over to the ‘album’ button shown below. Enter the name for your album and select the images you would like to save to the album. If you would like to share this album with friends, select the share button, search for your friend and select the save button. Now they too can view your newly created album!</w:t>
+      </w:r>
+    </w:p>
+    <w:p>
+      <w:pPr>
+        <w:pStyle w:val="Heading2"/>
+      </w:pPr>
+      <w:bookmarkStart w:id="28" w:name="_Toc87882228"/>
       <w:r>
         <w:t>REFERENCES</w:t>
       </w:r>
-      <w:bookmarkEnd w:id="22"/>
+      <w:bookmarkEnd w:id="28"/>
     </w:p>
     <w:p>
       <w:pPr>
@@ -2628,16 +3787,16 @@
         </w:rPr>
         <w:t>INTRODUCTION/SYSTEM OVERVIEW</w:t>
       </w:r>
-      <w:bookmarkStart w:id="23" w:name="_Toc86595925"/>
-      <w:bookmarkStart w:id="24" w:name="_Toc86612366"/>
-      <w:bookmarkStart w:id="25" w:name="_Toc86612424"/>
-      <w:bookmarkStart w:id="26" w:name="_Toc86612507"/>
-      <w:bookmarkStart w:id="27" w:name="_Toc87882229"/>
-      <w:bookmarkEnd w:id="23"/>
-      <w:bookmarkEnd w:id="24"/>
-      <w:bookmarkEnd w:id="25"/>
-      <w:bookmarkEnd w:id="26"/>
-      <w:bookmarkEnd w:id="27"/>
+      <w:bookmarkStart w:id="29" w:name="_Toc86595925"/>
+      <w:bookmarkStart w:id="30" w:name="_Toc86612366"/>
+      <w:bookmarkStart w:id="31" w:name="_Toc86612424"/>
+      <w:bookmarkStart w:id="32" w:name="_Toc86612507"/>
+      <w:bookmarkStart w:id="33" w:name="_Toc87882229"/>
+      <w:bookmarkEnd w:id="29"/>
+      <w:bookmarkEnd w:id="30"/>
+      <w:bookmarkEnd w:id="31"/>
+      <w:bookmarkEnd w:id="32"/>
+      <w:bookmarkEnd w:id="33"/>
     </w:p>
     <w:p>
       <w:pPr>
@@ -2652,16 +3811,16 @@
         </w:rPr>
         <w:t>TECHNOLOGY STACK</w:t>
       </w:r>
-      <w:bookmarkStart w:id="28" w:name="_Toc86595926"/>
-      <w:bookmarkStart w:id="29" w:name="_Toc86612367"/>
-      <w:bookmarkStart w:id="30" w:name="_Toc86612425"/>
-      <w:bookmarkStart w:id="31" w:name="_Toc86612508"/>
-      <w:bookmarkStart w:id="32" w:name="_Toc87882230"/>
-      <w:bookmarkEnd w:id="28"/>
-      <w:bookmarkEnd w:id="29"/>
-      <w:bookmarkEnd w:id="30"/>
-      <w:bookmarkEnd w:id="31"/>
-      <w:bookmarkEnd w:id="32"/>
+      <w:bookmarkStart w:id="34" w:name="_Toc86595926"/>
+      <w:bookmarkStart w:id="35" w:name="_Toc86612367"/>
+      <w:bookmarkStart w:id="36" w:name="_Toc86612425"/>
+      <w:bookmarkStart w:id="37" w:name="_Toc86612508"/>
+      <w:bookmarkStart w:id="38" w:name="_Toc87882230"/>
+      <w:bookmarkEnd w:id="34"/>
+      <w:bookmarkEnd w:id="35"/>
+      <w:bookmarkEnd w:id="36"/>
+      <w:bookmarkEnd w:id="37"/>
+      <w:bookmarkEnd w:id="38"/>
     </w:p>
     <w:p>
       <w:pPr>
@@ -2683,16 +3842,16 @@
           <w:rFonts w:ascii="Arial" w:hAnsi="Arial"/>
         </w:rPr>
       </w:pPr>
-      <w:bookmarkStart w:id="33" w:name="_Toc86595927"/>
-      <w:bookmarkStart w:id="34" w:name="_Toc86612368"/>
-      <w:bookmarkStart w:id="35" w:name="_Toc86612426"/>
-      <w:bookmarkStart w:id="36" w:name="_Toc86612509"/>
-      <w:bookmarkStart w:id="37" w:name="_Toc87882231"/>
-      <w:bookmarkEnd w:id="33"/>
-      <w:bookmarkEnd w:id="34"/>
-      <w:bookmarkEnd w:id="35"/>
-      <w:bookmarkEnd w:id="36"/>
-      <w:bookmarkEnd w:id="37"/>
+      <w:bookmarkStart w:id="39" w:name="_Toc86595927"/>
+      <w:bookmarkStart w:id="40" w:name="_Toc86612368"/>
+      <w:bookmarkStart w:id="41" w:name="_Toc86612426"/>
+      <w:bookmarkStart w:id="42" w:name="_Toc86612509"/>
+      <w:bookmarkStart w:id="43" w:name="_Toc87882231"/>
+      <w:bookmarkEnd w:id="39"/>
+      <w:bookmarkEnd w:id="40"/>
+      <w:bookmarkEnd w:id="41"/>
+      <w:bookmarkEnd w:id="42"/>
+      <w:bookmarkEnd w:id="43"/>
     </w:p>
     <w:p>
       <w:pPr>
@@ -2701,16 +3860,16 @@
           <w:rFonts w:ascii="Arial" w:hAnsi="Arial"/>
         </w:rPr>
       </w:pPr>
-      <w:bookmarkStart w:id="38" w:name="_Toc86595928"/>
-      <w:bookmarkStart w:id="39" w:name="_Toc86612369"/>
-      <w:bookmarkStart w:id="40" w:name="_Toc86612427"/>
-      <w:bookmarkStart w:id="41" w:name="_Toc86612510"/>
-      <w:bookmarkStart w:id="42" w:name="_Toc87882232"/>
-      <w:bookmarkEnd w:id="38"/>
-      <w:bookmarkEnd w:id="39"/>
-      <w:bookmarkEnd w:id="40"/>
-      <w:bookmarkEnd w:id="41"/>
-      <w:bookmarkEnd w:id="42"/>
+      <w:bookmarkStart w:id="44" w:name="_Toc86595928"/>
+      <w:bookmarkStart w:id="45" w:name="_Toc86612369"/>
+      <w:bookmarkStart w:id="46" w:name="_Toc86612427"/>
+      <w:bookmarkStart w:id="47" w:name="_Toc86612510"/>
+      <w:bookmarkStart w:id="48" w:name="_Toc87882232"/>
+      <w:bookmarkEnd w:id="44"/>
+      <w:bookmarkEnd w:id="45"/>
+      <w:bookmarkEnd w:id="46"/>
+      <w:bookmarkEnd w:id="47"/>
+      <w:bookmarkEnd w:id="48"/>
     </w:p>
     <w:p>
       <w:pPr>
@@ -2721,8 +3880,8 @@
       </w:pPr>
     </w:p>
     <w:sectPr>
-      <w:headerReference w:type="default" r:id="rId11"/>
-      <w:footerReference w:type="default" r:id="rId12"/>
+      <w:headerReference w:type="default" r:id="rId21"/>
+      <w:footerReference w:type="default" r:id="rId22"/>
       <w:pgSz w:w="11907" w:h="16840" w:code="9"/>
       <w:pgMar w:top="1134" w:right="1134" w:bottom="1418" w:left="1418" w:header="851" w:footer="1134" w:gutter="0"/>
       <w:pgNumType w:start="1"/>
@@ -2734,7 +3893,7 @@
 </file>
 
 <file path=word/endnotes.xml><?xml version="1.0" encoding="utf-8"?>
-<w:endnotes xmlns:wpc="http://schemas.microsoft.com/office/word/2010/wordprocessingCanvas" xmlns:cx="http://schemas.microsoft.com/office/drawing/2014/chartex" xmlns:cx1="http://schemas.microsoft.com/office/drawing/2015/9/8/chartex" xmlns:cx2="http://schemas.microsoft.com/office/drawing/2015/10/21/chartex" xmlns:cx3="http://schemas.microsoft.com/office/drawing/2016/5/9/chartex" xmlns:cx4="http://schemas.microsoft.com/office/drawing/2016/5/10/chartex" xmlns:cx5="http://schemas.microsoft.com/office/drawing/2016/5/11/chartex" xmlns:cx6="http://schemas.microsoft.com/office/drawing/2016/5/12/chartex" xmlns:cx7="http://schemas.microsoft.com/office/drawing/2016/5/13/chartex" xmlns:cx8="http://schemas.microsoft.com/office/drawing/2016/5/14/chartex" xmlns:mc="http://schemas.openxmlformats.org/markup-compatibility/2006" xmlns:aink="http://schemas.microsoft.com/office/drawing/2016/ink" xmlns:am3d="http://schemas.microsoft.com/office/drawing/2017/model3d" xmlns:o="urn:schemas-microsoft-com:office:office" xmlns:r="http://schemas.openxmlformats.org/officeDocument/2006/relationships" xmlns:m="http://schemas.openxmlformats.org/officeDocument/2006/math" xmlns:v="urn:schemas-microsoft-com:vml" xmlns:wp14="http://schemas.microsoft.com/office/word/2010/wordprocessingDrawing" xmlns:wp="http://schemas.openxmlformats.org/drawingml/2006/wordprocessingDrawing" xmlns:w10="urn:schemas-microsoft-com:office:word" xmlns:w="http://schemas.openxmlformats.org/wordprocessingml/2006/main" xmlns:w14="http://schemas.microsoft.com/office/word/2010/wordml" xmlns:w15="http://schemas.microsoft.com/office/word/2012/wordml" xmlns:w16cex="http://schemas.microsoft.com/office/word/2018/wordml/cex" xmlns:w16cid="http://schemas.microsoft.com/office/word/2016/wordml/cid" xmlns:w16="http://schemas.microsoft.com/office/word/2018/wordml" xmlns:w16sdtdh="http://schemas.microsoft.com/office/word/2020/wordml/sdtdatahash" xmlns:w16se="http://schemas.microsoft.com/office/word/2015/wordml/symex" xmlns:wpg="http://schemas.microsoft.com/office/word/2010/wordprocessingGroup" xmlns:wpi="http://schemas.microsoft.com/office/word/2010/wordprocessingInk" xmlns:wne="http://schemas.microsoft.com/office/word/2006/wordml" xmlns:wps="http://schemas.microsoft.com/office/word/2010/wordprocessingShape" mc:Ignorable="w14 w15 w16se w16cid w16 w16cex w16sdtdh wp14">
+<w:endnotes xmlns:wpc="http://schemas.microsoft.com/office/word/2010/wordprocessingCanvas" xmlns:cx="http://schemas.microsoft.com/office/drawing/2014/chartex" xmlns:cx1="http://schemas.microsoft.com/office/drawing/2015/9/8/chartex" xmlns:cx2="http://schemas.microsoft.com/office/drawing/2015/10/21/chartex" xmlns:cx3="http://schemas.microsoft.com/office/drawing/2016/5/9/chartex" xmlns:cx4="http://schemas.microsoft.com/office/drawing/2016/5/10/chartex" xmlns:cx5="http://schemas.microsoft.com/office/drawing/2016/5/11/chartex" xmlns:cx6="http://schemas.microsoft.com/office/drawing/2016/5/12/chartex" xmlns:cx7="http://schemas.microsoft.com/office/drawing/2016/5/13/chartex" xmlns:cx8="http://schemas.microsoft.com/office/drawing/2016/5/14/chartex" xmlns:mc="http://schemas.openxmlformats.org/markup-compatibility/2006" xmlns:aink="http://schemas.microsoft.com/office/drawing/2016/ink" xmlns:am3d="http://schemas.microsoft.com/office/drawing/2017/model3d" xmlns:o="urn:schemas-microsoft-com:office:office" xmlns:r="http://schemas.openxmlformats.org/officeDocument/2006/relationships" xmlns:m="http://schemas.openxmlformats.org/officeDocument/2006/math" xmlns:v="urn:schemas-microsoft-com:vml" xmlns:wp14="http://schemas.microsoft.com/office/word/2010/wordprocessingDrawing" xmlns:wp="http://schemas.openxmlformats.org/drawingml/2006/wordprocessingDrawing" xmlns:w10="urn:schemas-microsoft-com:office:word" xmlns:w="http://schemas.openxmlformats.org/wordprocessingml/2006/main" xmlns:w14="http://schemas.microsoft.com/office/word/2010/wordml" xmlns:w15="http://schemas.microsoft.com/office/word/2012/wordml" xmlns:w16cex="http://schemas.microsoft.com/office/word/2018/wordml/cex" xmlns:w16cid="http://schemas.microsoft.com/office/word/2016/wordml/cid" xmlns:w16="http://schemas.microsoft.com/office/word/2018/wordml" xmlns:w16se="http://schemas.microsoft.com/office/word/2015/wordml/symex" xmlns:wpg="http://schemas.microsoft.com/office/word/2010/wordprocessingGroup" xmlns:wpi="http://schemas.microsoft.com/office/word/2010/wordprocessingInk" xmlns:wne="http://schemas.microsoft.com/office/word/2006/wordml" xmlns:wps="http://schemas.microsoft.com/office/word/2010/wordprocessingShape" mc:Ignorable="w14 w15 w16se w16cid w16 w16cex wp14">
   <w:endnote w:type="separator" w:id="-1">
     <w:p>
       <w:pPr>
@@ -2759,7 +3918,7 @@
 </file>
 
 <file path=word/footer1.xml><?xml version="1.0" encoding="utf-8"?>
-<w:ftr xmlns:wpc="http://schemas.microsoft.com/office/word/2010/wordprocessingCanvas" xmlns:cx="http://schemas.microsoft.com/office/drawing/2014/chartex" xmlns:cx1="http://schemas.microsoft.com/office/drawing/2015/9/8/chartex" xmlns:cx2="http://schemas.microsoft.com/office/drawing/2015/10/21/chartex" xmlns:cx3="http://schemas.microsoft.com/office/drawing/2016/5/9/chartex" xmlns:cx4="http://schemas.microsoft.com/office/drawing/2016/5/10/chartex" xmlns:cx5="http://schemas.microsoft.com/office/drawing/2016/5/11/chartex" xmlns:cx6="http://schemas.microsoft.com/office/drawing/2016/5/12/chartex" xmlns:cx7="http://schemas.microsoft.com/office/drawing/2016/5/13/chartex" xmlns:cx8="http://schemas.microsoft.com/office/drawing/2016/5/14/chartex" xmlns:mc="http://schemas.openxmlformats.org/markup-compatibility/2006" xmlns:aink="http://schemas.microsoft.com/office/drawing/2016/ink" xmlns:am3d="http://schemas.microsoft.com/office/drawing/2017/model3d" xmlns:o="urn:schemas-microsoft-com:office:office" xmlns:r="http://schemas.openxmlformats.org/officeDocument/2006/relationships" xmlns:m="http://schemas.openxmlformats.org/officeDocument/2006/math" xmlns:v="urn:schemas-microsoft-com:vml" xmlns:wp14="http://schemas.microsoft.com/office/word/2010/wordprocessingDrawing" xmlns:wp="http://schemas.openxmlformats.org/drawingml/2006/wordprocessingDrawing" xmlns:w10="urn:schemas-microsoft-com:office:word" xmlns:w="http://schemas.openxmlformats.org/wordprocessingml/2006/main" xmlns:w14="http://schemas.microsoft.com/office/word/2010/wordml" xmlns:w15="http://schemas.microsoft.com/office/word/2012/wordml" xmlns:w16cex="http://schemas.microsoft.com/office/word/2018/wordml/cex" xmlns:w16cid="http://schemas.microsoft.com/office/word/2016/wordml/cid" xmlns:w16="http://schemas.microsoft.com/office/word/2018/wordml" xmlns:w16sdtdh="http://schemas.microsoft.com/office/word/2020/wordml/sdtdatahash" xmlns:w16se="http://schemas.microsoft.com/office/word/2015/wordml/symex" xmlns:wpg="http://schemas.microsoft.com/office/word/2010/wordprocessingGroup" xmlns:wpi="http://schemas.microsoft.com/office/word/2010/wordprocessingInk" xmlns:wne="http://schemas.microsoft.com/office/word/2006/wordml" xmlns:wps="http://schemas.microsoft.com/office/word/2010/wordprocessingShape" mc:Ignorable="w14 w15 w16se w16cid w16 w16cex w16sdtdh wp14">
+<w:ftr xmlns:wpc="http://schemas.microsoft.com/office/word/2010/wordprocessingCanvas" xmlns:cx="http://schemas.microsoft.com/office/drawing/2014/chartex" xmlns:cx1="http://schemas.microsoft.com/office/drawing/2015/9/8/chartex" xmlns:cx2="http://schemas.microsoft.com/office/drawing/2015/10/21/chartex" xmlns:cx3="http://schemas.microsoft.com/office/drawing/2016/5/9/chartex" xmlns:cx4="http://schemas.microsoft.com/office/drawing/2016/5/10/chartex" xmlns:cx5="http://schemas.microsoft.com/office/drawing/2016/5/11/chartex" xmlns:cx6="http://schemas.microsoft.com/office/drawing/2016/5/12/chartex" xmlns:cx7="http://schemas.microsoft.com/office/drawing/2016/5/13/chartex" xmlns:cx8="http://schemas.microsoft.com/office/drawing/2016/5/14/chartex" xmlns:mc="http://schemas.openxmlformats.org/markup-compatibility/2006" xmlns:aink="http://schemas.microsoft.com/office/drawing/2016/ink" xmlns:am3d="http://schemas.microsoft.com/office/drawing/2017/model3d" xmlns:o="urn:schemas-microsoft-com:office:office" xmlns:r="http://schemas.openxmlformats.org/officeDocument/2006/relationships" xmlns:m="http://schemas.openxmlformats.org/officeDocument/2006/math" xmlns:v="urn:schemas-microsoft-com:vml" xmlns:wp14="http://schemas.microsoft.com/office/word/2010/wordprocessingDrawing" xmlns:wp="http://schemas.openxmlformats.org/drawingml/2006/wordprocessingDrawing" xmlns:w10="urn:schemas-microsoft-com:office:word" xmlns:w="http://schemas.openxmlformats.org/wordprocessingml/2006/main" xmlns:w14="http://schemas.microsoft.com/office/word/2010/wordml" xmlns:w15="http://schemas.microsoft.com/office/word/2012/wordml" xmlns:w16cex="http://schemas.microsoft.com/office/word/2018/wordml/cex" xmlns:w16cid="http://schemas.microsoft.com/office/word/2016/wordml/cid" xmlns:w16="http://schemas.microsoft.com/office/word/2018/wordml" xmlns:w16se="http://schemas.microsoft.com/office/word/2015/wordml/symex" xmlns:wpg="http://schemas.microsoft.com/office/word/2010/wordprocessingGroup" xmlns:wpi="http://schemas.microsoft.com/office/word/2010/wordprocessingInk" xmlns:wne="http://schemas.microsoft.com/office/word/2006/wordml" xmlns:wps="http://schemas.microsoft.com/office/word/2010/wordprocessingShape" mc:Ignorable="w14 w15 w16se w16cid w16 w16cex wp14">
   <w:p>
     <w:pPr>
       <w:pStyle w:val="Footer"/>
@@ -2800,7 +3959,7 @@
 </file>
 
 <file path=word/footnotes.xml><?xml version="1.0" encoding="utf-8"?>
-<w:footnotes xmlns:wpc="http://schemas.microsoft.com/office/word/2010/wordprocessingCanvas" xmlns:cx="http://schemas.microsoft.com/office/drawing/2014/chartex" xmlns:cx1="http://schemas.microsoft.com/office/drawing/2015/9/8/chartex" xmlns:cx2="http://schemas.microsoft.com/office/drawing/2015/10/21/chartex" xmlns:cx3="http://schemas.microsoft.com/office/drawing/2016/5/9/chartex" xmlns:cx4="http://schemas.microsoft.com/office/drawing/2016/5/10/chartex" xmlns:cx5="http://schemas.microsoft.com/office/drawing/2016/5/11/chartex" xmlns:cx6="http://schemas.microsoft.com/office/drawing/2016/5/12/chartex" xmlns:cx7="http://schemas.microsoft.com/office/drawing/2016/5/13/chartex" xmlns:cx8="http://schemas.microsoft.com/office/drawing/2016/5/14/chartex" xmlns:mc="http://schemas.openxmlformats.org/markup-compatibility/2006" xmlns:aink="http://schemas.microsoft.com/office/drawing/2016/ink" xmlns:am3d="http://schemas.microsoft.com/office/drawing/2017/model3d" xmlns:o="urn:schemas-microsoft-com:office:office" xmlns:r="http://schemas.openxmlformats.org/officeDocument/2006/relationships" xmlns:m="http://schemas.openxmlformats.org/officeDocument/2006/math" xmlns:v="urn:schemas-microsoft-com:vml" xmlns:wp14="http://schemas.microsoft.com/office/word/2010/wordprocessingDrawing" xmlns:wp="http://schemas.openxmlformats.org/drawingml/2006/wordprocessingDrawing" xmlns:w10="urn:schemas-microsoft-com:office:word" xmlns:w="http://schemas.openxmlformats.org/wordprocessingml/2006/main" xmlns:w14="http://schemas.microsoft.com/office/word/2010/wordml" xmlns:w15="http://schemas.microsoft.com/office/word/2012/wordml" xmlns:w16cex="http://schemas.microsoft.com/office/word/2018/wordml/cex" xmlns:w16cid="http://schemas.microsoft.com/office/word/2016/wordml/cid" xmlns:w16="http://schemas.microsoft.com/office/word/2018/wordml" xmlns:w16sdtdh="http://schemas.microsoft.com/office/word/2020/wordml/sdtdatahash" xmlns:w16se="http://schemas.microsoft.com/office/word/2015/wordml/symex" xmlns:wpg="http://schemas.microsoft.com/office/word/2010/wordprocessingGroup" xmlns:wpi="http://schemas.microsoft.com/office/word/2010/wordprocessingInk" xmlns:wne="http://schemas.microsoft.com/office/word/2006/wordml" xmlns:wps="http://schemas.microsoft.com/office/word/2010/wordprocessingShape" mc:Ignorable="w14 w15 w16se w16cid w16 w16cex w16sdtdh wp14">
+<w:footnotes xmlns:wpc="http://schemas.microsoft.com/office/word/2010/wordprocessingCanvas" xmlns:cx="http://schemas.microsoft.com/office/drawing/2014/chartex" xmlns:cx1="http://schemas.microsoft.com/office/drawing/2015/9/8/chartex" xmlns:cx2="http://schemas.microsoft.com/office/drawing/2015/10/21/chartex" xmlns:cx3="http://schemas.microsoft.com/office/drawing/2016/5/9/chartex" xmlns:cx4="http://schemas.microsoft.com/office/drawing/2016/5/10/chartex" xmlns:cx5="http://schemas.microsoft.com/office/drawing/2016/5/11/chartex" xmlns:cx6="http://schemas.microsoft.com/office/drawing/2016/5/12/chartex" xmlns:cx7="http://schemas.microsoft.com/office/drawing/2016/5/13/chartex" xmlns:cx8="http://schemas.microsoft.com/office/drawing/2016/5/14/chartex" xmlns:mc="http://schemas.openxmlformats.org/markup-compatibility/2006" xmlns:aink="http://schemas.microsoft.com/office/drawing/2016/ink" xmlns:am3d="http://schemas.microsoft.com/office/drawing/2017/model3d" xmlns:o="urn:schemas-microsoft-com:office:office" xmlns:r="http://schemas.openxmlformats.org/officeDocument/2006/relationships" xmlns:m="http://schemas.openxmlformats.org/officeDocument/2006/math" xmlns:v="urn:schemas-microsoft-com:vml" xmlns:wp14="http://schemas.microsoft.com/office/word/2010/wordprocessingDrawing" xmlns:wp="http://schemas.openxmlformats.org/drawingml/2006/wordprocessingDrawing" xmlns:w10="urn:schemas-microsoft-com:office:word" xmlns:w="http://schemas.openxmlformats.org/wordprocessingml/2006/main" xmlns:w14="http://schemas.microsoft.com/office/word/2010/wordml" xmlns:w15="http://schemas.microsoft.com/office/word/2012/wordml" xmlns:w16cex="http://schemas.microsoft.com/office/word/2018/wordml/cex" xmlns:w16cid="http://schemas.microsoft.com/office/word/2016/wordml/cid" xmlns:w16="http://schemas.microsoft.com/office/word/2018/wordml" xmlns:w16se="http://schemas.microsoft.com/office/word/2015/wordml/symex" xmlns:wpg="http://schemas.microsoft.com/office/word/2010/wordprocessingGroup" xmlns:wpi="http://schemas.microsoft.com/office/word/2010/wordprocessingInk" xmlns:wne="http://schemas.microsoft.com/office/word/2006/wordml" xmlns:wps="http://schemas.microsoft.com/office/word/2010/wordprocessingShape" mc:Ignorable="w14 w15 w16se w16cid w16 w16cex wp14">
   <w:footnote w:type="separator" w:id="-1">
     <w:p>
       <w:pPr>
@@ -2825,7 +3984,7 @@
 </file>
 
 <file path=word/header1.xml><?xml version="1.0" encoding="utf-8"?>
-<w:hdr xmlns:wpc="http://schemas.microsoft.com/office/word/2010/wordprocessingCanvas" xmlns:cx="http://schemas.microsoft.com/office/drawing/2014/chartex" xmlns:cx1="http://schemas.microsoft.com/office/drawing/2015/9/8/chartex" xmlns:cx2="http://schemas.microsoft.com/office/drawing/2015/10/21/chartex" xmlns:cx3="http://schemas.microsoft.com/office/drawing/2016/5/9/chartex" xmlns:cx4="http://schemas.microsoft.com/office/drawing/2016/5/10/chartex" xmlns:cx5="http://schemas.microsoft.com/office/drawing/2016/5/11/chartex" xmlns:cx6="http://schemas.microsoft.com/office/drawing/2016/5/12/chartex" xmlns:cx7="http://schemas.microsoft.com/office/drawing/2016/5/13/chartex" xmlns:cx8="http://schemas.microsoft.com/office/drawing/2016/5/14/chartex" xmlns:mc="http://schemas.openxmlformats.org/markup-compatibility/2006" xmlns:aink="http://schemas.microsoft.com/office/drawing/2016/ink" xmlns:am3d="http://schemas.microsoft.com/office/drawing/2017/model3d" xmlns:o="urn:schemas-microsoft-com:office:office" xmlns:r="http://schemas.openxmlformats.org/officeDocument/2006/relationships" xmlns:m="http://schemas.openxmlformats.org/officeDocument/2006/math" xmlns:v="urn:schemas-microsoft-com:vml" xmlns:wp14="http://schemas.microsoft.com/office/word/2010/wordprocessingDrawing" xmlns:wp="http://schemas.openxmlformats.org/drawingml/2006/wordprocessingDrawing" xmlns:w10="urn:schemas-microsoft-com:office:word" xmlns:w="http://schemas.openxmlformats.org/wordprocessingml/2006/main" xmlns:w14="http://schemas.microsoft.com/office/word/2010/wordml" xmlns:w15="http://schemas.microsoft.com/office/word/2012/wordml" xmlns:w16cex="http://schemas.microsoft.com/office/word/2018/wordml/cex" xmlns:w16cid="http://schemas.microsoft.com/office/word/2016/wordml/cid" xmlns:w16="http://schemas.microsoft.com/office/word/2018/wordml" xmlns:w16sdtdh="http://schemas.microsoft.com/office/word/2020/wordml/sdtdatahash" xmlns:w16se="http://schemas.microsoft.com/office/word/2015/wordml/symex" xmlns:wpg="http://schemas.microsoft.com/office/word/2010/wordprocessingGroup" xmlns:wpi="http://schemas.microsoft.com/office/word/2010/wordprocessingInk" xmlns:wne="http://schemas.microsoft.com/office/word/2006/wordml" xmlns:wps="http://schemas.microsoft.com/office/word/2010/wordprocessingShape" mc:Ignorable="w14 w15 w16se w16cid w16 w16cex w16sdtdh wp14">
+<w:hdr xmlns:wpc="http://schemas.microsoft.com/office/word/2010/wordprocessingCanvas" xmlns:cx="http://schemas.microsoft.com/office/drawing/2014/chartex" xmlns:cx1="http://schemas.microsoft.com/office/drawing/2015/9/8/chartex" xmlns:cx2="http://schemas.microsoft.com/office/drawing/2015/10/21/chartex" xmlns:cx3="http://schemas.microsoft.com/office/drawing/2016/5/9/chartex" xmlns:cx4="http://schemas.microsoft.com/office/drawing/2016/5/10/chartex" xmlns:cx5="http://schemas.microsoft.com/office/drawing/2016/5/11/chartex" xmlns:cx6="http://schemas.microsoft.com/office/drawing/2016/5/12/chartex" xmlns:cx7="http://schemas.microsoft.com/office/drawing/2016/5/13/chartex" xmlns:cx8="http://schemas.microsoft.com/office/drawing/2016/5/14/chartex" xmlns:mc="http://schemas.openxmlformats.org/markup-compatibility/2006" xmlns:aink="http://schemas.microsoft.com/office/drawing/2016/ink" xmlns:am3d="http://schemas.microsoft.com/office/drawing/2017/model3d" xmlns:o="urn:schemas-microsoft-com:office:office" xmlns:r="http://schemas.openxmlformats.org/officeDocument/2006/relationships" xmlns:m="http://schemas.openxmlformats.org/officeDocument/2006/math" xmlns:v="urn:schemas-microsoft-com:vml" xmlns:wp14="http://schemas.microsoft.com/office/word/2010/wordprocessingDrawing" xmlns:wp="http://schemas.openxmlformats.org/drawingml/2006/wordprocessingDrawing" xmlns:w10="urn:schemas-microsoft-com:office:word" xmlns:w="http://schemas.openxmlformats.org/wordprocessingml/2006/main" xmlns:w14="http://schemas.microsoft.com/office/word/2010/wordml" xmlns:w15="http://schemas.microsoft.com/office/word/2012/wordml" xmlns:w16cex="http://schemas.microsoft.com/office/word/2018/wordml/cex" xmlns:w16cid="http://schemas.microsoft.com/office/word/2016/wordml/cid" xmlns:w16="http://schemas.microsoft.com/office/word/2018/wordml" xmlns:w16se="http://schemas.microsoft.com/office/word/2015/wordml/symex" xmlns:wpg="http://schemas.microsoft.com/office/word/2010/wordprocessingGroup" xmlns:wpi="http://schemas.microsoft.com/office/word/2010/wordprocessingInk" xmlns:wne="http://schemas.microsoft.com/office/word/2006/wordml" xmlns:wps="http://schemas.microsoft.com/office/word/2010/wordprocessingShape" mc:Ignorable="w14 w15 w16se w16cid w16 w16cex wp14">
   <w:p>
     <w:pPr>
       <w:pStyle w:val="Header"/>
@@ -2900,7 +4059,7 @@
 </file>
 
 <file path=word/header2.xml><?xml version="1.0" encoding="utf-8"?>
-<w:hdr xmlns:wpc="http://schemas.microsoft.com/office/word/2010/wordprocessingCanvas" xmlns:cx="http://schemas.microsoft.com/office/drawing/2014/chartex" xmlns:cx1="http://schemas.microsoft.com/office/drawing/2015/9/8/chartex" xmlns:cx2="http://schemas.microsoft.com/office/drawing/2015/10/21/chartex" xmlns:cx3="http://schemas.microsoft.com/office/drawing/2016/5/9/chartex" xmlns:cx4="http://schemas.microsoft.com/office/drawing/2016/5/10/chartex" xmlns:cx5="http://schemas.microsoft.com/office/drawing/2016/5/11/chartex" xmlns:cx6="http://schemas.microsoft.com/office/drawing/2016/5/12/chartex" xmlns:cx7="http://schemas.microsoft.com/office/drawing/2016/5/13/chartex" xmlns:cx8="http://schemas.microsoft.com/office/drawing/2016/5/14/chartex" xmlns:mc="http://schemas.openxmlformats.org/markup-compatibility/2006" xmlns:aink="http://schemas.microsoft.com/office/drawing/2016/ink" xmlns:am3d="http://schemas.microsoft.com/office/drawing/2017/model3d" xmlns:o="urn:schemas-microsoft-com:office:office" xmlns:r="http://schemas.openxmlformats.org/officeDocument/2006/relationships" xmlns:m="http://schemas.openxmlformats.org/officeDocument/2006/math" xmlns:v="urn:schemas-microsoft-com:vml" xmlns:wp14="http://schemas.microsoft.com/office/word/2010/wordprocessingDrawing" xmlns:wp="http://schemas.openxmlformats.org/drawingml/2006/wordprocessingDrawing" xmlns:w10="urn:schemas-microsoft-com:office:word" xmlns:w="http://schemas.openxmlformats.org/wordprocessingml/2006/main" xmlns:w14="http://schemas.microsoft.com/office/word/2010/wordml" xmlns:w15="http://schemas.microsoft.com/office/word/2012/wordml" xmlns:w16cex="http://schemas.microsoft.com/office/word/2018/wordml/cex" xmlns:w16cid="http://schemas.microsoft.com/office/word/2016/wordml/cid" xmlns:w16="http://schemas.microsoft.com/office/word/2018/wordml" xmlns:w16sdtdh="http://schemas.microsoft.com/office/word/2020/wordml/sdtdatahash" xmlns:w16se="http://schemas.microsoft.com/office/word/2015/wordml/symex" xmlns:wpg="http://schemas.microsoft.com/office/word/2010/wordprocessingGroup" xmlns:wpi="http://schemas.microsoft.com/office/word/2010/wordprocessingInk" xmlns:wne="http://schemas.microsoft.com/office/word/2006/wordml" xmlns:wps="http://schemas.microsoft.com/office/word/2010/wordprocessingShape" mc:Ignorable="w14 w15 w16se w16cid w16 w16cex w16sdtdh wp14">
+<w:hdr xmlns:wpc="http://schemas.microsoft.com/office/word/2010/wordprocessingCanvas" xmlns:cx="http://schemas.microsoft.com/office/drawing/2014/chartex" xmlns:cx1="http://schemas.microsoft.com/office/drawing/2015/9/8/chartex" xmlns:cx2="http://schemas.microsoft.com/office/drawing/2015/10/21/chartex" xmlns:cx3="http://schemas.microsoft.com/office/drawing/2016/5/9/chartex" xmlns:cx4="http://schemas.microsoft.com/office/drawing/2016/5/10/chartex" xmlns:cx5="http://schemas.microsoft.com/office/drawing/2016/5/11/chartex" xmlns:cx6="http://schemas.microsoft.com/office/drawing/2016/5/12/chartex" xmlns:cx7="http://schemas.microsoft.com/office/drawing/2016/5/13/chartex" xmlns:cx8="http://schemas.microsoft.com/office/drawing/2016/5/14/chartex" xmlns:mc="http://schemas.openxmlformats.org/markup-compatibility/2006" xmlns:aink="http://schemas.microsoft.com/office/drawing/2016/ink" xmlns:am3d="http://schemas.microsoft.com/office/drawing/2017/model3d" xmlns:o="urn:schemas-microsoft-com:office:office" xmlns:r="http://schemas.openxmlformats.org/officeDocument/2006/relationships" xmlns:m="http://schemas.openxmlformats.org/officeDocument/2006/math" xmlns:v="urn:schemas-microsoft-com:vml" xmlns:wp14="http://schemas.microsoft.com/office/word/2010/wordprocessingDrawing" xmlns:wp="http://schemas.openxmlformats.org/drawingml/2006/wordprocessingDrawing" xmlns:w10="urn:schemas-microsoft-com:office:word" xmlns:w="http://schemas.openxmlformats.org/wordprocessingml/2006/main" xmlns:w14="http://schemas.microsoft.com/office/word/2010/wordml" xmlns:w15="http://schemas.microsoft.com/office/word/2012/wordml" xmlns:w16cex="http://schemas.microsoft.com/office/word/2018/wordml/cex" xmlns:w16cid="http://schemas.microsoft.com/office/word/2016/wordml/cid" xmlns:w16="http://schemas.microsoft.com/office/word/2018/wordml" xmlns:w16se="http://schemas.microsoft.com/office/word/2015/wordml/symex" xmlns:wpg="http://schemas.microsoft.com/office/word/2010/wordprocessingGroup" xmlns:wpi="http://schemas.microsoft.com/office/word/2010/wordprocessingInk" xmlns:wne="http://schemas.microsoft.com/office/word/2006/wordml" xmlns:wps="http://schemas.microsoft.com/office/word/2010/wordprocessingShape" mc:Ignorable="w14 w15 w16se w16cid w16 w16cex wp14">
   <w:p>
     <w:pPr>
       <w:pStyle w:val="Header"/>
@@ -2913,7 +4072,7 @@
 </file>
 
 <file path=word/numbering.xml><?xml version="1.0" encoding="utf-8"?>
-<w:numbering xmlns:wpc="http://schemas.microsoft.com/office/word/2010/wordprocessingCanvas" xmlns:cx="http://schemas.microsoft.com/office/drawing/2014/chartex" xmlns:cx1="http://schemas.microsoft.com/office/drawing/2015/9/8/chartex" xmlns:cx2="http://schemas.microsoft.com/office/drawing/2015/10/21/chartex" xmlns:cx3="http://schemas.microsoft.com/office/drawing/2016/5/9/chartex" xmlns:cx4="http://schemas.microsoft.com/office/drawing/2016/5/10/chartex" xmlns:cx5="http://schemas.microsoft.com/office/drawing/2016/5/11/chartex" xmlns:cx6="http://schemas.microsoft.com/office/drawing/2016/5/12/chartex" xmlns:cx7="http://schemas.microsoft.com/office/drawing/2016/5/13/chartex" xmlns:cx8="http://schemas.microsoft.com/office/drawing/2016/5/14/chartex" xmlns:mc="http://schemas.openxmlformats.org/markup-compatibility/2006" xmlns:aink="http://schemas.microsoft.com/office/drawing/2016/ink" xmlns:am3d="http://schemas.microsoft.com/office/drawing/2017/model3d" xmlns:o="urn:schemas-microsoft-com:office:office" xmlns:r="http://schemas.openxmlformats.org/officeDocument/2006/relationships" xmlns:m="http://schemas.openxmlformats.org/officeDocument/2006/math" xmlns:v="urn:schemas-microsoft-com:vml" xmlns:wp14="http://schemas.microsoft.com/office/word/2010/wordprocessingDrawing" xmlns:wp="http://schemas.openxmlformats.org/drawingml/2006/wordprocessingDrawing" xmlns:w10="urn:schemas-microsoft-com:office:word" xmlns:w="http://schemas.openxmlformats.org/wordprocessingml/2006/main" xmlns:w14="http://schemas.microsoft.com/office/word/2010/wordml" xmlns:w15="http://schemas.microsoft.com/office/word/2012/wordml" xmlns:w16cex="http://schemas.microsoft.com/office/word/2018/wordml/cex" xmlns:w16cid="http://schemas.microsoft.com/office/word/2016/wordml/cid" xmlns:w16="http://schemas.microsoft.com/office/word/2018/wordml" xmlns:w16sdtdh="http://schemas.microsoft.com/office/word/2020/wordml/sdtdatahash" xmlns:w16se="http://schemas.microsoft.com/office/word/2015/wordml/symex" xmlns:wpg="http://schemas.microsoft.com/office/word/2010/wordprocessingGroup" xmlns:wpi="http://schemas.microsoft.com/office/word/2010/wordprocessingInk" xmlns:wne="http://schemas.microsoft.com/office/word/2006/wordml" xmlns:wps="http://schemas.microsoft.com/office/word/2010/wordprocessingShape" mc:Ignorable="w14 w15 w16se w16cid w16 w16cex w16sdtdh wp14">
+<w:numbering xmlns:wpc="http://schemas.microsoft.com/office/word/2010/wordprocessingCanvas" xmlns:cx="http://schemas.microsoft.com/office/drawing/2014/chartex" xmlns:cx1="http://schemas.microsoft.com/office/drawing/2015/9/8/chartex" xmlns:cx2="http://schemas.microsoft.com/office/drawing/2015/10/21/chartex" xmlns:cx3="http://schemas.microsoft.com/office/drawing/2016/5/9/chartex" xmlns:cx4="http://schemas.microsoft.com/office/drawing/2016/5/10/chartex" xmlns:cx5="http://schemas.microsoft.com/office/drawing/2016/5/11/chartex" xmlns:cx6="http://schemas.microsoft.com/office/drawing/2016/5/12/chartex" xmlns:cx7="http://schemas.microsoft.com/office/drawing/2016/5/13/chartex" xmlns:cx8="http://schemas.microsoft.com/office/drawing/2016/5/14/chartex" xmlns:mc="http://schemas.openxmlformats.org/markup-compatibility/2006" xmlns:aink="http://schemas.microsoft.com/office/drawing/2016/ink" xmlns:am3d="http://schemas.microsoft.com/office/drawing/2017/model3d" xmlns:o="urn:schemas-microsoft-com:office:office" xmlns:r="http://schemas.openxmlformats.org/officeDocument/2006/relationships" xmlns:m="http://schemas.openxmlformats.org/officeDocument/2006/math" xmlns:v="urn:schemas-microsoft-com:vml" xmlns:wp14="http://schemas.microsoft.com/office/word/2010/wordprocessingDrawing" xmlns:wp="http://schemas.openxmlformats.org/drawingml/2006/wordprocessingDrawing" xmlns:w10="urn:schemas-microsoft-com:office:word" xmlns:w="http://schemas.openxmlformats.org/wordprocessingml/2006/main" xmlns:w14="http://schemas.microsoft.com/office/word/2010/wordml" xmlns:w15="http://schemas.microsoft.com/office/word/2012/wordml" xmlns:w16cex="http://schemas.microsoft.com/office/word/2018/wordml/cex" xmlns:w16cid="http://schemas.microsoft.com/office/word/2016/wordml/cid" xmlns:w16="http://schemas.microsoft.com/office/word/2018/wordml" xmlns:w16se="http://schemas.microsoft.com/office/word/2015/wordml/symex" xmlns:wpg="http://schemas.microsoft.com/office/word/2010/wordprocessingGroup" xmlns:wpi="http://schemas.microsoft.com/office/word/2010/wordprocessingInk" xmlns:wne="http://schemas.microsoft.com/office/word/2006/wordml" xmlns:wps="http://schemas.microsoft.com/office/word/2010/wordprocessingShape" mc:Ignorable="w14 w15 w16se w16cid w16 w16cex wp14">
   <w:abstractNum w:abstractNumId="0" w15:restartNumberingAfterBreak="0">
     <w:nsid w:val="FFFFFF7C"/>
     <w:multiLevelType w:val="singleLevel"/>
@@ -5460,7 +6619,7 @@
 </file>
 
 <file path=word/styles.xml><?xml version="1.0" encoding="utf-8"?>
-<w:styles xmlns:mc="http://schemas.openxmlformats.org/markup-compatibility/2006" xmlns:r="http://schemas.openxmlformats.org/officeDocument/2006/relationships" xmlns:w="http://schemas.openxmlformats.org/wordprocessingml/2006/main" xmlns:w14="http://schemas.microsoft.com/office/word/2010/wordml" xmlns:w15="http://schemas.microsoft.com/office/word/2012/wordml" xmlns:w16cex="http://schemas.microsoft.com/office/word/2018/wordml/cex" xmlns:w16cid="http://schemas.microsoft.com/office/word/2016/wordml/cid" xmlns:w16="http://schemas.microsoft.com/office/word/2018/wordml" xmlns:w16sdtdh="http://schemas.microsoft.com/office/word/2020/wordml/sdtdatahash" xmlns:w16se="http://schemas.microsoft.com/office/word/2015/wordml/symex" mc:Ignorable="w14 w15 w16se w16cid w16 w16cex w16sdtdh">
+<w:styles xmlns:mc="http://schemas.openxmlformats.org/markup-compatibility/2006" xmlns:r="http://schemas.openxmlformats.org/officeDocument/2006/relationships" xmlns:w="http://schemas.openxmlformats.org/wordprocessingml/2006/main" xmlns:w14="http://schemas.microsoft.com/office/word/2010/wordml" xmlns:w15="http://schemas.microsoft.com/office/word/2012/wordml" xmlns:w16cex="http://schemas.microsoft.com/office/word/2018/wordml/cex" xmlns:w16cid="http://schemas.microsoft.com/office/word/2016/wordml/cid" xmlns:w16="http://schemas.microsoft.com/office/word/2018/wordml" xmlns:w16se="http://schemas.microsoft.com/office/word/2015/wordml/symex" mc:Ignorable="w14 w15 w16se w16cid w16 w16cex">
   <w:docDefaults>
     <w:rPrDefault>
       <w:rPr>

</xml_diff>

<commit_message>
Updated User Manual Section
</commit_message>
<xml_diff>
--- a/Extras and Diagrams/Postalot_Documentation.docx
+++ b/Extras and Diagrams/Postalot_Documentation.docx
@@ -1,6 +1,6 @@
 
 <file path=word/document.xml><?xml version="1.0" encoding="utf-8"?>
-<w:document xmlns:wpc="http://schemas.microsoft.com/office/word/2010/wordprocessingCanvas" xmlns:cx="http://schemas.microsoft.com/office/drawing/2014/chartex" xmlns:cx1="http://schemas.microsoft.com/office/drawing/2015/9/8/chartex" xmlns:cx2="http://schemas.microsoft.com/office/drawing/2015/10/21/chartex" xmlns:cx3="http://schemas.microsoft.com/office/drawing/2016/5/9/chartex" xmlns:cx4="http://schemas.microsoft.com/office/drawing/2016/5/10/chartex" xmlns:cx5="http://schemas.microsoft.com/office/drawing/2016/5/11/chartex" xmlns:cx6="http://schemas.microsoft.com/office/drawing/2016/5/12/chartex" xmlns:cx7="http://schemas.microsoft.com/office/drawing/2016/5/13/chartex" xmlns:cx8="http://schemas.microsoft.com/office/drawing/2016/5/14/chartex" xmlns:mc="http://schemas.openxmlformats.org/markup-compatibility/2006" xmlns:aink="http://schemas.microsoft.com/office/drawing/2016/ink" xmlns:am3d="http://schemas.microsoft.com/office/drawing/2017/model3d" xmlns:o="urn:schemas-microsoft-com:office:office" xmlns:r="http://schemas.openxmlformats.org/officeDocument/2006/relationships" xmlns:m="http://schemas.openxmlformats.org/officeDocument/2006/math" xmlns:v="urn:schemas-microsoft-com:vml" xmlns:wp14="http://schemas.microsoft.com/office/word/2010/wordprocessingDrawing" xmlns:wp="http://schemas.openxmlformats.org/drawingml/2006/wordprocessingDrawing" xmlns:w10="urn:schemas-microsoft-com:office:word" xmlns:w="http://schemas.openxmlformats.org/wordprocessingml/2006/main" xmlns:w14="http://schemas.microsoft.com/office/word/2010/wordml" xmlns:w15="http://schemas.microsoft.com/office/word/2012/wordml" xmlns:w16cex="http://schemas.microsoft.com/office/word/2018/wordml/cex" xmlns:w16cid="http://schemas.microsoft.com/office/word/2016/wordml/cid" xmlns:w16="http://schemas.microsoft.com/office/word/2018/wordml" xmlns:w16se="http://schemas.microsoft.com/office/word/2015/wordml/symex" xmlns:wpg="http://schemas.microsoft.com/office/word/2010/wordprocessingGroup" xmlns:wpi="http://schemas.microsoft.com/office/word/2010/wordprocessingInk" xmlns:wne="http://schemas.microsoft.com/office/word/2006/wordml" xmlns:wps="http://schemas.microsoft.com/office/word/2010/wordprocessingShape" mc:Ignorable="w14 w15 w16se w16cid w16 w16cex wp14">
+<w:document xmlns:wpc="http://schemas.microsoft.com/office/word/2010/wordprocessingCanvas" xmlns:cx="http://schemas.microsoft.com/office/drawing/2014/chartex" xmlns:cx1="http://schemas.microsoft.com/office/drawing/2015/9/8/chartex" xmlns:cx2="http://schemas.microsoft.com/office/drawing/2015/10/21/chartex" xmlns:cx3="http://schemas.microsoft.com/office/drawing/2016/5/9/chartex" xmlns:cx4="http://schemas.microsoft.com/office/drawing/2016/5/10/chartex" xmlns:cx5="http://schemas.microsoft.com/office/drawing/2016/5/11/chartex" xmlns:cx6="http://schemas.microsoft.com/office/drawing/2016/5/12/chartex" xmlns:cx7="http://schemas.microsoft.com/office/drawing/2016/5/13/chartex" xmlns:cx8="http://schemas.microsoft.com/office/drawing/2016/5/14/chartex" xmlns:mc="http://schemas.openxmlformats.org/markup-compatibility/2006" xmlns:aink="http://schemas.microsoft.com/office/drawing/2016/ink" xmlns:am3d="http://schemas.microsoft.com/office/drawing/2017/model3d" xmlns:o="urn:schemas-microsoft-com:office:office" xmlns:r="http://schemas.openxmlformats.org/officeDocument/2006/relationships" xmlns:m="http://schemas.openxmlformats.org/officeDocument/2006/math" xmlns:v="urn:schemas-microsoft-com:vml" xmlns:wp14="http://schemas.microsoft.com/office/word/2010/wordprocessingDrawing" xmlns:wp="http://schemas.openxmlformats.org/drawingml/2006/wordprocessingDrawing" xmlns:w10="urn:schemas-microsoft-com:office:word" xmlns:w="http://schemas.openxmlformats.org/wordprocessingml/2006/main" xmlns:w14="http://schemas.microsoft.com/office/word/2010/wordml" xmlns:w15="http://schemas.microsoft.com/office/word/2012/wordml" xmlns:w16cex="http://schemas.microsoft.com/office/word/2018/wordml/cex" xmlns:w16cid="http://schemas.microsoft.com/office/word/2016/wordml/cid" xmlns:w16="http://schemas.microsoft.com/office/word/2018/wordml" xmlns:w16sdtdh="http://schemas.microsoft.com/office/word/2020/wordml/sdtdatahash" xmlns:w16se="http://schemas.microsoft.com/office/word/2015/wordml/symex" xmlns:wpg="http://schemas.microsoft.com/office/word/2010/wordprocessingGroup" xmlns:wpi="http://schemas.microsoft.com/office/word/2010/wordprocessingInk" xmlns:wne="http://schemas.microsoft.com/office/word/2006/wordml" xmlns:wps="http://schemas.microsoft.com/office/word/2010/wordprocessingShape" mc:Ignorable="w14 w15 w16se w16cid w16 w16cex w16sdtdh wp14">
   <w:body>
     <w:p>
       <w:pPr>
@@ -3031,25 +3031,51 @@
       <w:r>
         <w:t xml:space="preserve">Figure </w:t>
       </w:r>
-      <w:fldSimple w:instr=" STYLEREF 1 \s ">
-        <w:r>
-          <w:rPr>
-            <w:noProof/>
-          </w:rPr>
-          <w:t>1</w:t>
-        </w:r>
-      </w:fldSimple>
+      <w:r>
+        <w:fldChar w:fldCharType="begin"/>
+      </w:r>
+      <w:r>
+        <w:instrText xml:space="preserve"> STYLEREF 1 \s </w:instrText>
+      </w:r>
+      <w:r>
+        <w:fldChar w:fldCharType="separate"/>
+      </w:r>
+      <w:r>
+        <w:rPr>
+          <w:noProof/>
+        </w:rPr>
+        <w:t>1</w:t>
+      </w:r>
+      <w:r>
+        <w:rPr>
+          <w:noProof/>
+        </w:rPr>
+        <w:fldChar w:fldCharType="end"/>
+      </w:r>
       <w:r>
         <w:noBreakHyphen/>
       </w:r>
-      <w:fldSimple w:instr=" SEQ Figure \* ARABIC \s 1 ">
-        <w:r>
-          <w:rPr>
-            <w:noProof/>
-          </w:rPr>
-          <w:t>2</w:t>
-        </w:r>
-      </w:fldSimple>
+      <w:r>
+        <w:fldChar w:fldCharType="begin"/>
+      </w:r>
+      <w:r>
+        <w:instrText xml:space="preserve"> SEQ Figure \* ARABIC \s 1 </w:instrText>
+      </w:r>
+      <w:r>
+        <w:fldChar w:fldCharType="separate"/>
+      </w:r>
+      <w:r>
+        <w:rPr>
+          <w:noProof/>
+        </w:rPr>
+        <w:t>2</w:t>
+      </w:r>
+      <w:r>
+        <w:rPr>
+          <w:noProof/>
+        </w:rPr>
+        <w:fldChar w:fldCharType="end"/>
+      </w:r>
       <w:r>
         <w:t>: Use Case Diagram</w:t>
       </w:r>
@@ -3149,7 +3175,7 @@
             <v:stroke joinstyle="miter"/>
             <v:path gradientshapeok="t" o:connecttype="rect"/>
           </v:shapetype>
-          <v:shape id="_x0000_s1026" type="#_x0000_t202" style="position:absolute;left:0;text-align:left;margin-left:280.85pt;margin-top:346.8pt;width:109.5pt;height:30.7pt;z-index:251658240;mso-position-horizontal-relative:text;mso-position-vertical-relative:text" stroked="f">
+          <v:shape id="_x0000_s2050" type="#_x0000_t202" style="position:absolute;left:0;text-align:left;margin-left:280.85pt;margin-top:346.8pt;width:109.5pt;height:30.7pt;z-index:251658240;mso-position-horizontal-relative:text;mso-position-vertical-relative:text" stroked="f">
             <v:textbox style="mso-fit-shape-to-text:t" inset="0,0,0,0">
               <w:txbxContent>
                 <w:p>
@@ -3164,25 +3190,51 @@
                   <w:r>
                     <w:t xml:space="preserve">Figure </w:t>
                   </w:r>
-                  <w:fldSimple w:instr=" STYLEREF 1 \s ">
-                    <w:r>
-                      <w:rPr>
-                        <w:noProof/>
-                      </w:rPr>
-                      <w:t>1</w:t>
-                    </w:r>
-                  </w:fldSimple>
+                  <w:r>
+                    <w:fldChar w:fldCharType="begin"/>
+                  </w:r>
+                  <w:r>
+                    <w:instrText xml:space="preserve"> STYLEREF 1 \s </w:instrText>
+                  </w:r>
+                  <w:r>
+                    <w:fldChar w:fldCharType="separate"/>
+                  </w:r>
+                  <w:r>
+                    <w:rPr>
+                      <w:noProof/>
+                    </w:rPr>
+                    <w:t>1</w:t>
+                  </w:r>
+                  <w:r>
+                    <w:rPr>
+                      <w:noProof/>
+                    </w:rPr>
+                    <w:fldChar w:fldCharType="end"/>
+                  </w:r>
                   <w:r>
                     <w:noBreakHyphen/>
                   </w:r>
-                  <w:fldSimple w:instr=" SEQ Figure \* ARABIC \s 1 ">
-                    <w:r>
-                      <w:rPr>
-                        <w:noProof/>
-                      </w:rPr>
-                      <w:t>3</w:t>
-                    </w:r>
-                  </w:fldSimple>
+                  <w:r>
+                    <w:fldChar w:fldCharType="begin"/>
+                  </w:r>
+                  <w:r>
+                    <w:instrText xml:space="preserve"> SEQ Figure \* ARABIC \s 1 </w:instrText>
+                  </w:r>
+                  <w:r>
+                    <w:fldChar w:fldCharType="separate"/>
+                  </w:r>
+                  <w:r>
+                    <w:rPr>
+                      <w:noProof/>
+                    </w:rPr>
+                    <w:t>3</w:t>
+                  </w:r>
+                  <w:r>
+                    <w:rPr>
+                      <w:noProof/>
+                    </w:rPr>
+                    <w:fldChar w:fldCharType="end"/>
+                  </w:r>
                   <w:r>
                     <w:t>:Upload Image Data Flow Diagram</w:t>
                   </w:r>
@@ -3256,25 +3308,51 @@
       <w:r>
         <w:t xml:space="preserve">Figure </w:t>
       </w:r>
-      <w:fldSimple w:instr=" STYLEREF 1 \s ">
-        <w:r>
-          <w:rPr>
-            <w:noProof/>
-          </w:rPr>
-          <w:t>1</w:t>
-        </w:r>
-      </w:fldSimple>
+      <w:r>
+        <w:fldChar w:fldCharType="begin"/>
+      </w:r>
+      <w:r>
+        <w:instrText xml:space="preserve"> STYLEREF 1 \s </w:instrText>
+      </w:r>
+      <w:r>
+        <w:fldChar w:fldCharType="separate"/>
+      </w:r>
+      <w:r>
+        <w:rPr>
+          <w:noProof/>
+        </w:rPr>
+        <w:t>1</w:t>
+      </w:r>
+      <w:r>
+        <w:rPr>
+          <w:noProof/>
+        </w:rPr>
+        <w:fldChar w:fldCharType="end"/>
+      </w:r>
       <w:r>
         <w:noBreakHyphen/>
       </w:r>
-      <w:fldSimple w:instr=" SEQ Figure \* ARABIC \s 1 ">
-        <w:r>
-          <w:rPr>
-            <w:noProof/>
-          </w:rPr>
-          <w:t>4</w:t>
-        </w:r>
-      </w:fldSimple>
+      <w:r>
+        <w:fldChar w:fldCharType="begin"/>
+      </w:r>
+      <w:r>
+        <w:instrText xml:space="preserve"> SEQ Figure \* ARABIC \s 1 </w:instrText>
+      </w:r>
+      <w:r>
+        <w:fldChar w:fldCharType="separate"/>
+      </w:r>
+      <w:r>
+        <w:rPr>
+          <w:noProof/>
+        </w:rPr>
+        <w:t>4</w:t>
+      </w:r>
+      <w:r>
+        <w:rPr>
+          <w:noProof/>
+        </w:rPr>
+        <w:fldChar w:fldCharType="end"/>
+      </w:r>
       <w:r>
         <w:t>: Login to System Data Flow Diagram</w:t>
       </w:r>
@@ -3299,7 +3377,7 @@
         </w:rPr>
         <w:lastRenderedPageBreak/>
         <w:pict w14:anchorId="6640CD30">
-          <v:shape id="_x0000_s1029" type="#_x0000_t202" style="position:absolute;left:0;text-align:left;margin-left:282.35pt;margin-top:300.75pt;width:83.25pt;height:.05pt;z-index:251661312;mso-position-horizontal-relative:text;mso-position-vertical-relative:text" stroked="f">
+          <v:shape id="_x0000_s2053" type="#_x0000_t202" style="position:absolute;left:0;text-align:left;margin-left:282.35pt;margin-top:300.75pt;width:83.25pt;height:.05pt;z-index:251661312;mso-position-horizontal-relative:text;mso-position-vertical-relative:text" stroked="f">
             <v:textbox style="mso-fit-shape-to-text:t" inset="0,0,0,0">
               <w:txbxContent>
                 <w:p>
@@ -3314,25 +3392,51 @@
                   <w:r>
                     <w:t xml:space="preserve">Figure </w:t>
                   </w:r>
-                  <w:fldSimple w:instr=" STYLEREF 1 \s ">
-                    <w:r>
-                      <w:rPr>
-                        <w:noProof/>
-                      </w:rPr>
-                      <w:t>1</w:t>
-                    </w:r>
-                  </w:fldSimple>
+                  <w:r>
+                    <w:fldChar w:fldCharType="begin"/>
+                  </w:r>
+                  <w:r>
+                    <w:instrText xml:space="preserve"> STYLEREF 1 \s </w:instrText>
+                  </w:r>
+                  <w:r>
+                    <w:fldChar w:fldCharType="separate"/>
+                  </w:r>
+                  <w:r>
+                    <w:rPr>
+                      <w:noProof/>
+                    </w:rPr>
+                    <w:t>1</w:t>
+                  </w:r>
+                  <w:r>
+                    <w:rPr>
+                      <w:noProof/>
+                    </w:rPr>
+                    <w:fldChar w:fldCharType="end"/>
+                  </w:r>
                   <w:r>
                     <w:noBreakHyphen/>
                   </w:r>
-                  <w:fldSimple w:instr=" SEQ Figure \* ARABIC \s 1 ">
-                    <w:r>
-                      <w:rPr>
-                        <w:noProof/>
-                      </w:rPr>
-                      <w:t>5</w:t>
-                    </w:r>
-                  </w:fldSimple>
+                  <w:r>
+                    <w:fldChar w:fldCharType="begin"/>
+                  </w:r>
+                  <w:r>
+                    <w:instrText xml:space="preserve"> SEQ Figure \* ARABIC \s 1 </w:instrText>
+                  </w:r>
+                  <w:r>
+                    <w:fldChar w:fldCharType="separate"/>
+                  </w:r>
+                  <w:r>
+                    <w:rPr>
+                      <w:noProof/>
+                    </w:rPr>
+                    <w:t>5</w:t>
+                  </w:r>
+                  <w:r>
+                    <w:rPr>
+                      <w:noProof/>
+                    </w:rPr>
+                    <w:fldChar w:fldCharType="end"/>
+                  </w:r>
                   <w:r>
                     <w:t>: Create Share Relationship Data Flow Diagram</w:t>
                   </w:r>
@@ -3470,7 +3574,7 @@
           <w:noProof/>
         </w:rPr>
         <w:pict w14:anchorId="4887C220">
-          <v:shape id="_x0000_s1028" type="#_x0000_t202" style="position:absolute;left:0;text-align:left;margin-left:118.85pt;margin-top:291pt;width:96pt;height:.05pt;z-index:251660288;mso-position-horizontal-relative:text;mso-position-vertical-relative:text" stroked="f">
+          <v:shape id="_x0000_s2052" type="#_x0000_t202" style="position:absolute;left:0;text-align:left;margin-left:118.85pt;margin-top:291pt;width:96pt;height:.05pt;z-index:251660288;mso-position-horizontal-relative:text;mso-position-vertical-relative:text" stroked="f">
             <v:textbox style="mso-fit-shape-to-text:t" inset="0,0,0,0">
               <w:txbxContent>
                 <w:p>
@@ -3485,25 +3589,51 @@
                   <w:r>
                     <w:t xml:space="preserve">Figure </w:t>
                   </w:r>
-                  <w:fldSimple w:instr=" STYLEREF 1 \s ">
-                    <w:r>
-                      <w:rPr>
-                        <w:noProof/>
-                      </w:rPr>
-                      <w:t>1</w:t>
-                    </w:r>
-                  </w:fldSimple>
+                  <w:r>
+                    <w:fldChar w:fldCharType="begin"/>
+                  </w:r>
+                  <w:r>
+                    <w:instrText xml:space="preserve"> STYLEREF 1 \s </w:instrText>
+                  </w:r>
+                  <w:r>
+                    <w:fldChar w:fldCharType="separate"/>
+                  </w:r>
+                  <w:r>
+                    <w:rPr>
+                      <w:noProof/>
+                    </w:rPr>
+                    <w:t>1</w:t>
+                  </w:r>
+                  <w:r>
+                    <w:rPr>
+                      <w:noProof/>
+                    </w:rPr>
+                    <w:fldChar w:fldCharType="end"/>
+                  </w:r>
                   <w:r>
                     <w:noBreakHyphen/>
                   </w:r>
-                  <w:fldSimple w:instr=" SEQ Figure \* ARABIC \s 1 ">
-                    <w:r>
-                      <w:rPr>
-                        <w:noProof/>
-                      </w:rPr>
-                      <w:t>6</w:t>
-                    </w:r>
-                  </w:fldSimple>
+                  <w:r>
+                    <w:fldChar w:fldCharType="begin"/>
+                  </w:r>
+                  <w:r>
+                    <w:instrText xml:space="preserve"> SEQ Figure \* ARABIC \s 1 </w:instrText>
+                  </w:r>
+                  <w:r>
+                    <w:fldChar w:fldCharType="separate"/>
+                  </w:r>
+                  <w:r>
+                    <w:rPr>
+                      <w:noProof/>
+                    </w:rPr>
+                    <w:t>6</w:t>
+                  </w:r>
+                  <w:r>
+                    <w:rPr>
+                      <w:noProof/>
+                    </w:rPr>
+                    <w:fldChar w:fldCharType="end"/>
+                  </w:r>
                   <w:r>
                     <w:t>: Create Album Data Flow Diagram</w:t>
                   </w:r>
@@ -3519,8 +3649,8 @@
           <w:noProof/>
         </w:rPr>
         <w:pict w14:anchorId="6D733F97">
-          <v:shape id="_x0000_s1027" type="#_x0000_t202" style="position:absolute;left:0;text-align:left;margin-left:-17.65pt;margin-top:285.95pt;width:81pt;height:.05pt;z-index:251659264;mso-position-horizontal-relative:text;mso-position-vertical-relative:text" stroked="f">
-            <v:textbox style="mso-next-textbox:#_x0000_s1027;mso-fit-shape-to-text:t" inset="0,0,0,0">
+          <v:shape id="_x0000_s2051" type="#_x0000_t202" style="position:absolute;left:0;text-align:left;margin-left:-17.65pt;margin-top:285.95pt;width:81pt;height:.05pt;z-index:251659264;mso-position-horizontal-relative:text;mso-position-vertical-relative:text" stroked="f">
+            <v:textbox style="mso-next-textbox:#_x0000_s2051;mso-fit-shape-to-text:t" inset="0,0,0,0">
               <w:txbxContent>
                 <w:p>
                   <w:pPr>
@@ -3534,25 +3664,51 @@
                   <w:r>
                     <w:t xml:space="preserve">Figure </w:t>
                   </w:r>
-                  <w:fldSimple w:instr=" STYLEREF 1 \s ">
-                    <w:r>
-                      <w:rPr>
-                        <w:noProof/>
-                      </w:rPr>
-                      <w:t>1</w:t>
-                    </w:r>
-                  </w:fldSimple>
+                  <w:r>
+                    <w:fldChar w:fldCharType="begin"/>
+                  </w:r>
+                  <w:r>
+                    <w:instrText xml:space="preserve"> STYLEREF 1 \s </w:instrText>
+                  </w:r>
+                  <w:r>
+                    <w:fldChar w:fldCharType="separate"/>
+                  </w:r>
+                  <w:r>
+                    <w:rPr>
+                      <w:noProof/>
+                    </w:rPr>
+                    <w:t>1</w:t>
+                  </w:r>
+                  <w:r>
+                    <w:rPr>
+                      <w:noProof/>
+                    </w:rPr>
+                    <w:fldChar w:fldCharType="end"/>
+                  </w:r>
                   <w:r>
                     <w:noBreakHyphen/>
                   </w:r>
-                  <w:fldSimple w:instr=" SEQ Figure \* ARABIC \s 1 ">
-                    <w:r>
-                      <w:rPr>
-                        <w:noProof/>
-                      </w:rPr>
-                      <w:t>7</w:t>
-                    </w:r>
-                  </w:fldSimple>
+                  <w:r>
+                    <w:fldChar w:fldCharType="begin"/>
+                  </w:r>
+                  <w:r>
+                    <w:instrText xml:space="preserve"> SEQ Figure \* ARABIC \s 1 </w:instrText>
+                  </w:r>
+                  <w:r>
+                    <w:fldChar w:fldCharType="separate"/>
+                  </w:r>
+                  <w:r>
+                    <w:rPr>
+                      <w:noProof/>
+                    </w:rPr>
+                    <w:t>7</w:t>
+                  </w:r>
+                  <w:r>
+                    <w:rPr>
+                      <w:noProof/>
+                    </w:rPr>
+                    <w:fldChar w:fldCharType="end"/>
+                  </w:r>
                   <w:r>
                     <w:t>: Upload Metadata Data Flow Diagram</w:t>
                   </w:r>
@@ -3652,7 +3808,29 @@
     </w:p>
     <w:p>
       <w:r>
-        <w:t>You will see images shared with you on your home page. To upload a photo, select the ‘plus’ icon showed below. Select your image and Input the Metadata you would like to attach to the image, including tags you would like to use to search for. Hit the upload button, and your image will be saved!</w:t>
+        <w:t>You will see images shared with you on your home page. To upload a photo, select the</w:t>
+      </w:r>
+      <w:r>
+        <w:t xml:space="preserve"> ‘Choose File’ button on the homepage</w:t>
+      </w:r>
+      <w:r>
+        <w:t>. Select your image and Input the Metadata you would like to attach to the image, including tags you would like to use to search for. Hit the upload button, and your image will be saved!</w:t>
+      </w:r>
+    </w:p>
+    <w:p>
+      <w:pPr>
+        <w:spacing w:line="240" w:lineRule="auto"/>
+        <w:rPr>
+          <w:b/>
+          <w:bCs/>
+        </w:rPr>
+      </w:pPr>
+      <w:r>
+        <w:rPr>
+          <w:b/>
+          <w:bCs/>
+        </w:rPr>
+        <w:t>Planned Functionality:</w:t>
       </w:r>
     </w:p>
     <w:p>
@@ -3959,7 +4137,7 @@
 </file>
 
 <file path=word/endnotes.xml><?xml version="1.0" encoding="utf-8"?>
-<w:endnotes xmlns:wpc="http://schemas.microsoft.com/office/word/2010/wordprocessingCanvas" xmlns:cx="http://schemas.microsoft.com/office/drawing/2014/chartex" xmlns:cx1="http://schemas.microsoft.com/office/drawing/2015/9/8/chartex" xmlns:cx2="http://schemas.microsoft.com/office/drawing/2015/10/21/chartex" xmlns:cx3="http://schemas.microsoft.com/office/drawing/2016/5/9/chartex" xmlns:cx4="http://schemas.microsoft.com/office/drawing/2016/5/10/chartex" xmlns:cx5="http://schemas.microsoft.com/office/drawing/2016/5/11/chartex" xmlns:cx6="http://schemas.microsoft.com/office/drawing/2016/5/12/chartex" xmlns:cx7="http://schemas.microsoft.com/office/drawing/2016/5/13/chartex" xmlns:cx8="http://schemas.microsoft.com/office/drawing/2016/5/14/chartex" xmlns:mc="http://schemas.openxmlformats.org/markup-compatibility/2006" xmlns:aink="http://schemas.microsoft.com/office/drawing/2016/ink" xmlns:am3d="http://schemas.microsoft.com/office/drawing/2017/model3d" xmlns:o="urn:schemas-microsoft-com:office:office" xmlns:r="http://schemas.openxmlformats.org/officeDocument/2006/relationships" xmlns:m="http://schemas.openxmlformats.org/officeDocument/2006/math" xmlns:v="urn:schemas-microsoft-com:vml" xmlns:wp14="http://schemas.microsoft.com/office/word/2010/wordprocessingDrawing" xmlns:wp="http://schemas.openxmlformats.org/drawingml/2006/wordprocessingDrawing" xmlns:w10="urn:schemas-microsoft-com:office:word" xmlns:w="http://schemas.openxmlformats.org/wordprocessingml/2006/main" xmlns:w14="http://schemas.microsoft.com/office/word/2010/wordml" xmlns:w15="http://schemas.microsoft.com/office/word/2012/wordml" xmlns:w16cex="http://schemas.microsoft.com/office/word/2018/wordml/cex" xmlns:w16cid="http://schemas.microsoft.com/office/word/2016/wordml/cid" xmlns:w16="http://schemas.microsoft.com/office/word/2018/wordml" xmlns:w16se="http://schemas.microsoft.com/office/word/2015/wordml/symex" xmlns:wpg="http://schemas.microsoft.com/office/word/2010/wordprocessingGroup" xmlns:wpi="http://schemas.microsoft.com/office/word/2010/wordprocessingInk" xmlns:wne="http://schemas.microsoft.com/office/word/2006/wordml" xmlns:wps="http://schemas.microsoft.com/office/word/2010/wordprocessingShape" mc:Ignorable="w14 w15 w16se w16cid w16 w16cex wp14">
+<w:endnotes xmlns:wpc="http://schemas.microsoft.com/office/word/2010/wordprocessingCanvas" xmlns:cx="http://schemas.microsoft.com/office/drawing/2014/chartex" xmlns:cx1="http://schemas.microsoft.com/office/drawing/2015/9/8/chartex" xmlns:cx2="http://schemas.microsoft.com/office/drawing/2015/10/21/chartex" xmlns:cx3="http://schemas.microsoft.com/office/drawing/2016/5/9/chartex" xmlns:cx4="http://schemas.microsoft.com/office/drawing/2016/5/10/chartex" xmlns:cx5="http://schemas.microsoft.com/office/drawing/2016/5/11/chartex" xmlns:cx6="http://schemas.microsoft.com/office/drawing/2016/5/12/chartex" xmlns:cx7="http://schemas.microsoft.com/office/drawing/2016/5/13/chartex" xmlns:cx8="http://schemas.microsoft.com/office/drawing/2016/5/14/chartex" xmlns:mc="http://schemas.openxmlformats.org/markup-compatibility/2006" xmlns:aink="http://schemas.microsoft.com/office/drawing/2016/ink" xmlns:am3d="http://schemas.microsoft.com/office/drawing/2017/model3d" xmlns:o="urn:schemas-microsoft-com:office:office" xmlns:r="http://schemas.openxmlformats.org/officeDocument/2006/relationships" xmlns:m="http://schemas.openxmlformats.org/officeDocument/2006/math" xmlns:v="urn:schemas-microsoft-com:vml" xmlns:wp14="http://schemas.microsoft.com/office/word/2010/wordprocessingDrawing" xmlns:wp="http://schemas.openxmlformats.org/drawingml/2006/wordprocessingDrawing" xmlns:w10="urn:schemas-microsoft-com:office:word" xmlns:w="http://schemas.openxmlformats.org/wordprocessingml/2006/main" xmlns:w14="http://schemas.microsoft.com/office/word/2010/wordml" xmlns:w15="http://schemas.microsoft.com/office/word/2012/wordml" xmlns:w16cex="http://schemas.microsoft.com/office/word/2018/wordml/cex" xmlns:w16cid="http://schemas.microsoft.com/office/word/2016/wordml/cid" xmlns:w16="http://schemas.microsoft.com/office/word/2018/wordml" xmlns:w16sdtdh="http://schemas.microsoft.com/office/word/2020/wordml/sdtdatahash" xmlns:w16se="http://schemas.microsoft.com/office/word/2015/wordml/symex" xmlns:wpg="http://schemas.microsoft.com/office/word/2010/wordprocessingGroup" xmlns:wpi="http://schemas.microsoft.com/office/word/2010/wordprocessingInk" xmlns:wne="http://schemas.microsoft.com/office/word/2006/wordml" xmlns:wps="http://schemas.microsoft.com/office/word/2010/wordprocessingShape" mc:Ignorable="w14 w15 w16se w16cid w16 w16cex w16sdtdh wp14">
   <w:endnote w:type="separator" w:id="-1">
     <w:p>
       <w:pPr>
@@ -3984,7 +4162,7 @@
 </file>
 
 <file path=word/footer1.xml><?xml version="1.0" encoding="utf-8"?>
-<w:ftr xmlns:wpc="http://schemas.microsoft.com/office/word/2010/wordprocessingCanvas" xmlns:cx="http://schemas.microsoft.com/office/drawing/2014/chartex" xmlns:cx1="http://schemas.microsoft.com/office/drawing/2015/9/8/chartex" xmlns:cx2="http://schemas.microsoft.com/office/drawing/2015/10/21/chartex" xmlns:cx3="http://schemas.microsoft.com/office/drawing/2016/5/9/chartex" xmlns:cx4="http://schemas.microsoft.com/office/drawing/2016/5/10/chartex" xmlns:cx5="http://schemas.microsoft.com/office/drawing/2016/5/11/chartex" xmlns:cx6="http://schemas.microsoft.com/office/drawing/2016/5/12/chartex" xmlns:cx7="http://schemas.microsoft.com/office/drawing/2016/5/13/chartex" xmlns:cx8="http://schemas.microsoft.com/office/drawing/2016/5/14/chartex" xmlns:mc="http://schemas.openxmlformats.org/markup-compatibility/2006" xmlns:aink="http://schemas.microsoft.com/office/drawing/2016/ink" xmlns:am3d="http://schemas.microsoft.com/office/drawing/2017/model3d" xmlns:o="urn:schemas-microsoft-com:office:office" xmlns:r="http://schemas.openxmlformats.org/officeDocument/2006/relationships" xmlns:m="http://schemas.openxmlformats.org/officeDocument/2006/math" xmlns:v="urn:schemas-microsoft-com:vml" xmlns:wp14="http://schemas.microsoft.com/office/word/2010/wordprocessingDrawing" xmlns:wp="http://schemas.openxmlformats.org/drawingml/2006/wordprocessingDrawing" xmlns:w10="urn:schemas-microsoft-com:office:word" xmlns:w="http://schemas.openxmlformats.org/wordprocessingml/2006/main" xmlns:w14="http://schemas.microsoft.com/office/word/2010/wordml" xmlns:w15="http://schemas.microsoft.com/office/word/2012/wordml" xmlns:w16cex="http://schemas.microsoft.com/office/word/2018/wordml/cex" xmlns:w16cid="http://schemas.microsoft.com/office/word/2016/wordml/cid" xmlns:w16="http://schemas.microsoft.com/office/word/2018/wordml" xmlns:w16se="http://schemas.microsoft.com/office/word/2015/wordml/symex" xmlns:wpg="http://schemas.microsoft.com/office/word/2010/wordprocessingGroup" xmlns:wpi="http://schemas.microsoft.com/office/word/2010/wordprocessingInk" xmlns:wne="http://schemas.microsoft.com/office/word/2006/wordml" xmlns:wps="http://schemas.microsoft.com/office/word/2010/wordprocessingShape" mc:Ignorable="w14 w15 w16se w16cid w16 w16cex wp14">
+<w:ftr xmlns:wpc="http://schemas.microsoft.com/office/word/2010/wordprocessingCanvas" xmlns:cx="http://schemas.microsoft.com/office/drawing/2014/chartex" xmlns:cx1="http://schemas.microsoft.com/office/drawing/2015/9/8/chartex" xmlns:cx2="http://schemas.microsoft.com/office/drawing/2015/10/21/chartex" xmlns:cx3="http://schemas.microsoft.com/office/drawing/2016/5/9/chartex" xmlns:cx4="http://schemas.microsoft.com/office/drawing/2016/5/10/chartex" xmlns:cx5="http://schemas.microsoft.com/office/drawing/2016/5/11/chartex" xmlns:cx6="http://schemas.microsoft.com/office/drawing/2016/5/12/chartex" xmlns:cx7="http://schemas.microsoft.com/office/drawing/2016/5/13/chartex" xmlns:cx8="http://schemas.microsoft.com/office/drawing/2016/5/14/chartex" xmlns:mc="http://schemas.openxmlformats.org/markup-compatibility/2006" xmlns:aink="http://schemas.microsoft.com/office/drawing/2016/ink" xmlns:am3d="http://schemas.microsoft.com/office/drawing/2017/model3d" xmlns:o="urn:schemas-microsoft-com:office:office" xmlns:r="http://schemas.openxmlformats.org/officeDocument/2006/relationships" xmlns:m="http://schemas.openxmlformats.org/officeDocument/2006/math" xmlns:v="urn:schemas-microsoft-com:vml" xmlns:wp14="http://schemas.microsoft.com/office/word/2010/wordprocessingDrawing" xmlns:wp="http://schemas.openxmlformats.org/drawingml/2006/wordprocessingDrawing" xmlns:w10="urn:schemas-microsoft-com:office:word" xmlns:w="http://schemas.openxmlformats.org/wordprocessingml/2006/main" xmlns:w14="http://schemas.microsoft.com/office/word/2010/wordml" xmlns:w15="http://schemas.microsoft.com/office/word/2012/wordml" xmlns:w16cex="http://schemas.microsoft.com/office/word/2018/wordml/cex" xmlns:w16cid="http://schemas.microsoft.com/office/word/2016/wordml/cid" xmlns:w16="http://schemas.microsoft.com/office/word/2018/wordml" xmlns:w16sdtdh="http://schemas.microsoft.com/office/word/2020/wordml/sdtdatahash" xmlns:w16se="http://schemas.microsoft.com/office/word/2015/wordml/symex" xmlns:wpg="http://schemas.microsoft.com/office/word/2010/wordprocessingGroup" xmlns:wpi="http://schemas.microsoft.com/office/word/2010/wordprocessingInk" xmlns:wne="http://schemas.microsoft.com/office/word/2006/wordml" xmlns:wps="http://schemas.microsoft.com/office/word/2010/wordprocessingShape" mc:Ignorable="w14 w15 w16se w16cid w16 w16cex w16sdtdh wp14">
   <w:p>
     <w:pPr>
       <w:pStyle w:val="Footer"/>
@@ -4025,7 +4203,7 @@
 </file>
 
 <file path=word/footnotes.xml><?xml version="1.0" encoding="utf-8"?>
-<w:footnotes xmlns:wpc="http://schemas.microsoft.com/office/word/2010/wordprocessingCanvas" xmlns:cx="http://schemas.microsoft.com/office/drawing/2014/chartex" xmlns:cx1="http://schemas.microsoft.com/office/drawing/2015/9/8/chartex" xmlns:cx2="http://schemas.microsoft.com/office/drawing/2015/10/21/chartex" xmlns:cx3="http://schemas.microsoft.com/office/drawing/2016/5/9/chartex" xmlns:cx4="http://schemas.microsoft.com/office/drawing/2016/5/10/chartex" xmlns:cx5="http://schemas.microsoft.com/office/drawing/2016/5/11/chartex" xmlns:cx6="http://schemas.microsoft.com/office/drawing/2016/5/12/chartex" xmlns:cx7="http://schemas.microsoft.com/office/drawing/2016/5/13/chartex" xmlns:cx8="http://schemas.microsoft.com/office/drawing/2016/5/14/chartex" xmlns:mc="http://schemas.openxmlformats.org/markup-compatibility/2006" xmlns:aink="http://schemas.microsoft.com/office/drawing/2016/ink" xmlns:am3d="http://schemas.microsoft.com/office/drawing/2017/model3d" xmlns:o="urn:schemas-microsoft-com:office:office" xmlns:r="http://schemas.openxmlformats.org/officeDocument/2006/relationships" xmlns:m="http://schemas.openxmlformats.org/officeDocument/2006/math" xmlns:v="urn:schemas-microsoft-com:vml" xmlns:wp14="http://schemas.microsoft.com/office/word/2010/wordprocessingDrawing" xmlns:wp="http://schemas.openxmlformats.org/drawingml/2006/wordprocessingDrawing" xmlns:w10="urn:schemas-microsoft-com:office:word" xmlns:w="http://schemas.openxmlformats.org/wordprocessingml/2006/main" xmlns:w14="http://schemas.microsoft.com/office/word/2010/wordml" xmlns:w15="http://schemas.microsoft.com/office/word/2012/wordml" xmlns:w16cex="http://schemas.microsoft.com/office/word/2018/wordml/cex" xmlns:w16cid="http://schemas.microsoft.com/office/word/2016/wordml/cid" xmlns:w16="http://schemas.microsoft.com/office/word/2018/wordml" xmlns:w16se="http://schemas.microsoft.com/office/word/2015/wordml/symex" xmlns:wpg="http://schemas.microsoft.com/office/word/2010/wordprocessingGroup" xmlns:wpi="http://schemas.microsoft.com/office/word/2010/wordprocessingInk" xmlns:wne="http://schemas.microsoft.com/office/word/2006/wordml" xmlns:wps="http://schemas.microsoft.com/office/word/2010/wordprocessingShape" mc:Ignorable="w14 w15 w16se w16cid w16 w16cex wp14">
+<w:footnotes xmlns:wpc="http://schemas.microsoft.com/office/word/2010/wordprocessingCanvas" xmlns:cx="http://schemas.microsoft.com/office/drawing/2014/chartex" xmlns:cx1="http://schemas.microsoft.com/office/drawing/2015/9/8/chartex" xmlns:cx2="http://schemas.microsoft.com/office/drawing/2015/10/21/chartex" xmlns:cx3="http://schemas.microsoft.com/office/drawing/2016/5/9/chartex" xmlns:cx4="http://schemas.microsoft.com/office/drawing/2016/5/10/chartex" xmlns:cx5="http://schemas.microsoft.com/office/drawing/2016/5/11/chartex" xmlns:cx6="http://schemas.microsoft.com/office/drawing/2016/5/12/chartex" xmlns:cx7="http://schemas.microsoft.com/office/drawing/2016/5/13/chartex" xmlns:cx8="http://schemas.microsoft.com/office/drawing/2016/5/14/chartex" xmlns:mc="http://schemas.openxmlformats.org/markup-compatibility/2006" xmlns:aink="http://schemas.microsoft.com/office/drawing/2016/ink" xmlns:am3d="http://schemas.microsoft.com/office/drawing/2017/model3d" xmlns:o="urn:schemas-microsoft-com:office:office" xmlns:r="http://schemas.openxmlformats.org/officeDocument/2006/relationships" xmlns:m="http://schemas.openxmlformats.org/officeDocument/2006/math" xmlns:v="urn:schemas-microsoft-com:vml" xmlns:wp14="http://schemas.microsoft.com/office/word/2010/wordprocessingDrawing" xmlns:wp="http://schemas.openxmlformats.org/drawingml/2006/wordprocessingDrawing" xmlns:w10="urn:schemas-microsoft-com:office:word" xmlns:w="http://schemas.openxmlformats.org/wordprocessingml/2006/main" xmlns:w14="http://schemas.microsoft.com/office/word/2010/wordml" xmlns:w15="http://schemas.microsoft.com/office/word/2012/wordml" xmlns:w16cex="http://schemas.microsoft.com/office/word/2018/wordml/cex" xmlns:w16cid="http://schemas.microsoft.com/office/word/2016/wordml/cid" xmlns:w16="http://schemas.microsoft.com/office/word/2018/wordml" xmlns:w16sdtdh="http://schemas.microsoft.com/office/word/2020/wordml/sdtdatahash" xmlns:w16se="http://schemas.microsoft.com/office/word/2015/wordml/symex" xmlns:wpg="http://schemas.microsoft.com/office/word/2010/wordprocessingGroup" xmlns:wpi="http://schemas.microsoft.com/office/word/2010/wordprocessingInk" xmlns:wne="http://schemas.microsoft.com/office/word/2006/wordml" xmlns:wps="http://schemas.microsoft.com/office/word/2010/wordprocessingShape" mc:Ignorable="w14 w15 w16se w16cid w16 w16cex w16sdtdh wp14">
   <w:footnote w:type="separator" w:id="-1">
     <w:p>
       <w:pPr>
@@ -4050,7 +4228,7 @@
 </file>
 
 <file path=word/header1.xml><?xml version="1.0" encoding="utf-8"?>
-<w:hdr xmlns:wpc="http://schemas.microsoft.com/office/word/2010/wordprocessingCanvas" xmlns:cx="http://schemas.microsoft.com/office/drawing/2014/chartex" xmlns:cx1="http://schemas.microsoft.com/office/drawing/2015/9/8/chartex" xmlns:cx2="http://schemas.microsoft.com/office/drawing/2015/10/21/chartex" xmlns:cx3="http://schemas.microsoft.com/office/drawing/2016/5/9/chartex" xmlns:cx4="http://schemas.microsoft.com/office/drawing/2016/5/10/chartex" xmlns:cx5="http://schemas.microsoft.com/office/drawing/2016/5/11/chartex" xmlns:cx6="http://schemas.microsoft.com/office/drawing/2016/5/12/chartex" xmlns:cx7="http://schemas.microsoft.com/office/drawing/2016/5/13/chartex" xmlns:cx8="http://schemas.microsoft.com/office/drawing/2016/5/14/chartex" xmlns:mc="http://schemas.openxmlformats.org/markup-compatibility/2006" xmlns:aink="http://schemas.microsoft.com/office/drawing/2016/ink" xmlns:am3d="http://schemas.microsoft.com/office/drawing/2017/model3d" xmlns:o="urn:schemas-microsoft-com:office:office" xmlns:r="http://schemas.openxmlformats.org/officeDocument/2006/relationships" xmlns:m="http://schemas.openxmlformats.org/officeDocument/2006/math" xmlns:v="urn:schemas-microsoft-com:vml" xmlns:wp14="http://schemas.microsoft.com/office/word/2010/wordprocessingDrawing" xmlns:wp="http://schemas.openxmlformats.org/drawingml/2006/wordprocessingDrawing" xmlns:w10="urn:schemas-microsoft-com:office:word" xmlns:w="http://schemas.openxmlformats.org/wordprocessingml/2006/main" xmlns:w14="http://schemas.microsoft.com/office/word/2010/wordml" xmlns:w15="http://schemas.microsoft.com/office/word/2012/wordml" xmlns:w16cex="http://schemas.microsoft.com/office/word/2018/wordml/cex" xmlns:w16cid="http://schemas.microsoft.com/office/word/2016/wordml/cid" xmlns:w16="http://schemas.microsoft.com/office/word/2018/wordml" xmlns:w16se="http://schemas.microsoft.com/office/word/2015/wordml/symex" xmlns:wpg="http://schemas.microsoft.com/office/word/2010/wordprocessingGroup" xmlns:wpi="http://schemas.microsoft.com/office/word/2010/wordprocessingInk" xmlns:wne="http://schemas.microsoft.com/office/word/2006/wordml" xmlns:wps="http://schemas.microsoft.com/office/word/2010/wordprocessingShape" mc:Ignorable="w14 w15 w16se w16cid w16 w16cex wp14">
+<w:hdr xmlns:wpc="http://schemas.microsoft.com/office/word/2010/wordprocessingCanvas" xmlns:cx="http://schemas.microsoft.com/office/drawing/2014/chartex" xmlns:cx1="http://schemas.microsoft.com/office/drawing/2015/9/8/chartex" xmlns:cx2="http://schemas.microsoft.com/office/drawing/2015/10/21/chartex" xmlns:cx3="http://schemas.microsoft.com/office/drawing/2016/5/9/chartex" xmlns:cx4="http://schemas.microsoft.com/office/drawing/2016/5/10/chartex" xmlns:cx5="http://schemas.microsoft.com/office/drawing/2016/5/11/chartex" xmlns:cx6="http://schemas.microsoft.com/office/drawing/2016/5/12/chartex" xmlns:cx7="http://schemas.microsoft.com/office/drawing/2016/5/13/chartex" xmlns:cx8="http://schemas.microsoft.com/office/drawing/2016/5/14/chartex" xmlns:mc="http://schemas.openxmlformats.org/markup-compatibility/2006" xmlns:aink="http://schemas.microsoft.com/office/drawing/2016/ink" xmlns:am3d="http://schemas.microsoft.com/office/drawing/2017/model3d" xmlns:o="urn:schemas-microsoft-com:office:office" xmlns:r="http://schemas.openxmlformats.org/officeDocument/2006/relationships" xmlns:m="http://schemas.openxmlformats.org/officeDocument/2006/math" xmlns:v="urn:schemas-microsoft-com:vml" xmlns:wp14="http://schemas.microsoft.com/office/word/2010/wordprocessingDrawing" xmlns:wp="http://schemas.openxmlformats.org/drawingml/2006/wordprocessingDrawing" xmlns:w10="urn:schemas-microsoft-com:office:word" xmlns:w="http://schemas.openxmlformats.org/wordprocessingml/2006/main" xmlns:w14="http://schemas.microsoft.com/office/word/2010/wordml" xmlns:w15="http://schemas.microsoft.com/office/word/2012/wordml" xmlns:w16cex="http://schemas.microsoft.com/office/word/2018/wordml/cex" xmlns:w16cid="http://schemas.microsoft.com/office/word/2016/wordml/cid" xmlns:w16="http://schemas.microsoft.com/office/word/2018/wordml" xmlns:w16sdtdh="http://schemas.microsoft.com/office/word/2020/wordml/sdtdatahash" xmlns:w16se="http://schemas.microsoft.com/office/word/2015/wordml/symex" xmlns:wpg="http://schemas.microsoft.com/office/word/2010/wordprocessingGroup" xmlns:wpi="http://schemas.microsoft.com/office/word/2010/wordprocessingInk" xmlns:wne="http://schemas.microsoft.com/office/word/2006/wordml" xmlns:wps="http://schemas.microsoft.com/office/word/2010/wordprocessingShape" mc:Ignorable="w14 w15 w16se w16cid w16 w16cex w16sdtdh wp14">
   <w:p>
     <w:pPr>
       <w:pStyle w:val="Header"/>
@@ -4125,7 +4303,7 @@
 </file>
 
 <file path=word/header2.xml><?xml version="1.0" encoding="utf-8"?>
-<w:hdr xmlns:wpc="http://schemas.microsoft.com/office/word/2010/wordprocessingCanvas" xmlns:cx="http://schemas.microsoft.com/office/drawing/2014/chartex" xmlns:cx1="http://schemas.microsoft.com/office/drawing/2015/9/8/chartex" xmlns:cx2="http://schemas.microsoft.com/office/drawing/2015/10/21/chartex" xmlns:cx3="http://schemas.microsoft.com/office/drawing/2016/5/9/chartex" xmlns:cx4="http://schemas.microsoft.com/office/drawing/2016/5/10/chartex" xmlns:cx5="http://schemas.microsoft.com/office/drawing/2016/5/11/chartex" xmlns:cx6="http://schemas.microsoft.com/office/drawing/2016/5/12/chartex" xmlns:cx7="http://schemas.microsoft.com/office/drawing/2016/5/13/chartex" xmlns:cx8="http://schemas.microsoft.com/office/drawing/2016/5/14/chartex" xmlns:mc="http://schemas.openxmlformats.org/markup-compatibility/2006" xmlns:aink="http://schemas.microsoft.com/office/drawing/2016/ink" xmlns:am3d="http://schemas.microsoft.com/office/drawing/2017/model3d" xmlns:o="urn:schemas-microsoft-com:office:office" xmlns:r="http://schemas.openxmlformats.org/officeDocument/2006/relationships" xmlns:m="http://schemas.openxmlformats.org/officeDocument/2006/math" xmlns:v="urn:schemas-microsoft-com:vml" xmlns:wp14="http://schemas.microsoft.com/office/word/2010/wordprocessingDrawing" xmlns:wp="http://schemas.openxmlformats.org/drawingml/2006/wordprocessingDrawing" xmlns:w10="urn:schemas-microsoft-com:office:word" xmlns:w="http://schemas.openxmlformats.org/wordprocessingml/2006/main" xmlns:w14="http://schemas.microsoft.com/office/word/2010/wordml" xmlns:w15="http://schemas.microsoft.com/office/word/2012/wordml" xmlns:w16cex="http://schemas.microsoft.com/office/word/2018/wordml/cex" xmlns:w16cid="http://schemas.microsoft.com/office/word/2016/wordml/cid" xmlns:w16="http://schemas.microsoft.com/office/word/2018/wordml" xmlns:w16se="http://schemas.microsoft.com/office/word/2015/wordml/symex" xmlns:wpg="http://schemas.microsoft.com/office/word/2010/wordprocessingGroup" xmlns:wpi="http://schemas.microsoft.com/office/word/2010/wordprocessingInk" xmlns:wne="http://schemas.microsoft.com/office/word/2006/wordml" xmlns:wps="http://schemas.microsoft.com/office/word/2010/wordprocessingShape" mc:Ignorable="w14 w15 w16se w16cid w16 w16cex wp14">
+<w:hdr xmlns:wpc="http://schemas.microsoft.com/office/word/2010/wordprocessingCanvas" xmlns:cx="http://schemas.microsoft.com/office/drawing/2014/chartex" xmlns:cx1="http://schemas.microsoft.com/office/drawing/2015/9/8/chartex" xmlns:cx2="http://schemas.microsoft.com/office/drawing/2015/10/21/chartex" xmlns:cx3="http://schemas.microsoft.com/office/drawing/2016/5/9/chartex" xmlns:cx4="http://schemas.microsoft.com/office/drawing/2016/5/10/chartex" xmlns:cx5="http://schemas.microsoft.com/office/drawing/2016/5/11/chartex" xmlns:cx6="http://schemas.microsoft.com/office/drawing/2016/5/12/chartex" xmlns:cx7="http://schemas.microsoft.com/office/drawing/2016/5/13/chartex" xmlns:cx8="http://schemas.microsoft.com/office/drawing/2016/5/14/chartex" xmlns:mc="http://schemas.openxmlformats.org/markup-compatibility/2006" xmlns:aink="http://schemas.microsoft.com/office/drawing/2016/ink" xmlns:am3d="http://schemas.microsoft.com/office/drawing/2017/model3d" xmlns:o="urn:schemas-microsoft-com:office:office" xmlns:r="http://schemas.openxmlformats.org/officeDocument/2006/relationships" xmlns:m="http://schemas.openxmlformats.org/officeDocument/2006/math" xmlns:v="urn:schemas-microsoft-com:vml" xmlns:wp14="http://schemas.microsoft.com/office/word/2010/wordprocessingDrawing" xmlns:wp="http://schemas.openxmlformats.org/drawingml/2006/wordprocessingDrawing" xmlns:w10="urn:schemas-microsoft-com:office:word" xmlns:w="http://schemas.openxmlformats.org/wordprocessingml/2006/main" xmlns:w14="http://schemas.microsoft.com/office/word/2010/wordml" xmlns:w15="http://schemas.microsoft.com/office/word/2012/wordml" xmlns:w16cex="http://schemas.microsoft.com/office/word/2018/wordml/cex" xmlns:w16cid="http://schemas.microsoft.com/office/word/2016/wordml/cid" xmlns:w16="http://schemas.microsoft.com/office/word/2018/wordml" xmlns:w16sdtdh="http://schemas.microsoft.com/office/word/2020/wordml/sdtdatahash" xmlns:w16se="http://schemas.microsoft.com/office/word/2015/wordml/symex" xmlns:wpg="http://schemas.microsoft.com/office/word/2010/wordprocessingGroup" xmlns:wpi="http://schemas.microsoft.com/office/word/2010/wordprocessingInk" xmlns:wne="http://schemas.microsoft.com/office/word/2006/wordml" xmlns:wps="http://schemas.microsoft.com/office/word/2010/wordprocessingShape" mc:Ignorable="w14 w15 w16se w16cid w16 w16cex w16sdtdh wp14">
   <w:p>
     <w:pPr>
       <w:pStyle w:val="Header"/>
@@ -4138,7 +4316,7 @@
 </file>
 
 <file path=word/numbering.xml><?xml version="1.0" encoding="utf-8"?>
-<w:numbering xmlns:wpc="http://schemas.microsoft.com/office/word/2010/wordprocessingCanvas" xmlns:cx="http://schemas.microsoft.com/office/drawing/2014/chartex" xmlns:cx1="http://schemas.microsoft.com/office/drawing/2015/9/8/chartex" xmlns:cx2="http://schemas.microsoft.com/office/drawing/2015/10/21/chartex" xmlns:cx3="http://schemas.microsoft.com/office/drawing/2016/5/9/chartex" xmlns:cx4="http://schemas.microsoft.com/office/drawing/2016/5/10/chartex" xmlns:cx5="http://schemas.microsoft.com/office/drawing/2016/5/11/chartex" xmlns:cx6="http://schemas.microsoft.com/office/drawing/2016/5/12/chartex" xmlns:cx7="http://schemas.microsoft.com/office/drawing/2016/5/13/chartex" xmlns:cx8="http://schemas.microsoft.com/office/drawing/2016/5/14/chartex" xmlns:mc="http://schemas.openxmlformats.org/markup-compatibility/2006" xmlns:aink="http://schemas.microsoft.com/office/drawing/2016/ink" xmlns:am3d="http://schemas.microsoft.com/office/drawing/2017/model3d" xmlns:o="urn:schemas-microsoft-com:office:office" xmlns:r="http://schemas.openxmlformats.org/officeDocument/2006/relationships" xmlns:m="http://schemas.openxmlformats.org/officeDocument/2006/math" xmlns:v="urn:schemas-microsoft-com:vml" xmlns:wp14="http://schemas.microsoft.com/office/word/2010/wordprocessingDrawing" xmlns:wp="http://schemas.openxmlformats.org/drawingml/2006/wordprocessingDrawing" xmlns:w10="urn:schemas-microsoft-com:office:word" xmlns:w="http://schemas.openxmlformats.org/wordprocessingml/2006/main" xmlns:w14="http://schemas.microsoft.com/office/word/2010/wordml" xmlns:w15="http://schemas.microsoft.com/office/word/2012/wordml" xmlns:w16cex="http://schemas.microsoft.com/office/word/2018/wordml/cex" xmlns:w16cid="http://schemas.microsoft.com/office/word/2016/wordml/cid" xmlns:w16="http://schemas.microsoft.com/office/word/2018/wordml" xmlns:w16se="http://schemas.microsoft.com/office/word/2015/wordml/symex" xmlns:wpg="http://schemas.microsoft.com/office/word/2010/wordprocessingGroup" xmlns:wpi="http://schemas.microsoft.com/office/word/2010/wordprocessingInk" xmlns:wne="http://schemas.microsoft.com/office/word/2006/wordml" xmlns:wps="http://schemas.microsoft.com/office/word/2010/wordprocessingShape" mc:Ignorable="w14 w15 w16se w16cid w16 w16cex wp14">
+<w:numbering xmlns:wpc="http://schemas.microsoft.com/office/word/2010/wordprocessingCanvas" xmlns:cx="http://schemas.microsoft.com/office/drawing/2014/chartex" xmlns:cx1="http://schemas.microsoft.com/office/drawing/2015/9/8/chartex" xmlns:cx2="http://schemas.microsoft.com/office/drawing/2015/10/21/chartex" xmlns:cx3="http://schemas.microsoft.com/office/drawing/2016/5/9/chartex" xmlns:cx4="http://schemas.microsoft.com/office/drawing/2016/5/10/chartex" xmlns:cx5="http://schemas.microsoft.com/office/drawing/2016/5/11/chartex" xmlns:cx6="http://schemas.microsoft.com/office/drawing/2016/5/12/chartex" xmlns:cx7="http://schemas.microsoft.com/office/drawing/2016/5/13/chartex" xmlns:cx8="http://schemas.microsoft.com/office/drawing/2016/5/14/chartex" xmlns:mc="http://schemas.openxmlformats.org/markup-compatibility/2006" xmlns:aink="http://schemas.microsoft.com/office/drawing/2016/ink" xmlns:am3d="http://schemas.microsoft.com/office/drawing/2017/model3d" xmlns:o="urn:schemas-microsoft-com:office:office" xmlns:r="http://schemas.openxmlformats.org/officeDocument/2006/relationships" xmlns:m="http://schemas.openxmlformats.org/officeDocument/2006/math" xmlns:v="urn:schemas-microsoft-com:vml" xmlns:wp14="http://schemas.microsoft.com/office/word/2010/wordprocessingDrawing" xmlns:wp="http://schemas.openxmlformats.org/drawingml/2006/wordprocessingDrawing" xmlns:w10="urn:schemas-microsoft-com:office:word" xmlns:w="http://schemas.openxmlformats.org/wordprocessingml/2006/main" xmlns:w14="http://schemas.microsoft.com/office/word/2010/wordml" xmlns:w15="http://schemas.microsoft.com/office/word/2012/wordml" xmlns:w16cex="http://schemas.microsoft.com/office/word/2018/wordml/cex" xmlns:w16cid="http://schemas.microsoft.com/office/word/2016/wordml/cid" xmlns:w16="http://schemas.microsoft.com/office/word/2018/wordml" xmlns:w16sdtdh="http://schemas.microsoft.com/office/word/2020/wordml/sdtdatahash" xmlns:w16se="http://schemas.microsoft.com/office/word/2015/wordml/symex" xmlns:wpg="http://schemas.microsoft.com/office/word/2010/wordprocessingGroup" xmlns:wpi="http://schemas.microsoft.com/office/word/2010/wordprocessingInk" xmlns:wne="http://schemas.microsoft.com/office/word/2006/wordml" xmlns:wps="http://schemas.microsoft.com/office/word/2010/wordprocessingShape" mc:Ignorable="w14 w15 w16se w16cid w16 w16cex w16sdtdh wp14">
   <w:abstractNum w:abstractNumId="0" w15:restartNumberingAfterBreak="0">
     <w:nsid w:val="FFFFFF7C"/>
     <w:multiLevelType w:val="singleLevel"/>
@@ -6917,7 +7095,7 @@
 </file>
 
 <file path=word/styles.xml><?xml version="1.0" encoding="utf-8"?>
-<w:styles xmlns:mc="http://schemas.openxmlformats.org/markup-compatibility/2006" xmlns:r="http://schemas.openxmlformats.org/officeDocument/2006/relationships" xmlns:w="http://schemas.openxmlformats.org/wordprocessingml/2006/main" xmlns:w14="http://schemas.microsoft.com/office/word/2010/wordml" xmlns:w15="http://schemas.microsoft.com/office/word/2012/wordml" xmlns:w16cex="http://schemas.microsoft.com/office/word/2018/wordml/cex" xmlns:w16cid="http://schemas.microsoft.com/office/word/2016/wordml/cid" xmlns:w16="http://schemas.microsoft.com/office/word/2018/wordml" xmlns:w16se="http://schemas.microsoft.com/office/word/2015/wordml/symex" mc:Ignorable="w14 w15 w16se w16cid w16 w16cex">
+<w:styles xmlns:mc="http://schemas.openxmlformats.org/markup-compatibility/2006" xmlns:r="http://schemas.openxmlformats.org/officeDocument/2006/relationships" xmlns:w="http://schemas.openxmlformats.org/wordprocessingml/2006/main" xmlns:w14="http://schemas.microsoft.com/office/word/2010/wordml" xmlns:w15="http://schemas.microsoft.com/office/word/2012/wordml" xmlns:w16cex="http://schemas.microsoft.com/office/word/2018/wordml/cex" xmlns:w16cid="http://schemas.microsoft.com/office/word/2016/wordml/cid" xmlns:w16="http://schemas.microsoft.com/office/word/2018/wordml" xmlns:w16sdtdh="http://schemas.microsoft.com/office/word/2020/wordml/sdtdatahash" xmlns:w16se="http://schemas.microsoft.com/office/word/2015/wordml/symex" mc:Ignorable="w14 w15 w16se w16cid w16 w16cex w16sdtdh">
   <w:docDefaults>
     <w:rPrDefault>
       <w:rPr>

</xml_diff>